<commit_message>
updated description of setting up Arduino environment
</commit_message>
<xml_diff>
--- a/documentation/Aries ATU concept nano IoT 33 version.docx
+++ b/documentation/Aries ATU concept nano IoT 33 version.docx
@@ -11,15 +11,7 @@
         <w:t>Aries ATU</w:t>
       </w:r>
       <w:r>
-        <w:t xml:space="preserve"> (Arduino Nano 33 </w:t>
-      </w:r>
-      <w:proofErr w:type="spellStart"/>
-      <w:r>
-        <w:t>IoT</w:t>
-      </w:r>
-      <w:proofErr w:type="spellEnd"/>
-      <w:r>
-        <w:t>)</w:t>
+        <w:t xml:space="preserve"> (Arduino Nano 33 IoT)</w:t>
       </w:r>
     </w:p>
     <w:p>
@@ -142,15 +134,7 @@
           </w:tcPr>
           <w:p>
             <w:r>
-              <w:t xml:space="preserve">Aries will use the </w:t>
-            </w:r>
-            <w:proofErr w:type="spellStart"/>
-            <w:r>
-              <w:t>well known</w:t>
-            </w:r>
-            <w:proofErr w:type="spellEnd"/>
-            <w:r>
-              <w:t xml:space="preserve"> “L match” arrangement</w:t>
+              <w:t>Aries will use the well known “L match” arrangement</w:t>
             </w:r>
             <w:r>
               <w:t xml:space="preserve"> with 8 inductors and 8 capacitors</w:t>
@@ -414,11 +398,9 @@
             <w:r>
               <w:t xml:space="preserve">At </w:t>
             </w:r>
-            <w:proofErr w:type="spellStart"/>
             <w:r>
               <w:t>Startup</w:t>
             </w:r>
-            <w:proofErr w:type="spellEnd"/>
             <w:r>
               <w:t>:</w:t>
             </w:r>
@@ -2636,13 +2618,8 @@
                       <wps:txbx>
                         <w:txbxContent>
                           <w:p>
-                            <w:proofErr w:type="gramStart"/>
                             <w:r>
-                              <w:t>f/w</w:t>
-                            </w:r>
-                            <w:proofErr w:type="gramEnd"/>
-                            <w:r>
-                              <w:t xml:space="preserve"> version</w:t>
+                              <w:t>f/w version</w:t>
                             </w:r>
                           </w:p>
                         </w:txbxContent>
@@ -2668,13 +2645,8 @@
                 <v:textbox>
                   <w:txbxContent>
                     <w:p>
-                      <w:proofErr w:type="gramStart"/>
                       <w:r>
-                        <w:t>f/w</w:t>
-                      </w:r>
-                      <w:proofErr w:type="gramEnd"/>
-                      <w:r>
-                        <w:t xml:space="preserve"> version</w:t>
+                        <w:t>f/w version</w:t>
                       </w:r>
                     </w:p>
                   </w:txbxContent>
@@ -2860,7 +2832,7 @@
               </wp:anchor>
             </w:drawing>
           </mc:Choice>
-          <mc:Fallback xmlns:w16se="http://schemas.microsoft.com/office/word/2015/wordml/symex" xmlns:w16cid="http://schemas.microsoft.com/office/word/2016/wordml/cid" xmlns:am3d="http://schemas.microsoft.com/office/drawing/2017/model3d" xmlns:aink="http://schemas.microsoft.com/office/drawing/2016/ink" xmlns:cx8="http://schemas.microsoft.com/office/drawing/2016/5/14/chartex" xmlns:cx7="http://schemas.microsoft.com/office/drawing/2016/5/13/chartex" xmlns:cx6="http://schemas.microsoft.com/office/drawing/2016/5/12/chartex" xmlns:cx5="http://schemas.microsoft.com/office/drawing/2016/5/11/chartex" xmlns:cx4="http://schemas.microsoft.com/office/drawing/2016/5/10/chartex" xmlns:cx3="http://schemas.microsoft.com/office/drawing/2016/5/9/chartex" xmlns:cx2="http://schemas.microsoft.com/office/drawing/2015/10/21/chartex" xmlns:cx1="http://schemas.microsoft.com/office/drawing/2015/9/8/chartex" xmlns:cx="http://schemas.microsoft.com/office/drawing/2014/chartex">
+          <mc:Fallback xmlns:cx="http://schemas.microsoft.com/office/drawing/2014/chartex" xmlns:cx1="http://schemas.microsoft.com/office/drawing/2015/9/8/chartex" xmlns:cx2="http://schemas.microsoft.com/office/drawing/2015/10/21/chartex" xmlns:cx3="http://schemas.microsoft.com/office/drawing/2016/5/9/chartex" xmlns:cx4="http://schemas.microsoft.com/office/drawing/2016/5/10/chartex" xmlns:cx5="http://schemas.microsoft.com/office/drawing/2016/5/11/chartex" xmlns:cx6="http://schemas.microsoft.com/office/drawing/2016/5/12/chartex" xmlns:cx7="http://schemas.microsoft.com/office/drawing/2016/5/13/chartex" xmlns:cx8="http://schemas.microsoft.com/office/drawing/2016/5/14/chartex" xmlns:aink="http://schemas.microsoft.com/office/drawing/2016/ink" xmlns:am3d="http://schemas.microsoft.com/office/drawing/2017/model3d" xmlns:w16cid="http://schemas.microsoft.com/office/word/2016/wordml/cid" xmlns:w16se="http://schemas.microsoft.com/office/word/2015/wordml/symex">
             <w:pict>
               <v:rect w14:anchorId="1AD92680" id="Rectangle 3" o:spid="_x0000_s1026" style="position:absolute;margin-left:9.7pt;margin-top:57.7pt;width:297.75pt;height:167.05pt;z-index:251660288;visibility:visible;mso-wrap-style:square;mso-width-percent:0;mso-height-percent:0;mso-wrap-distance-left:9pt;mso-wrap-distance-top:0;mso-wrap-distance-right:9pt;mso-wrap-distance-bottom:0;mso-position-horizontal:absolute;mso-position-horizontal-relative:text;mso-position-vertical:absolute;mso-position-vertical-relative:text;mso-width-percent:0;mso-height-percent:0;mso-width-relative:margin;mso-height-relative:margin;v-text-anchor:middle" o:gfxdata="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" fillcolor="#f2f2f2 [3052]" strokecolor="#1f4d78 [1604]" strokeweight="1pt"/>
             </w:pict>
@@ -3503,15 +3475,7 @@
               <w:t>T</w:t>
             </w:r>
             <w:r>
-              <w:t xml:space="preserve"> message </w:t>
-            </w:r>
-            <w:proofErr w:type="spellStart"/>
-            <w:r>
-              <w:t>ZZTUn</w:t>
-            </w:r>
-            <w:proofErr w:type="spellEnd"/>
-            <w:r>
-              <w:t>;</w:t>
+              <w:t xml:space="preserve"> message ZZTUn;</w:t>
             </w:r>
           </w:p>
           <w:p>
@@ -3548,15 +3512,7 @@
           </w:tcPr>
           <w:p>
             <w:r>
-              <w:t xml:space="preserve">CAT message </w:t>
-            </w:r>
-            <w:proofErr w:type="spellStart"/>
-            <w:r>
-              <w:t>ZZTVmmmmmmmmmmm</w:t>
-            </w:r>
-            <w:proofErr w:type="spellEnd"/>
-            <w:r>
-              <w:t>;</w:t>
+              <w:t>CAT message ZZTVmmmmmmmmmmm;</w:t>
             </w:r>
           </w:p>
           <w:p>
@@ -3570,23 +3526,13 @@
             <w:tcW w:w="4508" w:type="dxa"/>
           </w:tcPr>
           <w:p>
-            <w:proofErr w:type="spellStart"/>
-            <w:r>
-              <w:t>mmmmmmmmmmm</w:t>
-            </w:r>
-            <w:proofErr w:type="spellEnd"/>
-            <w:r>
-              <w:t>: 11 digit frequency (Hz)</w:t>
-            </w:r>
-          </w:p>
-          <w:p>
-            <w:proofErr w:type="spellStart"/>
-            <w:r>
-              <w:t>eg</w:t>
-            </w:r>
-            <w:proofErr w:type="spellEnd"/>
-            <w:r>
-              <w:t xml:space="preserve"> </w:t>
+            <w:r>
+              <w:t>mmmmmmmmmmm: 11 digit frequency (Hz)</w:t>
+            </w:r>
+          </w:p>
+          <w:p>
+            <w:r>
+              <w:t xml:space="preserve">eg </w:t>
             </w:r>
             <w:r>
               <w:rPr>
@@ -3618,15 +3564,7 @@
           </w:tcPr>
           <w:p>
             <w:r>
-              <w:t xml:space="preserve">CAT message </w:t>
-            </w:r>
-            <w:proofErr w:type="spellStart"/>
-            <w:r>
-              <w:t>ZZOCn</w:t>
-            </w:r>
-            <w:proofErr w:type="spellEnd"/>
-            <w:r>
-              <w:t>;</w:t>
+              <w:t>CAT message ZZOCn;</w:t>
             </w:r>
           </w:p>
           <w:p>
@@ -3664,15 +3602,7 @@
           </w:tcPr>
           <w:p>
             <w:r>
-              <w:t xml:space="preserve">CAT message </w:t>
-            </w:r>
-            <w:proofErr w:type="spellStart"/>
-            <w:r>
-              <w:t>ZZOAn</w:t>
-            </w:r>
-            <w:proofErr w:type="spellEnd"/>
-            <w:r>
-              <w:t>;</w:t>
+              <w:t>CAT message ZZOAn;</w:t>
             </w:r>
           </w:p>
           <w:p>
@@ -3710,15 +3640,7 @@
           </w:tcPr>
           <w:p>
             <w:r>
-              <w:t xml:space="preserve">CAT message </w:t>
-            </w:r>
-            <w:proofErr w:type="spellStart"/>
-            <w:r>
-              <w:t>ZZOZn</w:t>
-            </w:r>
-            <w:proofErr w:type="spellEnd"/>
-            <w:r>
-              <w:t>;</w:t>
+              <w:t>CAT message ZZOZn;</w:t>
             </w:r>
           </w:p>
           <w:p>
@@ -3729,15 +3651,7 @@
           <w:p/>
           <w:p>
             <w:r>
-              <w:t xml:space="preserve">Response: </w:t>
-            </w:r>
-            <w:proofErr w:type="spellStart"/>
-            <w:r>
-              <w:t>ZZOZn</w:t>
-            </w:r>
-            <w:proofErr w:type="spellEnd"/>
-            <w:r>
-              <w:t>;</w:t>
+              <w:t>Response: ZZOZn;</w:t>
             </w:r>
           </w:p>
           <w:p>
@@ -3775,15 +3689,7 @@
           </w:tcPr>
           <w:p>
             <w:r>
-              <w:t xml:space="preserve">CAT message: </w:t>
-            </w:r>
-            <w:proofErr w:type="spellStart"/>
-            <w:r>
-              <w:t>ZZZEnnm</w:t>
-            </w:r>
-            <w:proofErr w:type="spellEnd"/>
-            <w:r>
-              <w:t>;</w:t>
+              <w:t>CAT message: ZZZEnnm;</w:t>
             </w:r>
           </w:p>
           <w:p>
@@ -3799,15 +3705,8 @@
             <w:tcW w:w="4508" w:type="dxa"/>
           </w:tcPr>
           <w:p>
-            <w:proofErr w:type="spellStart"/>
-            <w:proofErr w:type="gramStart"/>
-            <w:r>
-              <w:t>nn</w:t>
-            </w:r>
-            <w:proofErr w:type="spellEnd"/>
-            <w:proofErr w:type="gramEnd"/>
-            <w:r>
-              <w:t xml:space="preserve">= encoder number and direction. m= number of steps </w:t>
+            <w:r>
+              <w:t xml:space="preserve">nn= encoder number and direction. m= number of steps </w:t>
             </w:r>
           </w:p>
           <w:p>
@@ -3834,15 +3733,7 @@
           </w:tcPr>
           <w:p>
             <w:r>
-              <w:t xml:space="preserve">CAT message: </w:t>
-            </w:r>
-            <w:proofErr w:type="spellStart"/>
-            <w:r>
-              <w:t>ZZOXn</w:t>
-            </w:r>
-            <w:proofErr w:type="spellEnd"/>
-            <w:r>
-              <w:t>;</w:t>
+              <w:t>CAT message: ZZOXn;</w:t>
             </w:r>
           </w:p>
           <w:p>
@@ -3879,15 +3770,7 @@
           </w:tcPr>
           <w:p>
             <w:r>
-              <w:t xml:space="preserve">CAT message: </w:t>
-            </w:r>
-            <w:proofErr w:type="spellStart"/>
-            <w:r>
-              <w:t>ZZOVn</w:t>
-            </w:r>
-            <w:proofErr w:type="spellEnd"/>
-            <w:r>
-              <w:t>;</w:t>
+              <w:t>CAT message: ZZOVn;</w:t>
             </w:r>
           </w:p>
           <w:p/>
@@ -3939,15 +3822,7 @@
               <w:keepNext/>
             </w:pPr>
             <w:r>
-              <w:t xml:space="preserve">Response </w:t>
-            </w:r>
-            <w:proofErr w:type="spellStart"/>
-            <w:r>
-              <w:t>ZZZSppnnmmm</w:t>
-            </w:r>
-            <w:proofErr w:type="spellEnd"/>
-            <w:r>
-              <w:t>;</w:t>
+              <w:t>Response ZZZSppnnmmm;</w:t>
             </w:r>
           </w:p>
         </w:tc>
@@ -3975,13 +3850,8 @@
             <w:pPr>
               <w:keepNext/>
             </w:pPr>
-            <w:proofErr w:type="spellStart"/>
-            <w:r>
-              <w:t>nn</w:t>
-            </w:r>
-            <w:proofErr w:type="spellEnd"/>
-            <w:r>
-              <w:t>= hardware version</w:t>
+            <w:r>
+              <w:t>nn= hardware version</w:t>
             </w:r>
           </w:p>
           <w:p>
@@ -4037,7 +3907,7 @@
           <v:shape id="_x0000_i1025" type="#_x0000_t75" style="width:361.75pt;height:115.2pt" o:ole="">
             <v:imagedata r:id="rId8" o:title=""/>
           </v:shape>
-          <o:OLEObject Type="Embed" ProgID="Visio.Drawing.11" ShapeID="_x0000_i1025" DrawAspect="Content" ObjectID="_1643641388" r:id="rId9"/>
+          <o:OLEObject Type="Embed" ProgID="Visio.Drawing.11" ShapeID="_x0000_i1025" DrawAspect="Content" ObjectID="_1644689075" r:id="rId9"/>
         </w:object>
       </w:r>
     </w:p>
@@ -4067,7 +3937,7 @@
           <v:shape id="_x0000_i1026" type="#_x0000_t75" style="width:362.3pt;height:132.5pt" o:ole="">
             <v:imagedata r:id="rId10" o:title=""/>
           </v:shape>
-          <o:OLEObject Type="Embed" ProgID="Excel.Sheet.12" ShapeID="_x0000_i1026" DrawAspect="Content" ObjectID="_1643641389" r:id="rId11"/>
+          <o:OLEObject Type="Embed" ProgID="Excel.Sheet.12" ShapeID="_x0000_i1026" DrawAspect="Content" ObjectID="_1644689076" r:id="rId11"/>
         </w:object>
       </w:r>
     </w:p>
@@ -4090,15 +3960,7 @@
         <w:t>good enough</w:t>
       </w:r>
       <w:r>
-        <w:t xml:space="preserve"> to use capacitor values 4.7-10-22-47-100 </w:t>
-      </w:r>
-      <w:proofErr w:type="spellStart"/>
-      <w:r>
-        <w:t>etc</w:t>
-      </w:r>
-      <w:proofErr w:type="spellEnd"/>
-      <w:r>
-        <w:t xml:space="preserve"> instead of the exact 2x steps?)</w:t>
+        <w:t xml:space="preserve"> to use capacitor values 4.7-10-22-47-100 etc instead of the exact 2x steps?)</w:t>
       </w:r>
     </w:p>
     <w:p>
@@ -4200,7 +4062,7 @@
                 <v:shape id="_x0000_i1027" type="#_x0000_t75" style="width:202.75pt;height:202.75pt" o:ole="">
                   <v:imagedata r:id="rId12" o:title=""/>
                 </v:shape>
-                <o:OLEObject Type="Embed" ProgID="Visio.Drawing.15" ShapeID="_x0000_i1027" DrawAspect="Content" ObjectID="_1643641390" r:id="rId13"/>
+                <o:OLEObject Type="Embed" ProgID="Visio.Drawing.15" ShapeID="_x0000_i1027" DrawAspect="Content" ObjectID="_1644689077" r:id="rId13"/>
               </w:object>
             </w:r>
           </w:p>
@@ -4215,7 +4077,7 @@
                 <v:shape id="_x0000_i1028" type="#_x0000_t75" style="width:231.55pt;height:231.55pt" o:ole="">
                   <v:imagedata r:id="rId14" o:title=""/>
                 </v:shape>
-                <o:OLEObject Type="Embed" ProgID="Visio.Drawing.15" ShapeID="_x0000_i1028" DrawAspect="Content" ObjectID="_1643641391" r:id="rId15"/>
+                <o:OLEObject Type="Embed" ProgID="Visio.Drawing.15" ShapeID="_x0000_i1028" DrawAspect="Content" ObjectID="_1644689078" r:id="rId15"/>
               </w:object>
             </w:r>
           </w:p>
@@ -4289,7 +4151,7 @@
                 <v:shape id="_x0000_i1029" type="#_x0000_t75" style="width:169.35pt;height:169.35pt" o:ole="">
                   <v:imagedata r:id="rId16" o:title=""/>
                 </v:shape>
-                <o:OLEObject Type="Embed" ProgID="Visio.Drawing.15" ShapeID="_x0000_i1029" DrawAspect="Content" ObjectID="_1643641392" r:id="rId17"/>
+                <o:OLEObject Type="Embed" ProgID="Visio.Drawing.15" ShapeID="_x0000_i1029" DrawAspect="Content" ObjectID="_1644689079" r:id="rId17"/>
               </w:object>
             </w:r>
           </w:p>
@@ -4308,7 +4170,7 @@
                 <v:shape id="_x0000_i1030" type="#_x0000_t75" style="width:159.55pt;height:159.55pt" o:ole="">
                   <v:imagedata r:id="rId18" o:title=""/>
                 </v:shape>
-                <o:OLEObject Type="Embed" ProgID="Visio.Drawing.15" ShapeID="_x0000_i1030" DrawAspect="Content" ObjectID="_1643641393" r:id="rId19"/>
+                <o:OLEObject Type="Embed" ProgID="Visio.Drawing.15" ShapeID="_x0000_i1030" DrawAspect="Content" ObjectID="_1644689080" r:id="rId19"/>
               </w:object>
             </w:r>
           </w:p>
@@ -4393,7 +4255,7 @@
                 <v:shape id="_x0000_i1031" type="#_x0000_t75" style="width:151.5pt;height:173.4pt" o:ole="">
                   <v:imagedata r:id="rId20" o:title=""/>
                 </v:shape>
-                <o:OLEObject Type="Embed" ProgID="Visio.Drawing.15" ShapeID="_x0000_i1031" DrawAspect="Content" ObjectID="_1643641394" r:id="rId21"/>
+                <o:OLEObject Type="Embed" ProgID="Visio.Drawing.15" ShapeID="_x0000_i1031" DrawAspect="Content" ObjectID="_1644689081" r:id="rId21"/>
               </w:object>
             </w:r>
           </w:p>
@@ -4415,7 +4277,7 @@
                 <v:shape id="_x0000_i1032" type="#_x0000_t75" style="width:174.55pt;height:174.55pt" o:ole="">
                   <v:imagedata r:id="rId22" o:title=""/>
                 </v:shape>
-                <o:OLEObject Type="Embed" ProgID="Visio.Drawing.15" ShapeID="_x0000_i1032" DrawAspect="Content" ObjectID="_1643641395" r:id="rId23"/>
+                <o:OLEObject Type="Embed" ProgID="Visio.Drawing.15" ShapeID="_x0000_i1032" DrawAspect="Content" ObjectID="_1644689082" r:id="rId23"/>
               </w:object>
             </w:r>
           </w:p>
@@ -4439,7 +4301,7 @@
                 <v:shape id="_x0000_i1033" type="#_x0000_t75" style="width:151.5pt;height:173.4pt" o:ole="">
                   <v:imagedata r:id="rId24" o:title=""/>
                 </v:shape>
-                <o:OLEObject Type="Embed" ProgID="Visio.Drawing.15" ShapeID="_x0000_i1033" DrawAspect="Content" ObjectID="_1643641396" r:id="rId25"/>
+                <o:OLEObject Type="Embed" ProgID="Visio.Drawing.15" ShapeID="_x0000_i1033" DrawAspect="Content" ObjectID="_1644689083" r:id="rId25"/>
               </w:object>
             </w:r>
           </w:p>
@@ -4464,7 +4326,7 @@
                 <v:shape id="_x0000_i1034" type="#_x0000_t75" style="width:179.15pt;height:179.15pt" o:ole="">
                   <v:imagedata r:id="rId26" o:title=""/>
                 </v:shape>
-                <o:OLEObject Type="Embed" ProgID="Visio.Drawing.15" ShapeID="_x0000_i1034" DrawAspect="Content" ObjectID="_1643641397" r:id="rId27"/>
+                <o:OLEObject Type="Embed" ProgID="Visio.Drawing.15" ShapeID="_x0000_i1034" DrawAspect="Content" ObjectID="_1644689084" r:id="rId27"/>
               </w:object>
             </w:r>
           </w:p>
@@ -4531,15 +4393,7 @@
         <w:t xml:space="preserve">I need a user interface during development; can be ditched afterwards. </w:t>
       </w:r>
       <w:r>
-        <w:t xml:space="preserve">The lab model used an I2C LCD display but a </w:t>
-      </w:r>
-      <w:proofErr w:type="spellStart"/>
-      <w:r>
-        <w:t>Nextion</w:t>
-      </w:r>
-      <w:proofErr w:type="spellEnd"/>
-      <w:r>
-        <w:t xml:space="preserve"> touchscreen might be a better long term bet. An encoder for rapid tuning during debugging is appropriate. </w:t>
+        <w:t xml:space="preserve">The lab model used an I2C LCD display but a Nextion touchscreen might be a better long term bet. An encoder for rapid tuning during debugging is appropriate. </w:t>
       </w:r>
       <w:r>
         <w:t xml:space="preserve"> </w:t>
@@ -4547,34 +4401,10 @@
     </w:p>
     <w:p>
       <w:r>
-        <w:t xml:space="preserve">Frequency measurement needs a crystal clock; that would rule out the Arduino Nano Every which has an RC oscillator. A </w:t>
-      </w:r>
-      <w:proofErr w:type="spellStart"/>
-      <w:r>
-        <w:t>prescaler</w:t>
-      </w:r>
-      <w:proofErr w:type="spellEnd"/>
-      <w:r>
-        <w:t xml:space="preserve"> (</w:t>
-      </w:r>
-      <w:proofErr w:type="spellStart"/>
-      <w:r>
-        <w:t>eg</w:t>
-      </w:r>
-      <w:proofErr w:type="spellEnd"/>
-      <w:r>
-        <w:t xml:space="preserve"> divide by 16) would be needed.</w:t>
-      </w:r>
-      <w:r>
-        <w:t xml:space="preserve"> An Arduino Nano 33 </w:t>
-      </w:r>
-      <w:proofErr w:type="spellStart"/>
-      <w:r>
-        <w:t>IoT</w:t>
-      </w:r>
-      <w:proofErr w:type="spellEnd"/>
-      <w:r>
-        <w:t xml:space="preserve"> seems suitable.</w:t>
+        <w:t>Frequency measurement needs a crystal clock; that would rule out the Arduino Nano Every which has an RC oscillator. A prescaler (eg divide by 16) would be needed.</w:t>
+      </w:r>
+      <w:r>
+        <w:t xml:space="preserve"> An Arduino Nano 33 IoT seems suitable.</w:t>
       </w:r>
       <w:r>
         <w:t xml:space="preserve"> This has a </w:t>
@@ -4706,28 +4536,7 @@
     </w:p>
     <w:p>
       <w:r>
-        <w:t xml:space="preserve">Previous projects suggest I should know what timers are already used! The Arduino time functions (eh </w:t>
-      </w:r>
-      <w:proofErr w:type="spellStart"/>
-      <w:proofErr w:type="gramStart"/>
-      <w:r>
-        <w:t>milis</w:t>
-      </w:r>
-      <w:proofErr w:type="spellEnd"/>
-      <w:r>
-        <w:t>(</w:t>
-      </w:r>
-      <w:proofErr w:type="gramEnd"/>
-      <w:r>
-        <w:t>) seem to use the processor “</w:t>
-      </w:r>
-      <w:proofErr w:type="spellStart"/>
-      <w:r>
-        <w:t>systick</w:t>
-      </w:r>
-      <w:proofErr w:type="spellEnd"/>
-      <w:r>
-        <w:t>” timer.</w:t>
+        <w:t>Previous projects suggest I should know what timers are already used! The Arduino time functions (eh milis() seem to use the processor “systick” timer.</w:t>
       </w:r>
       <w:r>
         <w:t xml:space="preserve"> From the variant.cpp file:</w:t>
@@ -4752,23 +4561,7 @@
         <w:t xml:space="preserve"> </w:t>
       </w:r>
       <w:r>
-        <w:t>Github.com/</w:t>
-      </w:r>
-      <w:proofErr w:type="spellStart"/>
-      <w:r>
-        <w:t>EHbtj</w:t>
-      </w:r>
-      <w:proofErr w:type="spellEnd"/>
-      <w:r>
-        <w:t>/</w:t>
-      </w:r>
-      <w:proofErr w:type="spellStart"/>
-      <w:r>
-        <w:t>ZeroTimer</w:t>
-      </w:r>
-      <w:proofErr w:type="spellEnd"/>
-      <w:r>
-        <w:t xml:space="preserve"> seems to use TC3</w:t>
+        <w:t>Github.com/EHbtj/ZeroTimer seems to use TC3</w:t>
       </w:r>
       <w:r>
         <w:t xml:space="preserve"> and/or TCC0. The timer period is specified in microseconds. </w:t>
@@ -4789,15 +4582,7 @@
     </w:p>
     <w:p>
       <w:r>
-        <w:t xml:space="preserve">A divide-by-16 </w:t>
-      </w:r>
-      <w:proofErr w:type="spellStart"/>
-      <w:r>
-        <w:t>prescaler</w:t>
-      </w:r>
-      <w:proofErr w:type="spellEnd"/>
-      <w:r>
-        <w:t xml:space="preserve"> is needed; we also need a way to hold it in a “not counting” state under processor control. This is roughly what I’ve used before:</w:t>
+        <w:t>A divide-by-16 prescaler is needed; we also need a way to hold it in a “not counting” state under processor control. This is roughly what I’ve used before:</w:t>
       </w:r>
     </w:p>
     <w:p/>
@@ -4811,7 +4596,7 @@
           <v:shape id="_x0000_i1035" type="#_x0000_t75" style="width:383.6pt;height:178.55pt" o:ole="">
             <v:imagedata r:id="rId30" o:title=""/>
           </v:shape>
-          <o:OLEObject Type="Embed" ProgID="Visio.Drawing.15" ShapeID="_x0000_i1035" DrawAspect="Content" ObjectID="_1643641398" r:id="rId31"/>
+          <o:OLEObject Type="Embed" ProgID="Visio.Drawing.15" ShapeID="_x0000_i1035" DrawAspect="Content" ObjectID="_1644689085" r:id="rId31"/>
         </w:object>
       </w:r>
     </w:p>
@@ -4864,21 +4649,7 @@
         <w:rPr>
           <w:i w:val="0"/>
         </w:rPr>
-        <w:t xml:space="preserve">: </w:t>
-      </w:r>
-      <w:proofErr w:type="spellStart"/>
-      <w:r>
-        <w:rPr>
-          <w:i w:val="0"/>
-        </w:rPr>
-        <w:t>Prescaler</w:t>
-      </w:r>
-      <w:proofErr w:type="spellEnd"/>
-      <w:r>
-        <w:rPr>
-          <w:i w:val="0"/>
-        </w:rPr>
-        <w:t xml:space="preserve"> for fr</w:t>
+        <w:t>: Prescaler for fr</w:t>
       </w:r>
       <w:r>
         <w:rPr>
@@ -5339,10 +5110,10 @@
       </w:pPr>
       <w:r>
         <w:object w:dxaOrig="7230" w:dyaOrig="4350" w14:anchorId="684BFD91">
-          <v:shape id="_x0000_i1038" type="#_x0000_t75" style="width:361.75pt;height:217.75pt" o:ole="">
+          <v:shape id="_x0000_i1036" type="#_x0000_t75" style="width:361.75pt;height:217.75pt" o:ole="">
             <v:imagedata r:id="rId32" o:title=""/>
           </v:shape>
-          <o:OLEObject Type="Embed" ProgID="Visio.Drawing.15" ShapeID="_x0000_i1038" DrawAspect="Content" ObjectID="_1643641399" r:id="rId33"/>
+          <o:OLEObject Type="Embed" ProgID="Visio.Drawing.15" ShapeID="_x0000_i1036" DrawAspect="Content" ObjectID="_1644689086" r:id="rId33"/>
         </w:object>
       </w:r>
     </w:p>
@@ -5350,8 +5121,6 @@
       <w:pPr>
         <w:spacing w:after="0"/>
       </w:pPr>
-      <w:bookmarkStart w:id="1" w:name="_GoBack"/>
-      <w:bookmarkEnd w:id="1"/>
     </w:p>
     <w:p>
       <w:pPr>
@@ -5483,13 +5252,8 @@
             <w:r>
               <w:t xml:space="preserve">Allows use of </w:t>
             </w:r>
-            <w:proofErr w:type="spellStart"/>
-            <w:r>
-              <w:t>Nextion</w:t>
-            </w:r>
-            <w:proofErr w:type="spellEnd"/>
-            <w:r>
-              <w:t xml:space="preserve"> touchscreen I/O</w:t>
+            <w:r>
+              <w:t>Nextion touchscreen I/O</w:t>
             </w:r>
           </w:p>
         </w:tc>
@@ -5759,15 +5523,7 @@
               <w:keepNext/>
             </w:pPr>
             <w:r>
-              <w:t>A0=</w:t>
-            </w:r>
-            <w:proofErr w:type="spellStart"/>
-            <w:r>
-              <w:t>fwd</w:t>
-            </w:r>
-            <w:proofErr w:type="spellEnd"/>
-            <w:r>
-              <w:t>; A1=rev. We will need to scale the analogue voltage for 3.3V max</w:t>
+              <w:t>A0=fwd; A1=rev. We will need to scale the analogue voltage for 3.3V max</w:t>
             </w:r>
           </w:p>
         </w:tc>
@@ -6210,23 +5966,7 @@
     </w:p>
     <w:p>
       <w:r>
-        <w:t xml:space="preserve">An external EEPROM will be needed. We need 3 bytes per frequency to store tuning solutions. If we store a solution per </w:t>
-      </w:r>
-      <w:proofErr w:type="gramStart"/>
-      <w:r>
-        <w:t>10KHz</w:t>
-      </w:r>
-      <w:proofErr w:type="gramEnd"/>
-      <w:r>
-        <w:t xml:space="preserve">, we need 100 settings per MHz ie approx. 6000 settings for the HF band ie 18 </w:t>
-      </w:r>
-      <w:proofErr w:type="spellStart"/>
-      <w:r>
-        <w:t>KByte</w:t>
-      </w:r>
-      <w:proofErr w:type="spellEnd"/>
-      <w:r>
-        <w:t xml:space="preserve">. If we have 3 antennas and separate solutions for each, that’s 54Kbyte ie near 500Kbit. 2Mbit+ EEPROMs are readily available with I2C interface. The Microchip 1Mbit EEPROM (24FC1026-I/P) will be suitable and an Arduino library is available. FC devices can clock at 1MHz. </w:t>
+        <w:t xml:space="preserve">An external EEPROM will be needed. We need 3 bytes per frequency to store tuning solutions. If we store a solution per 10KHz, we need 100 settings per MHz ie approx. 6000 settings for the HF band ie 18 KByte. If we have 3 antennas and separate solutions for each, that’s 54Kbyte ie near 500Kbit. 2Mbit+ EEPROMs are readily available with I2C interface. The Microchip 1Mbit EEPROM (24FC1026-I/P) will be suitable and an Arduino library is available. FC devices can clock at 1MHz. </w:t>
       </w:r>
     </w:p>
     <w:p>
@@ -6285,15 +6025,7 @@
     </w:p>
     <w:p>
       <w:r>
-        <w:t>There is an Arduino library (</w:t>
-      </w:r>
-      <w:proofErr w:type="spellStart"/>
-      <w:r>
-        <w:t>extEEPROM</w:t>
-      </w:r>
-      <w:proofErr w:type="spellEnd"/>
-      <w:r>
-        <w:t>) that supports the 24FC1026 device.</w:t>
+        <w:t>There is an Arduino library (extEEPROM) that supports the 24FC1026 device.</w:t>
       </w:r>
     </w:p>
     <w:p>
@@ -6361,21 +6093,13 @@
           </w:tcPr>
           <w:p>
             <w:r>
-              <w:t xml:space="preserve">T/R and relay control </w:t>
-            </w:r>
-            <w:proofErr w:type="gramStart"/>
-            <w:r>
-              <w:t>word</w:t>
+              <w:t>T/R and relay control word</w:t>
             </w:r>
             <w:r>
               <w:t xml:space="preserve">  </w:t>
             </w:r>
             <w:r>
-              <w:t>Bit</w:t>
-            </w:r>
-            <w:proofErr w:type="gramEnd"/>
-            <w:r>
-              <w:t xml:space="preserve"> 0: TR relay. 1 = TX</w:t>
+              <w:t>Bit 0: TR relay. 1 = TX</w:t>
             </w:r>
           </w:p>
           <w:p>
@@ -6531,15 +6255,7 @@
         </w:numPr>
       </w:pPr>
       <w:r>
-        <w:t xml:space="preserve">If TX strobe </w:t>
-      </w:r>
-      <w:proofErr w:type="spellStart"/>
-      <w:r>
-        <w:t>deasserted</w:t>
-      </w:r>
-      <w:proofErr w:type="spellEnd"/>
-      <w:r>
-        <w:t xml:space="preserve"> while tune solution being written out during the tune algorithm</w:t>
+        <w:t>If TX strobe deasserted while tune solution being written out during the tune algorithm</w:t>
       </w:r>
     </w:p>
     <w:p>
@@ -6582,11 +6298,7 @@
     </w:p>
     <w:p>
       <w:r>
-        <w:t>VSWR = (</w:t>
-      </w:r>
-      <w:proofErr w:type="spellStart"/>
-      <w:r>
-        <w:t>V</w:t>
+        <w:t>VSWR = (V</w:t>
       </w:r>
       <w:r>
         <w:rPr>
@@ -6603,18 +6315,8 @@
         </w:rPr>
         <w:t>r</w:t>
       </w:r>
-      <w:proofErr w:type="spellEnd"/>
-      <w:r>
-        <w:t>)</w:t>
-      </w:r>
-      <w:proofErr w:type="gramStart"/>
-      <w:r>
-        <w:t>/(</w:t>
-      </w:r>
-      <w:proofErr w:type="spellStart"/>
-      <w:proofErr w:type="gramEnd"/>
-      <w:r>
-        <w:t>V</w:t>
+      <w:r>
+        <w:t>)/(V</w:t>
       </w:r>
       <w:r>
         <w:rPr>
@@ -6631,7 +6333,6 @@
         </w:rPr>
         <w:t>r</w:t>
       </w:r>
-      <w:proofErr w:type="spellEnd"/>
       <w:r>
         <w:t>)</w:t>
       </w:r>
@@ -6678,15 +6379,7 @@
     </w:p>
     <w:p>
       <w:r>
-        <w:t xml:space="preserve">Solutions are stored every </w:t>
-      </w:r>
-      <w:proofErr w:type="gramStart"/>
-      <w:r>
-        <w:t>10KHz</w:t>
-      </w:r>
-      <w:proofErr w:type="gramEnd"/>
-      <w:r>
-        <w:t>, starting at 0; each antenna stores solutions for all frequencies from 0 to 61.</w:t>
+        <w:t>Solutions are stored every 10KHz, starting at 0; each antenna stores solutions for all frequencies from 0 to 61.</w:t>
       </w:r>
       <w:r>
         <w:t>49</w:t>
@@ -7087,23 +6780,11 @@
       <w:r>
         <w:t>*</w:t>
       </w:r>
-      <w:proofErr w:type="spellStart"/>
-      <w:proofErr w:type="gramStart"/>
       <w:r>
         <w:t>Int</w:t>
       </w:r>
-      <w:proofErr w:type="spellEnd"/>
-      <w:r>
-        <w:t>(</w:t>
-      </w:r>
-      <w:proofErr w:type="spellStart"/>
-      <w:proofErr w:type="gramEnd"/>
-      <w:r>
-        <w:t>Freq_in_KHz</w:t>
-      </w:r>
-      <w:proofErr w:type="spellEnd"/>
-      <w:r>
-        <w:t>/10KHz)</w:t>
+      <w:r>
+        <w:t>(Freq_in_KHz/10KHz)</w:t>
       </w:r>
     </w:p>
     <w:p>
@@ -7198,13 +6879,8 @@
               <w:keepNext/>
             </w:pPr>
             <w:r>
-              <w:t xml:space="preserve">unsigned </w:t>
-            </w:r>
-            <w:proofErr w:type="spellStart"/>
-            <w:r>
-              <w:t>int</w:t>
-            </w:r>
-            <w:proofErr w:type="spellEnd"/>
+              <w:t>unsigned int</w:t>
+            </w:r>
           </w:p>
         </w:tc>
         <w:tc>
@@ -7256,11 +6932,9 @@
             <w:pPr>
               <w:keepNext/>
             </w:pPr>
-            <w:proofErr w:type="spellStart"/>
             <w:r>
               <w:t>GATUEnabled</w:t>
             </w:r>
-            <w:proofErr w:type="spellEnd"/>
           </w:p>
         </w:tc>
         <w:tc>
@@ -7284,13 +6958,8 @@
               <w:keepNext/>
             </w:pPr>
             <w:r>
-              <w:t xml:space="preserve">unsigned </w:t>
-            </w:r>
-            <w:proofErr w:type="spellStart"/>
-            <w:r>
-              <w:t>int</w:t>
-            </w:r>
-            <w:proofErr w:type="spellEnd"/>
+              <w:t>unsigned int</w:t>
+            </w:r>
           </w:p>
         </w:tc>
         <w:tc>
@@ -7301,11 +6970,9 @@
             <w:pPr>
               <w:keepNext/>
             </w:pPr>
-            <w:proofErr w:type="spellStart"/>
             <w:r>
               <w:t>GQueuedCATFrequency</w:t>
             </w:r>
-            <w:proofErr w:type="spellEnd"/>
           </w:p>
         </w:tc>
         <w:tc>
@@ -7358,11 +7025,9 @@
             <w:pPr>
               <w:keepNext/>
             </w:pPr>
-            <w:proofErr w:type="spellStart"/>
             <w:r>
               <w:t>GAntenna</w:t>
             </w:r>
-            <w:proofErr w:type="spellEnd"/>
           </w:p>
         </w:tc>
         <w:tc>
@@ -7413,11 +7078,9 @@
             <w:pPr>
               <w:keepNext/>
             </w:pPr>
-            <w:proofErr w:type="spellStart"/>
             <w:r>
               <w:t>GFrequencySet</w:t>
             </w:r>
-            <w:proofErr w:type="spellEnd"/>
           </w:p>
         </w:tc>
         <w:tc>
@@ -7456,7 +7119,6 @@
             <w:pPr>
               <w:keepNext/>
             </w:pPr>
-            <w:proofErr w:type="spellStart"/>
             <w:r>
               <w:t>G</w:t>
             </w:r>
@@ -7466,7 +7128,6 @@
             <w:r>
               <w:t>TuneActive</w:t>
             </w:r>
-            <w:proofErr w:type="spellEnd"/>
           </w:p>
         </w:tc>
         <w:tc>
@@ -7505,11 +7166,9 @@
             <w:pPr>
               <w:keepNext/>
             </w:pPr>
-            <w:proofErr w:type="spellStart"/>
             <w:r>
               <w:t>GPTTPressed</w:t>
             </w:r>
-            <w:proofErr w:type="spellEnd"/>
           </w:p>
         </w:tc>
         <w:tc>
@@ -7548,11 +7207,9 @@
             <w:pPr>
               <w:keepNext/>
             </w:pPr>
-            <w:proofErr w:type="spellStart"/>
             <w:r>
               <w:t>GTXAllowed</w:t>
             </w:r>
-            <w:proofErr w:type="spellEnd"/>
           </w:p>
         </w:tc>
         <w:tc>
@@ -7591,11 +7248,9 @@
             <w:pPr>
               <w:keepNext/>
             </w:pPr>
-            <w:proofErr w:type="spellStart"/>
             <w:r>
               <w:t>GATUIsTuned</w:t>
             </w:r>
-            <w:proofErr w:type="spellEnd"/>
           </w:p>
         </w:tc>
         <w:tc>
@@ -7634,11 +7289,9 @@
             <w:pPr>
               <w:keepNext/>
             </w:pPr>
-            <w:proofErr w:type="spellStart"/>
             <w:r>
               <w:t>GSolutionBuffer</w:t>
             </w:r>
-            <w:proofErr w:type="spellEnd"/>
           </w:p>
         </w:tc>
         <w:tc>
@@ -7672,10 +7325,10 @@
       </w:pPr>
       <w:r>
         <w:object w:dxaOrig="7080" w:dyaOrig="9301" w14:anchorId="35263372">
-          <v:shape id="_x0000_i1036" type="#_x0000_t75" style="width:292.6pt;height:383.6pt" o:ole="">
+          <v:shape id="_x0000_i1037" type="#_x0000_t75" style="width:292.6pt;height:383.6pt" o:ole="">
             <v:imagedata r:id="rId34" o:title=""/>
           </v:shape>
-          <o:OLEObject Type="Embed" ProgID="Excel.Sheet.12" ShapeID="_x0000_i1036" DrawAspect="Content" ObjectID="_1643641400" r:id="rId35"/>
+          <o:OLEObject Type="Embed" ProgID="Excel.Sheet.12" ShapeID="_x0000_i1037" DrawAspect="Content" ObjectID="_1644689087" r:id="rId35"/>
         </w:object>
       </w:r>
     </w:p>
@@ -7863,13 +7516,8 @@
               <w:keepNext/>
             </w:pPr>
             <w:r>
-              <w:t xml:space="preserve">When TX </w:t>
-            </w:r>
-            <w:proofErr w:type="spellStart"/>
-            <w:r>
-              <w:t>deasserted</w:t>
-            </w:r>
-            <w:proofErr w:type="spellEnd"/>
+              <w:t>When TX deasserted</w:t>
+            </w:r>
           </w:p>
         </w:tc>
         <w:tc>
@@ -8349,15 +7997,7 @@
         <w:keepNext/>
       </w:pPr>
       <w:r>
-        <w:t xml:space="preserve">Do the following while </w:t>
-      </w:r>
-      <w:proofErr w:type="spellStart"/>
-      <w:r>
-        <w:t>GTuneActive</w:t>
-      </w:r>
-      <w:proofErr w:type="spellEnd"/>
-      <w:r>
-        <w:t xml:space="preserve"> is true:</w:t>
+        <w:t>Do the following while GTuneActive is true:</w:t>
       </w:r>
     </w:p>
     <w:p>
@@ -8788,10 +8428,10 @@
     <w:p>
       <w:r>
         <w:object w:dxaOrig="7965" w:dyaOrig="9885" w14:anchorId="43CC96E3">
-          <v:shape id="_x0000_i1037" type="#_x0000_t75" style="width:397.45pt;height:494.8pt" o:ole="">
+          <v:shape id="_x0000_i1038" type="#_x0000_t75" style="width:397.45pt;height:494.8pt" o:ole="">
             <v:imagedata r:id="rId36" o:title=""/>
           </v:shape>
-          <o:OLEObject Type="Embed" ProgID="Visio.Drawing.11" ShapeID="_x0000_i1037" DrawAspect="Content" ObjectID="_1643641401" r:id="rId37"/>
+          <o:OLEObject Type="Embed" ProgID="Visio.Drawing.11" ShapeID="_x0000_i1038" DrawAspect="Content" ObjectID="_1644689088" r:id="rId37"/>
         </w:object>
       </w:r>
     </w:p>
@@ -8944,15 +8584,7 @@
     <w:p>
       <w:r>
         <w:tab/>
-        <w:t>New setting = constrain (</w:t>
-      </w:r>
-      <w:proofErr w:type="spellStart"/>
-      <w:r>
-        <w:t>setting+step</w:t>
-      </w:r>
-      <w:proofErr w:type="spellEnd"/>
-      <w:r>
-        <w:t>, min, max);</w:t>
+        <w:t>New setting = constrain (setting+step, min, max);</w:t>
       </w:r>
     </w:p>
     <w:p>
@@ -8976,21 +8608,13 @@
     </w:p>
     <w:p>
       <w:r>
-        <w:t xml:space="preserve">26 way ribbon cable; the relay network made from </w:t>
-      </w:r>
-      <w:proofErr w:type="spellStart"/>
-      <w:r>
-        <w:t>e</w:t>
+        <w:t>26 way ribbon cable; the relay network made from e</w:t>
       </w:r>
       <w:r>
         <w:t>b</w:t>
       </w:r>
       <w:r>
-        <w:t>ay</w:t>
-      </w:r>
-      <w:proofErr w:type="spellEnd"/>
-      <w:r>
-        <w:t xml:space="preserve"> relay boards.</w:t>
+        <w:t>ay relay boards.</w:t>
       </w:r>
     </w:p>
     <w:tbl>
@@ -9807,15 +9431,7 @@
     <w:p/>
     <w:p>
       <w:r>
-        <w:t xml:space="preserve">All relays are active low drive. The L/C relays are </w:t>
-      </w:r>
-      <w:proofErr w:type="spellStart"/>
-      <w:r>
-        <w:t>opto</w:t>
-      </w:r>
-      <w:proofErr w:type="spellEnd"/>
-      <w:r>
-        <w:t xml:space="preserve"> isolated, and 5V common. The High/Low Z relay is driven by a PNP transistor to +12V, so needs an open collector drive from a discrete transistor.</w:t>
+        <w:t>All relays are active low drive. The L/C relays are opto isolated, and 5V common. The High/Low Z relay is driven by a PNP transistor to +12V, so needs an open collector drive from a discrete transistor.</w:t>
       </w:r>
     </w:p>
     <w:p>
@@ -10520,15 +10136,7 @@
     </w:p>
     <w:p>
       <w:r>
-        <w:t>For the “</w:t>
-      </w:r>
-      <w:proofErr w:type="spellStart"/>
-      <w:r>
-        <w:t>ebay</w:t>
-      </w:r>
-      <w:proofErr w:type="spellEnd"/>
-      <w:r>
-        <w:t xml:space="preserve"> relay” L/C module:</w:t>
+        <w:t>For the “ebay relay” L/C module:</w:t>
       </w:r>
     </w:p>
     <w:tbl>
@@ -10573,13 +10181,8 @@
               <w:keepNext/>
             </w:pPr>
             <w:r>
-              <w:t xml:space="preserve">High/Low Z </w:t>
-            </w:r>
-            <w:proofErr w:type="spellStart"/>
-            <w:r>
-              <w:t>sw</w:t>
-            </w:r>
-            <w:proofErr w:type="spellEnd"/>
+              <w:t>High/Low Z sw</w:t>
+            </w:r>
           </w:p>
         </w:tc>
         <w:tc>
@@ -11826,13 +11429,8 @@
               <w:keepNext/>
             </w:pPr>
             <w:r>
-              <w:t xml:space="preserve">High/Low Z </w:t>
-            </w:r>
-            <w:proofErr w:type="spellStart"/>
-            <w:r>
-              <w:t>sw</w:t>
-            </w:r>
-            <w:proofErr w:type="spellEnd"/>
+              <w:t>High/Low Z sw</w:t>
+            </w:r>
           </w:p>
         </w:tc>
         <w:tc>
@@ -13079,13 +12677,8 @@
               <w:keepNext/>
             </w:pPr>
             <w:r>
-              <w:t xml:space="preserve">High/Low Z </w:t>
-            </w:r>
-            <w:proofErr w:type="spellStart"/>
-            <w:r>
-              <w:t>sw</w:t>
-            </w:r>
-            <w:proofErr w:type="spellEnd"/>
+              <w:t>High/Low Z sw</w:t>
+            </w:r>
           </w:p>
         </w:tc>
         <w:tc>
@@ -14327,13 +13920,8 @@
               <w:keepNext/>
             </w:pPr>
             <w:r>
-              <w:t xml:space="preserve">High/Low Z </w:t>
-            </w:r>
-            <w:proofErr w:type="spellStart"/>
-            <w:r>
-              <w:t>sw</w:t>
-            </w:r>
-            <w:proofErr w:type="spellEnd"/>
+              <w:t>High/Low Z sw</w:t>
+            </w:r>
           </w:p>
         </w:tc>
         <w:tc>
@@ -15050,13 +14638,8 @@
         </w:numPr>
       </w:pPr>
       <w:r>
-        <w:t xml:space="preserve">Buy </w:t>
-      </w:r>
-      <w:proofErr w:type="spellStart"/>
-      <w:r>
-        <w:t>eeprom</w:t>
-      </w:r>
-      <w:proofErr w:type="spellEnd"/>
+        <w:t>Buy eeprom</w:t>
+      </w:r>
     </w:p>
     <w:p>
       <w:pPr>
@@ -15089,6 +14672,14 @@
       </w:pPr>
       <w:r>
         <w:t>Arduino Libraries</w:t>
+      </w:r>
+    </w:p>
+    <w:p>
+      <w:pPr>
+        <w:pStyle w:val="Heading2"/>
+      </w:pPr>
+      <w:r>
+        <w:t>Board support</w:t>
       </w:r>
     </w:p>
     <w:p>
@@ -15147,17 +14738,402 @@
     </w:p>
     <w:p/>
     <w:p>
-      <w:r>
-        <w:t xml:space="preserve">Needs </w:t>
-      </w:r>
-      <w:proofErr w:type="spellStart"/>
-      <w:r>
-        <w:t>ZeroTimer</w:t>
-      </w:r>
-      <w:proofErr w:type="spellEnd"/>
-      <w:r>
-        <w:t xml:space="preserve"> library (github download)</w:t>
-      </w:r>
+      <w:pPr>
+        <w:pStyle w:val="Heading2"/>
+      </w:pPr>
+      <w:r>
+        <w:t>Zer</w:t>
+      </w:r>
+      <w:r>
+        <w:t>oTimer Library</w:t>
+      </w:r>
+    </w:p>
+    <w:p>
+      <w:pPr>
+        <w:pStyle w:val="ListParagraph"/>
+        <w:numPr>
+          <w:ilvl w:val="0"/>
+          <w:numId w:val="17"/>
+        </w:numPr>
+      </w:pPr>
+      <w:r>
+        <w:t xml:space="preserve">Download from </w:t>
+      </w:r>
+      <w:hyperlink r:id="rId39" w:history="1">
+        <w:r>
+          <w:rPr>
+            <w:rStyle w:val="Hyperlink"/>
+          </w:rPr>
+          <w:t>https://github.com/EHbtj/ZeroTimer</w:t>
+        </w:r>
+      </w:hyperlink>
+    </w:p>
+    <w:p>
+      <w:pPr>
+        <w:pStyle w:val="ListParagraph"/>
+        <w:numPr>
+          <w:ilvl w:val="0"/>
+          <w:numId w:val="17"/>
+        </w:numPr>
+      </w:pPr>
+      <w:r>
+        <w:t>Open the zip file and extract all files. You will now have a folder “ZeroTimer</w:t>
+      </w:r>
+      <w:r>
+        <w:t>-master</w:t>
+      </w:r>
+      <w:r>
+        <w:t>” which will hold one folder also called “ZeroTimer</w:t>
+      </w:r>
+      <w:r>
+        <w:t>-master</w:t>
+      </w:r>
+      <w:r>
+        <w:t>”</w:t>
+      </w:r>
+    </w:p>
+    <w:p>
+      <w:pPr>
+        <w:pStyle w:val="ListParagraph"/>
+        <w:numPr>
+          <w:ilvl w:val="0"/>
+          <w:numId w:val="17"/>
+        </w:numPr>
+      </w:pPr>
+      <w:r>
+        <w:t>Rename the second folder “ZeroTimer” (remove the “-master” part)</w:t>
+      </w:r>
+    </w:p>
+    <w:p>
+      <w:pPr>
+        <w:pStyle w:val="ListParagraph"/>
+        <w:numPr>
+          <w:ilvl w:val="0"/>
+          <w:numId w:val="17"/>
+        </w:numPr>
+      </w:pPr>
+      <w:r>
+        <w:t>Copy that whole folder to your “documents\arduino\libraries” folder</w:t>
+      </w:r>
+    </w:p>
+    <w:p>
+      <w:r>
+        <w:t>Your Arduino libraries folder will now include ZeroTimer:</w:t>
+      </w:r>
+    </w:p>
+    <w:p>
+      <w:r>
+        <w:rPr>
+          <w:noProof/>
+          <w:lang w:eastAsia="en-GB"/>
+        </w:rPr>
+        <w:drawing>
+          <wp:inline distT="0" distB="0" distL="0" distR="0" wp14:anchorId="37D0CDD8" wp14:editId="259BE983">
+            <wp:extent cx="6120130" cy="4097655"/>
+            <wp:effectExtent l="0" t="0" r="0" b="0"/>
+            <wp:docPr id="27" name="Picture 27"/>
+            <wp:cNvGraphicFramePr>
+              <a:graphicFrameLocks xmlns:a="http://schemas.openxmlformats.org/drawingml/2006/main" noChangeAspect="1"/>
+            </wp:cNvGraphicFramePr>
+            <a:graphic xmlns:a="http://schemas.openxmlformats.org/drawingml/2006/main">
+              <a:graphicData uri="http://schemas.openxmlformats.org/drawingml/2006/picture">
+                <pic:pic xmlns:pic="http://schemas.openxmlformats.org/drawingml/2006/picture">
+                  <pic:nvPicPr>
+                    <pic:cNvPr id="27" name="2020-03-02 (1).png"/>
+                    <pic:cNvPicPr/>
+                  </pic:nvPicPr>
+                  <pic:blipFill>
+                    <a:blip r:embed="rId40">
+                      <a:extLst>
+                        <a:ext uri="{28A0092B-C50C-407E-A947-70E740481C1C}">
+                          <a14:useLocalDpi xmlns:a14="http://schemas.microsoft.com/office/drawing/2010/main" val="0"/>
+                        </a:ext>
+                      </a:extLst>
+                    </a:blip>
+                    <a:stretch>
+                      <a:fillRect/>
+                    </a:stretch>
+                  </pic:blipFill>
+                  <pic:spPr>
+                    <a:xfrm>
+                      <a:off x="0" y="0"/>
+                      <a:ext cx="6120130" cy="4097655"/>
+                    </a:xfrm>
+                    <a:prstGeom prst="rect">
+                      <a:avLst/>
+                    </a:prstGeom>
+                  </pic:spPr>
+                </pic:pic>
+              </a:graphicData>
+            </a:graphic>
+          </wp:inline>
+        </w:drawing>
+      </w:r>
+    </w:p>
+    <w:p>
+      <w:pPr>
+        <w:pStyle w:val="Heading2"/>
+      </w:pPr>
+      <w:r>
+        <w:t>extEEPROM Library</w:t>
+      </w:r>
+    </w:p>
+    <w:p>
+      <w:pPr>
+        <w:pStyle w:val="ListParagraph"/>
+        <w:numPr>
+          <w:ilvl w:val="0"/>
+          <w:numId w:val="18"/>
+        </w:numPr>
+      </w:pPr>
+      <w:r>
+        <w:t>click Tools &gt; Manage Libraries…</w:t>
+      </w:r>
+    </w:p>
+    <w:p>
+      <w:pPr>
+        <w:pStyle w:val="ListParagraph"/>
+        <w:numPr>
+          <w:ilvl w:val="0"/>
+          <w:numId w:val="18"/>
+        </w:numPr>
+      </w:pPr>
+      <w:r>
+        <w:t>The “installed libraries” form opens</w:t>
+      </w:r>
+    </w:p>
+    <w:p>
+      <w:pPr>
+        <w:pStyle w:val="ListParagraph"/>
+        <w:numPr>
+          <w:ilvl w:val="0"/>
+          <w:numId w:val="18"/>
+        </w:numPr>
+      </w:pPr>
+      <w:r>
+        <w:t>Type “exteeprom” into the bar at the top</w:t>
+      </w:r>
+    </w:p>
+    <w:p>
+      <w:pPr>
+        <w:pStyle w:val="ListParagraph"/>
+        <w:numPr>
+          <w:ilvl w:val="0"/>
+          <w:numId w:val="18"/>
+        </w:numPr>
+      </w:pPr>
+      <w:r>
+        <w:t xml:space="preserve">The library “extEEPROM” should </w:t>
+      </w:r>
+      <w:r>
+        <w:t xml:space="preserve">be shown. Click </w:t>
+      </w:r>
+      <w:r>
+        <w:rPr>
+          <w:u w:val="single"/>
+        </w:rPr>
+        <w:t>Install</w:t>
+      </w:r>
+    </w:p>
+    <w:p>
+      <w:pPr>
+        <w:pStyle w:val="ListParagraph"/>
+        <w:numPr>
+          <w:ilvl w:val="0"/>
+          <w:numId w:val="18"/>
+        </w:numPr>
+      </w:pPr>
+      <w:r>
+        <w:t>The library should show “installed”</w:t>
+      </w:r>
+    </w:p>
+    <w:p>
+      <w:r>
+        <w:rPr>
+          <w:noProof/>
+          <w:lang w:eastAsia="en-GB"/>
+        </w:rPr>
+        <w:drawing>
+          <wp:inline distT="0" distB="0" distL="0" distR="0" wp14:anchorId="6F9B393D" wp14:editId="311F9324">
+            <wp:extent cx="6120130" cy="3445510"/>
+            <wp:effectExtent l="0" t="0" r="0" b="2540"/>
+            <wp:docPr id="29" name="Picture 29"/>
+            <wp:cNvGraphicFramePr>
+              <a:graphicFrameLocks xmlns:a="http://schemas.openxmlformats.org/drawingml/2006/main" noChangeAspect="1"/>
+            </wp:cNvGraphicFramePr>
+            <a:graphic xmlns:a="http://schemas.openxmlformats.org/drawingml/2006/main">
+              <a:graphicData uri="http://schemas.openxmlformats.org/drawingml/2006/picture">
+                <pic:pic xmlns:pic="http://schemas.openxmlformats.org/drawingml/2006/picture">
+                  <pic:nvPicPr>
+                    <pic:cNvPr id="29" name="2020-03-02 (2).png"/>
+                    <pic:cNvPicPr/>
+                  </pic:nvPicPr>
+                  <pic:blipFill>
+                    <a:blip r:embed="rId41">
+                      <a:extLst>
+                        <a:ext uri="{28A0092B-C50C-407E-A947-70E740481C1C}">
+                          <a14:useLocalDpi xmlns:a14="http://schemas.microsoft.com/office/drawing/2010/main" val="0"/>
+                        </a:ext>
+                      </a:extLst>
+                    </a:blip>
+                    <a:stretch>
+                      <a:fillRect/>
+                    </a:stretch>
+                  </pic:blipFill>
+                  <pic:spPr>
+                    <a:xfrm>
+                      <a:off x="0" y="0"/>
+                      <a:ext cx="6120130" cy="3445510"/>
+                    </a:xfrm>
+                    <a:prstGeom prst="rect">
+                      <a:avLst/>
+                    </a:prstGeom>
+                  </pic:spPr>
+                </pic:pic>
+              </a:graphicData>
+            </a:graphic>
+          </wp:inline>
+        </w:drawing>
+      </w:r>
+    </w:p>
+    <w:p>
+      <w:pPr>
+        <w:pStyle w:val="Heading2"/>
+      </w:pPr>
+      <w:r>
+        <w:t>LiquidCrystal_I2C Library</w:t>
+      </w:r>
+    </w:p>
+    <w:p>
+      <w:pPr>
+        <w:pStyle w:val="ListParagraph"/>
+        <w:numPr>
+          <w:ilvl w:val="0"/>
+          <w:numId w:val="19"/>
+        </w:numPr>
+      </w:pPr>
+      <w:r>
+        <w:t>click Tools &gt; Manage Libraries…</w:t>
+      </w:r>
+    </w:p>
+    <w:p>
+      <w:pPr>
+        <w:pStyle w:val="ListParagraph"/>
+        <w:numPr>
+          <w:ilvl w:val="0"/>
+          <w:numId w:val="19"/>
+        </w:numPr>
+      </w:pPr>
+      <w:r>
+        <w:t>The “installed libraries” form opens</w:t>
+      </w:r>
+    </w:p>
+    <w:p>
+      <w:pPr>
+        <w:pStyle w:val="ListParagraph"/>
+        <w:numPr>
+          <w:ilvl w:val="0"/>
+          <w:numId w:val="19"/>
+        </w:numPr>
+      </w:pPr>
+      <w:r>
+        <w:t>Type “</w:t>
+      </w:r>
+      <w:r>
+        <w:t>LiquidCrystalI2C</w:t>
+      </w:r>
+      <w:r>
+        <w:t>” into the bar at the top</w:t>
+      </w:r>
+    </w:p>
+    <w:p>
+      <w:pPr>
+        <w:pStyle w:val="ListParagraph"/>
+        <w:numPr>
+          <w:ilvl w:val="0"/>
+          <w:numId w:val="19"/>
+        </w:numPr>
+      </w:pPr>
+      <w:r>
+        <w:t>The library “</w:t>
+      </w:r>
+      <w:r>
+        <w:t>LiquidCrystalI2C</w:t>
+      </w:r>
+      <w:r>
+        <w:t xml:space="preserve">” should be shown. Click </w:t>
+      </w:r>
+      <w:r>
+        <w:rPr>
+          <w:u w:val="single"/>
+        </w:rPr>
+        <w:t>Install</w:t>
+      </w:r>
+    </w:p>
+    <w:p>
+      <w:pPr>
+        <w:pStyle w:val="ListParagraph"/>
+        <w:numPr>
+          <w:ilvl w:val="0"/>
+          <w:numId w:val="19"/>
+        </w:numPr>
+      </w:pPr>
+      <w:r>
+        <w:t>The library should show “installed”</w:t>
+      </w:r>
+    </w:p>
+    <w:p>
+      <w:r>
+        <w:rPr>
+          <w:noProof/>
+          <w:lang w:eastAsia="en-GB"/>
+        </w:rPr>
+        <w:drawing>
+          <wp:inline distT="0" distB="0" distL="0" distR="0" wp14:anchorId="04DDF4AE" wp14:editId="334EA55A">
+            <wp:extent cx="6120130" cy="3445510"/>
+            <wp:effectExtent l="0" t="0" r="0" b="2540"/>
+            <wp:docPr id="30" name="Picture 30"/>
+            <wp:cNvGraphicFramePr>
+              <a:graphicFrameLocks xmlns:a="http://schemas.openxmlformats.org/drawingml/2006/main" noChangeAspect="1"/>
+            </wp:cNvGraphicFramePr>
+            <a:graphic xmlns:a="http://schemas.openxmlformats.org/drawingml/2006/main">
+              <a:graphicData uri="http://schemas.openxmlformats.org/drawingml/2006/picture">
+                <pic:pic xmlns:pic="http://schemas.openxmlformats.org/drawingml/2006/picture">
+                  <pic:nvPicPr>
+                    <pic:cNvPr id="30" name="2020-03-02 (3).png"/>
+                    <pic:cNvPicPr/>
+                  </pic:nvPicPr>
+                  <pic:blipFill>
+                    <a:blip r:embed="rId42">
+                      <a:extLst>
+                        <a:ext uri="{28A0092B-C50C-407E-A947-70E740481C1C}">
+                          <a14:useLocalDpi xmlns:a14="http://schemas.microsoft.com/office/drawing/2010/main" val="0"/>
+                        </a:ext>
+                      </a:extLst>
+                    </a:blip>
+                    <a:stretch>
+                      <a:fillRect/>
+                    </a:stretch>
+                  </pic:blipFill>
+                  <pic:spPr>
+                    <a:xfrm>
+                      <a:off x="0" y="0"/>
+                      <a:ext cx="6120130" cy="3445510"/>
+                    </a:xfrm>
+                    <a:prstGeom prst="rect">
+                      <a:avLst/>
+                    </a:prstGeom>
+                  </pic:spPr>
+                </pic:pic>
+              </a:graphicData>
+            </a:graphic>
+          </wp:inline>
+        </w:drawing>
+      </w:r>
+    </w:p>
+    <w:p>
+      <w:bookmarkStart w:id="1" w:name="_GoBack"/>
+      <w:bookmarkEnd w:id="1"/>
     </w:p>
     <w:sectPr>
       <w:pgSz w:w="11906" w:h="16838"/>
@@ -15172,6 +15148,92 @@
 <file path=word/numbering.xml><?xml version="1.0" encoding="utf-8"?>
 <w:numbering xmlns:wpc="http://schemas.microsoft.com/office/word/2010/wordprocessingCanvas" xmlns:mc="http://schemas.openxmlformats.org/markup-compatibility/2006" xmlns:o="urn:schemas-microsoft-com:office:office" xmlns:r="http://schemas.openxmlformats.org/officeDocument/2006/relationships" xmlns:m="http://schemas.openxmlformats.org/officeDocument/2006/math" xmlns:v="urn:schemas-microsoft-com:vml" xmlns:wp14="http://schemas.microsoft.com/office/word/2010/wordprocessingDrawing" xmlns:wp="http://schemas.openxmlformats.org/drawingml/2006/wordprocessingDrawing" xmlns:w10="urn:schemas-microsoft-com:office:word" xmlns:w="http://schemas.openxmlformats.org/wordprocessingml/2006/main" xmlns:w14="http://schemas.microsoft.com/office/word/2010/wordml" xmlns:w15="http://schemas.microsoft.com/office/word/2012/wordml" xmlns:wpg="http://schemas.microsoft.com/office/word/2010/wordprocessingGroup" xmlns:wpi="http://schemas.microsoft.com/office/word/2010/wordprocessingInk" xmlns:wne="http://schemas.microsoft.com/office/word/2006/wordml" xmlns:wps="http://schemas.microsoft.com/office/word/2010/wordprocessingShape" mc:Ignorable="w14 w15 wp14">
   <w:abstractNum w:abstractNumId="0" w15:restartNumberingAfterBreak="0">
+    <w:nsid w:val="004A5127"/>
+    <w:multiLevelType w:val="hybridMultilevel"/>
+    <w:tmpl w:val="1A800AF2"/>
+    <w:lvl w:ilvl="0" w:tplc="0809000F">
+      <w:start w:val="1"/>
+      <w:numFmt w:val="decimal"/>
+      <w:lvlText w:val="%1."/>
+      <w:lvlJc w:val="left"/>
+      <w:pPr>
+        <w:ind w:left="720" w:hanging="360"/>
+      </w:pPr>
+    </w:lvl>
+    <w:lvl w:ilvl="1" w:tplc="08090019" w:tentative="1">
+      <w:start w:val="1"/>
+      <w:numFmt w:val="lowerLetter"/>
+      <w:lvlText w:val="%2."/>
+      <w:lvlJc w:val="left"/>
+      <w:pPr>
+        <w:ind w:left="1440" w:hanging="360"/>
+      </w:pPr>
+    </w:lvl>
+    <w:lvl w:ilvl="2" w:tplc="0809001B" w:tentative="1">
+      <w:start w:val="1"/>
+      <w:numFmt w:val="lowerRoman"/>
+      <w:lvlText w:val="%3."/>
+      <w:lvlJc w:val="right"/>
+      <w:pPr>
+        <w:ind w:left="2160" w:hanging="180"/>
+      </w:pPr>
+    </w:lvl>
+    <w:lvl w:ilvl="3" w:tplc="0809000F" w:tentative="1">
+      <w:start w:val="1"/>
+      <w:numFmt w:val="decimal"/>
+      <w:lvlText w:val="%4."/>
+      <w:lvlJc w:val="left"/>
+      <w:pPr>
+        <w:ind w:left="2880" w:hanging="360"/>
+      </w:pPr>
+    </w:lvl>
+    <w:lvl w:ilvl="4" w:tplc="08090019" w:tentative="1">
+      <w:start w:val="1"/>
+      <w:numFmt w:val="lowerLetter"/>
+      <w:lvlText w:val="%5."/>
+      <w:lvlJc w:val="left"/>
+      <w:pPr>
+        <w:ind w:left="3600" w:hanging="360"/>
+      </w:pPr>
+    </w:lvl>
+    <w:lvl w:ilvl="5" w:tplc="0809001B" w:tentative="1">
+      <w:start w:val="1"/>
+      <w:numFmt w:val="lowerRoman"/>
+      <w:lvlText w:val="%6."/>
+      <w:lvlJc w:val="right"/>
+      <w:pPr>
+        <w:ind w:left="4320" w:hanging="180"/>
+      </w:pPr>
+    </w:lvl>
+    <w:lvl w:ilvl="6" w:tplc="0809000F" w:tentative="1">
+      <w:start w:val="1"/>
+      <w:numFmt w:val="decimal"/>
+      <w:lvlText w:val="%7."/>
+      <w:lvlJc w:val="left"/>
+      <w:pPr>
+        <w:ind w:left="5040" w:hanging="360"/>
+      </w:pPr>
+    </w:lvl>
+    <w:lvl w:ilvl="7" w:tplc="08090019" w:tentative="1">
+      <w:start w:val="1"/>
+      <w:numFmt w:val="lowerLetter"/>
+      <w:lvlText w:val="%8."/>
+      <w:lvlJc w:val="left"/>
+      <w:pPr>
+        <w:ind w:left="5760" w:hanging="360"/>
+      </w:pPr>
+    </w:lvl>
+    <w:lvl w:ilvl="8" w:tplc="0809001B" w:tentative="1">
+      <w:start w:val="1"/>
+      <w:numFmt w:val="lowerRoman"/>
+      <w:lvlText w:val="%9."/>
+      <w:lvlJc w:val="right"/>
+      <w:pPr>
+        <w:ind w:left="6480" w:hanging="180"/>
+      </w:pPr>
+    </w:lvl>
+  </w:abstractNum>
+  <w:abstractNum w:abstractNumId="1" w15:restartNumberingAfterBreak="0">
     <w:nsid w:val="036C7D76"/>
     <w:multiLevelType w:val="hybridMultilevel"/>
     <w:tmpl w:val="FCBEB6EE"/>
@@ -15257,7 +15319,7 @@
       </w:pPr>
     </w:lvl>
   </w:abstractNum>
-  <w:abstractNum w:abstractNumId="1" w15:restartNumberingAfterBreak="0">
+  <w:abstractNum w:abstractNumId="2" w15:restartNumberingAfterBreak="0">
     <w:nsid w:val="069815E0"/>
     <w:multiLevelType w:val="hybridMultilevel"/>
     <w:tmpl w:val="8B06D1AA"/>
@@ -15343,7 +15405,7 @@
       </w:pPr>
     </w:lvl>
   </w:abstractNum>
-  <w:abstractNum w:abstractNumId="2" w15:restartNumberingAfterBreak="0">
+  <w:abstractNum w:abstractNumId="3" w15:restartNumberingAfterBreak="0">
     <w:nsid w:val="06D84F25"/>
     <w:multiLevelType w:val="hybridMultilevel"/>
     <w:tmpl w:val="E90CF61A"/>
@@ -15429,7 +15491,7 @@
       </w:pPr>
     </w:lvl>
   </w:abstractNum>
-  <w:abstractNum w:abstractNumId="3" w15:restartNumberingAfterBreak="0">
+  <w:abstractNum w:abstractNumId="4" w15:restartNumberingAfterBreak="0">
     <w:nsid w:val="097F7684"/>
     <w:multiLevelType w:val="hybridMultilevel"/>
     <w:tmpl w:val="8B06D1AA"/>
@@ -15515,7 +15577,7 @@
       </w:pPr>
     </w:lvl>
   </w:abstractNum>
-  <w:abstractNum w:abstractNumId="4" w15:restartNumberingAfterBreak="0">
+  <w:abstractNum w:abstractNumId="5" w15:restartNumberingAfterBreak="0">
     <w:nsid w:val="0E5338FB"/>
     <w:multiLevelType w:val="hybridMultilevel"/>
     <w:tmpl w:val="82CEB9BC"/>
@@ -15628,7 +15690,7 @@
       </w:rPr>
     </w:lvl>
   </w:abstractNum>
-  <w:abstractNum w:abstractNumId="5" w15:restartNumberingAfterBreak="0">
+  <w:abstractNum w:abstractNumId="6" w15:restartNumberingAfterBreak="0">
     <w:nsid w:val="139F6899"/>
     <w:multiLevelType w:val="hybridMultilevel"/>
     <w:tmpl w:val="E2FA3604"/>
@@ -15741,7 +15803,7 @@
       </w:rPr>
     </w:lvl>
   </w:abstractNum>
-  <w:abstractNum w:abstractNumId="6" w15:restartNumberingAfterBreak="0">
+  <w:abstractNum w:abstractNumId="7" w15:restartNumberingAfterBreak="0">
     <w:nsid w:val="20DF4726"/>
     <w:multiLevelType w:val="hybridMultilevel"/>
     <w:tmpl w:val="DB8C2630"/>
@@ -15827,7 +15889,93 @@
       </w:pPr>
     </w:lvl>
   </w:abstractNum>
-  <w:abstractNum w:abstractNumId="7" w15:restartNumberingAfterBreak="0">
+  <w:abstractNum w:abstractNumId="8" w15:restartNumberingAfterBreak="0">
+    <w:nsid w:val="2502665F"/>
+    <w:multiLevelType w:val="hybridMultilevel"/>
+    <w:tmpl w:val="48C07FC4"/>
+    <w:lvl w:ilvl="0" w:tplc="0809000F">
+      <w:start w:val="1"/>
+      <w:numFmt w:val="decimal"/>
+      <w:lvlText w:val="%1."/>
+      <w:lvlJc w:val="left"/>
+      <w:pPr>
+        <w:ind w:left="720" w:hanging="360"/>
+      </w:pPr>
+    </w:lvl>
+    <w:lvl w:ilvl="1" w:tplc="08090019" w:tentative="1">
+      <w:start w:val="1"/>
+      <w:numFmt w:val="lowerLetter"/>
+      <w:lvlText w:val="%2."/>
+      <w:lvlJc w:val="left"/>
+      <w:pPr>
+        <w:ind w:left="1440" w:hanging="360"/>
+      </w:pPr>
+    </w:lvl>
+    <w:lvl w:ilvl="2" w:tplc="0809001B" w:tentative="1">
+      <w:start w:val="1"/>
+      <w:numFmt w:val="lowerRoman"/>
+      <w:lvlText w:val="%3."/>
+      <w:lvlJc w:val="right"/>
+      <w:pPr>
+        <w:ind w:left="2160" w:hanging="180"/>
+      </w:pPr>
+    </w:lvl>
+    <w:lvl w:ilvl="3" w:tplc="0809000F" w:tentative="1">
+      <w:start w:val="1"/>
+      <w:numFmt w:val="decimal"/>
+      <w:lvlText w:val="%4."/>
+      <w:lvlJc w:val="left"/>
+      <w:pPr>
+        <w:ind w:left="2880" w:hanging="360"/>
+      </w:pPr>
+    </w:lvl>
+    <w:lvl w:ilvl="4" w:tplc="08090019" w:tentative="1">
+      <w:start w:val="1"/>
+      <w:numFmt w:val="lowerLetter"/>
+      <w:lvlText w:val="%5."/>
+      <w:lvlJc w:val="left"/>
+      <w:pPr>
+        <w:ind w:left="3600" w:hanging="360"/>
+      </w:pPr>
+    </w:lvl>
+    <w:lvl w:ilvl="5" w:tplc="0809001B" w:tentative="1">
+      <w:start w:val="1"/>
+      <w:numFmt w:val="lowerRoman"/>
+      <w:lvlText w:val="%6."/>
+      <w:lvlJc w:val="right"/>
+      <w:pPr>
+        <w:ind w:left="4320" w:hanging="180"/>
+      </w:pPr>
+    </w:lvl>
+    <w:lvl w:ilvl="6" w:tplc="0809000F" w:tentative="1">
+      <w:start w:val="1"/>
+      <w:numFmt w:val="decimal"/>
+      <w:lvlText w:val="%7."/>
+      <w:lvlJc w:val="left"/>
+      <w:pPr>
+        <w:ind w:left="5040" w:hanging="360"/>
+      </w:pPr>
+    </w:lvl>
+    <w:lvl w:ilvl="7" w:tplc="08090019" w:tentative="1">
+      <w:start w:val="1"/>
+      <w:numFmt w:val="lowerLetter"/>
+      <w:lvlText w:val="%8."/>
+      <w:lvlJc w:val="left"/>
+      <w:pPr>
+        <w:ind w:left="5760" w:hanging="360"/>
+      </w:pPr>
+    </w:lvl>
+    <w:lvl w:ilvl="8" w:tplc="0809001B" w:tentative="1">
+      <w:start w:val="1"/>
+      <w:numFmt w:val="lowerRoman"/>
+      <w:lvlText w:val="%9."/>
+      <w:lvlJc w:val="right"/>
+      <w:pPr>
+        <w:ind w:left="6480" w:hanging="180"/>
+      </w:pPr>
+    </w:lvl>
+  </w:abstractNum>
+  <w:abstractNum w:abstractNumId="9" w15:restartNumberingAfterBreak="0">
     <w:nsid w:val="264E4320"/>
     <w:multiLevelType w:val="hybridMultilevel"/>
     <w:tmpl w:val="D2D6D5B8"/>
@@ -15940,7 +16088,7 @@
       </w:rPr>
     </w:lvl>
   </w:abstractNum>
-  <w:abstractNum w:abstractNumId="8" w15:restartNumberingAfterBreak="0">
+  <w:abstractNum w:abstractNumId="10" w15:restartNumberingAfterBreak="0">
     <w:nsid w:val="2E104A64"/>
     <w:multiLevelType w:val="hybridMultilevel"/>
     <w:tmpl w:val="5EB0207C"/>
@@ -16026,7 +16174,7 @@
       </w:pPr>
     </w:lvl>
   </w:abstractNum>
-  <w:abstractNum w:abstractNumId="9" w15:restartNumberingAfterBreak="0">
+  <w:abstractNum w:abstractNumId="11" w15:restartNumberingAfterBreak="0">
     <w:nsid w:val="3A1C0D7F"/>
     <w:multiLevelType w:val="hybridMultilevel"/>
     <w:tmpl w:val="91643A3C"/>
@@ -16112,7 +16260,7 @@
       </w:pPr>
     </w:lvl>
   </w:abstractNum>
-  <w:abstractNum w:abstractNumId="10" w15:restartNumberingAfterBreak="0">
+  <w:abstractNum w:abstractNumId="12" w15:restartNumberingAfterBreak="0">
     <w:nsid w:val="3BB835C4"/>
     <w:multiLevelType w:val="hybridMultilevel"/>
     <w:tmpl w:val="6B480E2E"/>
@@ -16201,7 +16349,7 @@
       </w:pPr>
     </w:lvl>
   </w:abstractNum>
-  <w:abstractNum w:abstractNumId="11" w15:restartNumberingAfterBreak="0">
+  <w:abstractNum w:abstractNumId="13" w15:restartNumberingAfterBreak="0">
     <w:nsid w:val="3E842123"/>
     <w:multiLevelType w:val="hybridMultilevel"/>
     <w:tmpl w:val="0A9076EE"/>
@@ -16287,7 +16435,93 @@
       </w:pPr>
     </w:lvl>
   </w:abstractNum>
-  <w:abstractNum w:abstractNumId="12" w15:restartNumberingAfterBreak="0">
+  <w:abstractNum w:abstractNumId="14" w15:restartNumberingAfterBreak="0">
+    <w:nsid w:val="4686366E"/>
+    <w:multiLevelType w:val="hybridMultilevel"/>
+    <w:tmpl w:val="48C07FC4"/>
+    <w:lvl w:ilvl="0" w:tplc="0809000F">
+      <w:start w:val="1"/>
+      <w:numFmt w:val="decimal"/>
+      <w:lvlText w:val="%1."/>
+      <w:lvlJc w:val="left"/>
+      <w:pPr>
+        <w:ind w:left="720" w:hanging="360"/>
+      </w:pPr>
+    </w:lvl>
+    <w:lvl w:ilvl="1" w:tplc="08090019" w:tentative="1">
+      <w:start w:val="1"/>
+      <w:numFmt w:val="lowerLetter"/>
+      <w:lvlText w:val="%2."/>
+      <w:lvlJc w:val="left"/>
+      <w:pPr>
+        <w:ind w:left="1440" w:hanging="360"/>
+      </w:pPr>
+    </w:lvl>
+    <w:lvl w:ilvl="2" w:tplc="0809001B" w:tentative="1">
+      <w:start w:val="1"/>
+      <w:numFmt w:val="lowerRoman"/>
+      <w:lvlText w:val="%3."/>
+      <w:lvlJc w:val="right"/>
+      <w:pPr>
+        <w:ind w:left="2160" w:hanging="180"/>
+      </w:pPr>
+    </w:lvl>
+    <w:lvl w:ilvl="3" w:tplc="0809000F" w:tentative="1">
+      <w:start w:val="1"/>
+      <w:numFmt w:val="decimal"/>
+      <w:lvlText w:val="%4."/>
+      <w:lvlJc w:val="left"/>
+      <w:pPr>
+        <w:ind w:left="2880" w:hanging="360"/>
+      </w:pPr>
+    </w:lvl>
+    <w:lvl w:ilvl="4" w:tplc="08090019" w:tentative="1">
+      <w:start w:val="1"/>
+      <w:numFmt w:val="lowerLetter"/>
+      <w:lvlText w:val="%5."/>
+      <w:lvlJc w:val="left"/>
+      <w:pPr>
+        <w:ind w:left="3600" w:hanging="360"/>
+      </w:pPr>
+    </w:lvl>
+    <w:lvl w:ilvl="5" w:tplc="0809001B" w:tentative="1">
+      <w:start w:val="1"/>
+      <w:numFmt w:val="lowerRoman"/>
+      <w:lvlText w:val="%6."/>
+      <w:lvlJc w:val="right"/>
+      <w:pPr>
+        <w:ind w:left="4320" w:hanging="180"/>
+      </w:pPr>
+    </w:lvl>
+    <w:lvl w:ilvl="6" w:tplc="0809000F" w:tentative="1">
+      <w:start w:val="1"/>
+      <w:numFmt w:val="decimal"/>
+      <w:lvlText w:val="%7."/>
+      <w:lvlJc w:val="left"/>
+      <w:pPr>
+        <w:ind w:left="5040" w:hanging="360"/>
+      </w:pPr>
+    </w:lvl>
+    <w:lvl w:ilvl="7" w:tplc="08090019" w:tentative="1">
+      <w:start w:val="1"/>
+      <w:numFmt w:val="lowerLetter"/>
+      <w:lvlText w:val="%8."/>
+      <w:lvlJc w:val="left"/>
+      <w:pPr>
+        <w:ind w:left="5760" w:hanging="360"/>
+      </w:pPr>
+    </w:lvl>
+    <w:lvl w:ilvl="8" w:tplc="0809001B" w:tentative="1">
+      <w:start w:val="1"/>
+      <w:numFmt w:val="lowerRoman"/>
+      <w:lvlText w:val="%9."/>
+      <w:lvlJc w:val="right"/>
+      <w:pPr>
+        <w:ind w:left="6480" w:hanging="180"/>
+      </w:pPr>
+    </w:lvl>
+  </w:abstractNum>
+  <w:abstractNum w:abstractNumId="15" w15:restartNumberingAfterBreak="0">
     <w:nsid w:val="5CF572AA"/>
     <w:multiLevelType w:val="hybridMultilevel"/>
     <w:tmpl w:val="8B5CE5A6"/>
@@ -16400,7 +16634,7 @@
       </w:rPr>
     </w:lvl>
   </w:abstractNum>
-  <w:abstractNum w:abstractNumId="13" w15:restartNumberingAfterBreak="0">
+  <w:abstractNum w:abstractNumId="16" w15:restartNumberingAfterBreak="0">
     <w:nsid w:val="66977680"/>
     <w:multiLevelType w:val="hybridMultilevel"/>
     <w:tmpl w:val="BC3003DE"/>
@@ -16486,11 +16720,97 @@
       </w:pPr>
     </w:lvl>
   </w:abstractNum>
+  <w:abstractNum w:abstractNumId="17" w15:restartNumberingAfterBreak="0">
+    <w:nsid w:val="6CDA2F23"/>
+    <w:multiLevelType w:val="hybridMultilevel"/>
+    <w:tmpl w:val="40464CCE"/>
+    <w:lvl w:ilvl="0" w:tplc="0809000F">
+      <w:start w:val="1"/>
+      <w:numFmt w:val="decimal"/>
+      <w:lvlText w:val="%1."/>
+      <w:lvlJc w:val="left"/>
+      <w:pPr>
+        <w:ind w:left="720" w:hanging="360"/>
+      </w:pPr>
+    </w:lvl>
+    <w:lvl w:ilvl="1" w:tplc="08090019" w:tentative="1">
+      <w:start w:val="1"/>
+      <w:numFmt w:val="lowerLetter"/>
+      <w:lvlText w:val="%2."/>
+      <w:lvlJc w:val="left"/>
+      <w:pPr>
+        <w:ind w:left="1440" w:hanging="360"/>
+      </w:pPr>
+    </w:lvl>
+    <w:lvl w:ilvl="2" w:tplc="0809001B" w:tentative="1">
+      <w:start w:val="1"/>
+      <w:numFmt w:val="lowerRoman"/>
+      <w:lvlText w:val="%3."/>
+      <w:lvlJc w:val="right"/>
+      <w:pPr>
+        <w:ind w:left="2160" w:hanging="180"/>
+      </w:pPr>
+    </w:lvl>
+    <w:lvl w:ilvl="3" w:tplc="0809000F" w:tentative="1">
+      <w:start w:val="1"/>
+      <w:numFmt w:val="decimal"/>
+      <w:lvlText w:val="%4."/>
+      <w:lvlJc w:val="left"/>
+      <w:pPr>
+        <w:ind w:left="2880" w:hanging="360"/>
+      </w:pPr>
+    </w:lvl>
+    <w:lvl w:ilvl="4" w:tplc="08090019" w:tentative="1">
+      <w:start w:val="1"/>
+      <w:numFmt w:val="lowerLetter"/>
+      <w:lvlText w:val="%5."/>
+      <w:lvlJc w:val="left"/>
+      <w:pPr>
+        <w:ind w:left="3600" w:hanging="360"/>
+      </w:pPr>
+    </w:lvl>
+    <w:lvl w:ilvl="5" w:tplc="0809001B" w:tentative="1">
+      <w:start w:val="1"/>
+      <w:numFmt w:val="lowerRoman"/>
+      <w:lvlText w:val="%6."/>
+      <w:lvlJc w:val="right"/>
+      <w:pPr>
+        <w:ind w:left="4320" w:hanging="180"/>
+      </w:pPr>
+    </w:lvl>
+    <w:lvl w:ilvl="6" w:tplc="0809000F" w:tentative="1">
+      <w:start w:val="1"/>
+      <w:numFmt w:val="decimal"/>
+      <w:lvlText w:val="%7."/>
+      <w:lvlJc w:val="left"/>
+      <w:pPr>
+        <w:ind w:left="5040" w:hanging="360"/>
+      </w:pPr>
+    </w:lvl>
+    <w:lvl w:ilvl="7" w:tplc="08090019" w:tentative="1">
+      <w:start w:val="1"/>
+      <w:numFmt w:val="lowerLetter"/>
+      <w:lvlText w:val="%8."/>
+      <w:lvlJc w:val="left"/>
+      <w:pPr>
+        <w:ind w:left="5760" w:hanging="360"/>
+      </w:pPr>
+    </w:lvl>
+    <w:lvl w:ilvl="8" w:tplc="0809001B" w:tentative="1">
+      <w:start w:val="1"/>
+      <w:numFmt w:val="lowerRoman"/>
+      <w:lvlText w:val="%9."/>
+      <w:lvlJc w:val="right"/>
+      <w:pPr>
+        <w:ind w:left="6480" w:hanging="180"/>
+      </w:pPr>
+    </w:lvl>
+  </w:abstractNum>
   <w:num w:numId="1">
-    <w:abstractNumId w:val="5"/>
+    <w:abstractNumId w:val="6"/>
   </w:num>
   <w:num w:numId="2">
-    <w:abstractNumId w:val="6"/>
+    <w:abstractNumId w:val="7"/>
     <w:lvlOverride w:ilvl="0">
       <w:startOverride w:val="1"/>
     </w:lvlOverride>
@@ -16520,7 +16840,7 @@
     </w:lvlOverride>
   </w:num>
   <w:num w:numId="3">
-    <w:abstractNumId w:val="9"/>
+    <w:abstractNumId w:val="11"/>
     <w:lvlOverride w:ilvl="0">
       <w:startOverride w:val="1"/>
     </w:lvlOverride>
@@ -16550,7 +16870,7 @@
     </w:lvlOverride>
   </w:num>
   <w:num w:numId="4">
-    <w:abstractNumId w:val="13"/>
+    <w:abstractNumId w:val="16"/>
     <w:lvlOverride w:ilvl="0">
       <w:startOverride w:val="1"/>
     </w:lvlOverride>
@@ -16580,37 +16900,49 @@
     </w:lvlOverride>
   </w:num>
   <w:num w:numId="5">
-    <w:abstractNumId w:val="6"/>
+    <w:abstractNumId w:val="7"/>
   </w:num>
   <w:num w:numId="6">
+    <w:abstractNumId w:val="10"/>
+  </w:num>
+  <w:num w:numId="7">
+    <w:abstractNumId w:val="13"/>
+  </w:num>
+  <w:num w:numId="8">
+    <w:abstractNumId w:val="15"/>
+  </w:num>
+  <w:num w:numId="9">
+    <w:abstractNumId w:val="5"/>
+  </w:num>
+  <w:num w:numId="10">
+    <w:abstractNumId w:val="2"/>
+  </w:num>
+  <w:num w:numId="11">
+    <w:abstractNumId w:val="12"/>
+  </w:num>
+  <w:num w:numId="12">
+    <w:abstractNumId w:val="4"/>
+  </w:num>
+  <w:num w:numId="13">
+    <w:abstractNumId w:val="9"/>
+  </w:num>
+  <w:num w:numId="14">
+    <w:abstractNumId w:val="3"/>
+  </w:num>
+  <w:num w:numId="15">
+    <w:abstractNumId w:val="1"/>
+  </w:num>
+  <w:num w:numId="16">
+    <w:abstractNumId w:val="17"/>
+  </w:num>
+  <w:num w:numId="17">
+    <w:abstractNumId w:val="0"/>
+  </w:num>
+  <w:num w:numId="18">
     <w:abstractNumId w:val="8"/>
   </w:num>
-  <w:num w:numId="7">
-    <w:abstractNumId w:val="11"/>
-  </w:num>
-  <w:num w:numId="8">
-    <w:abstractNumId w:val="12"/>
-  </w:num>
-  <w:num w:numId="9">
-    <w:abstractNumId w:val="4"/>
-  </w:num>
-  <w:num w:numId="10">
-    <w:abstractNumId w:val="1"/>
-  </w:num>
-  <w:num w:numId="11">
-    <w:abstractNumId w:val="10"/>
-  </w:num>
-  <w:num w:numId="12">
-    <w:abstractNumId w:val="3"/>
-  </w:num>
-  <w:num w:numId="13">
-    <w:abstractNumId w:val="7"/>
-  </w:num>
-  <w:num w:numId="14">
-    <w:abstractNumId w:val="2"/>
-  </w:num>
-  <w:num w:numId="15">
-    <w:abstractNumId w:val="0"/>
+  <w:num w:numId="19">
+    <w:abstractNumId w:val="14"/>
   </w:num>
 </w:numbering>
 </file>
@@ -17184,6 +17516,17 @@
       <w:szCs w:val="18"/>
     </w:rPr>
   </w:style>
+  <w:style w:type="character" w:styleId="Hyperlink">
+    <w:name w:val="Hyperlink"/>
+    <w:basedOn w:val="DefaultParagraphFont"/>
+    <w:uiPriority w:val="99"/>
+    <w:unhideWhenUsed/>
+    <w:rsid w:val="0039343C"/>
+    <w:rPr>
+      <w:color w:val="0563C1" w:themeColor="hyperlink"/>
+      <w:u w:val="single"/>
+    </w:rPr>
+  </w:style>
 </w:styles>
 </file>
 
@@ -17453,7 +17796,7 @@
 </file>
 
 <file path=customXml/itemProps1.xml><?xml version="1.0" encoding="utf-8"?>
-<ds:datastoreItem xmlns:ds="http://schemas.openxmlformats.org/officeDocument/2006/customXml" ds:itemID="{8B014688-543C-43C3-BBB7-533B851F1931}">
+<ds:datastoreItem xmlns:ds="http://schemas.openxmlformats.org/officeDocument/2006/customXml" ds:itemID="{1A09E77D-10FC-41E9-AD17-350653E9C76D}">
   <ds:schemaRefs>
     <ds:schemaRef ds:uri="http://schemas.openxmlformats.org/officeDocument/2006/bibliography"/>
   </ds:schemaRefs>

</xml_diff>

<commit_message>
post VSWR bridge tests
VSWR measurements at 50MHz still affected
</commit_message>
<xml_diff>
--- a/documentation/Aries ATU concept nano IoT 33 version.docx
+++ b/documentation/Aries ATU concept nano IoT 33 version.docx
@@ -2832,7 +2832,7 @@
               </wp:anchor>
             </w:drawing>
           </mc:Choice>
-          <mc:Fallback xmlns:w16se="http://schemas.microsoft.com/office/word/2015/wordml/symex" xmlns:w16cid="http://schemas.microsoft.com/office/word/2016/wordml/cid" xmlns:am3d="http://schemas.microsoft.com/office/drawing/2017/model3d" xmlns:aink="http://schemas.microsoft.com/office/drawing/2016/ink" xmlns:cx8="http://schemas.microsoft.com/office/drawing/2016/5/14/chartex" xmlns:cx7="http://schemas.microsoft.com/office/drawing/2016/5/13/chartex" xmlns:cx6="http://schemas.microsoft.com/office/drawing/2016/5/12/chartex" xmlns:cx5="http://schemas.microsoft.com/office/drawing/2016/5/11/chartex" xmlns:cx4="http://schemas.microsoft.com/office/drawing/2016/5/10/chartex" xmlns:cx3="http://schemas.microsoft.com/office/drawing/2016/5/9/chartex" xmlns:cx2="http://schemas.microsoft.com/office/drawing/2015/10/21/chartex" xmlns:cx1="http://schemas.microsoft.com/office/drawing/2015/9/8/chartex" xmlns:cx="http://schemas.microsoft.com/office/drawing/2014/chartex">
+          <mc:Fallback xmlns:cx="http://schemas.microsoft.com/office/drawing/2014/chartex" xmlns:cx1="http://schemas.microsoft.com/office/drawing/2015/9/8/chartex" xmlns:cx2="http://schemas.microsoft.com/office/drawing/2015/10/21/chartex" xmlns:cx3="http://schemas.microsoft.com/office/drawing/2016/5/9/chartex" xmlns:cx4="http://schemas.microsoft.com/office/drawing/2016/5/10/chartex" xmlns:cx5="http://schemas.microsoft.com/office/drawing/2016/5/11/chartex" xmlns:cx6="http://schemas.microsoft.com/office/drawing/2016/5/12/chartex" xmlns:cx7="http://schemas.microsoft.com/office/drawing/2016/5/13/chartex" xmlns:cx8="http://schemas.microsoft.com/office/drawing/2016/5/14/chartex" xmlns:aink="http://schemas.microsoft.com/office/drawing/2016/ink" xmlns:am3d="http://schemas.microsoft.com/office/drawing/2017/model3d" xmlns:w16cid="http://schemas.microsoft.com/office/word/2016/wordml/cid" xmlns:w16se="http://schemas.microsoft.com/office/word/2015/wordml/symex">
             <w:pict>
               <v:rect w14:anchorId="1AD92680" id="Rectangle 3" o:spid="_x0000_s1026" style="position:absolute;margin-left:9.7pt;margin-top:57.7pt;width:297.75pt;height:167.05pt;z-index:251660288;visibility:visible;mso-wrap-style:square;mso-width-percent:0;mso-height-percent:0;mso-wrap-distance-left:9pt;mso-wrap-distance-top:0;mso-wrap-distance-right:9pt;mso-wrap-distance-bottom:0;mso-position-horizontal:absolute;mso-position-horizontal-relative:text;mso-position-vertical:absolute;mso-position-vertical-relative:text;mso-width-percent:0;mso-height-percent:0;mso-width-relative:margin;mso-height-relative:margin;v-text-anchor:middle" o:gfxdata="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" fillcolor="#f2f2f2 [3052]" strokecolor="#1f4d78 [1604]" strokeweight="1pt"/>
             </w:pict>
@@ -3907,7 +3907,7 @@
           <v:shape id="_x0000_i1025" type="#_x0000_t75" style="width:362.05pt;height:115.45pt" o:ole="">
             <v:imagedata r:id="rId8" o:title=""/>
           </v:shape>
-          <o:OLEObject Type="Embed" ProgID="Visio.Drawing.11" ShapeID="_x0000_i1025" DrawAspect="Content" ObjectID="_1646073746" r:id="rId9"/>
+          <o:OLEObject Type="Embed" ProgID="Visio.Drawing.11" ShapeID="_x0000_i1025" DrawAspect="Content" ObjectID="_1646986949" r:id="rId9"/>
         </w:object>
       </w:r>
     </w:p>
@@ -3937,7 +3937,7 @@
           <v:shape id="_x0000_i1026" type="#_x0000_t75" style="width:362.7pt;height:132.45pt" o:ole="">
             <v:imagedata r:id="rId10" o:title=""/>
           </v:shape>
-          <o:OLEObject Type="Embed" ProgID="Excel.Sheet.12" ShapeID="_x0000_i1026" DrawAspect="Content" ObjectID="_1646073747" r:id="rId11"/>
+          <o:OLEObject Type="Embed" ProgID="Excel.Sheet.12" ShapeID="_x0000_i1026" DrawAspect="Content" ObjectID="_1646986950" r:id="rId11"/>
         </w:object>
       </w:r>
     </w:p>
@@ -4062,7 +4062,7 @@
                 <v:shape id="_x0000_i1027" type="#_x0000_t75" style="width:202.4pt;height:202.4pt" o:ole="">
                   <v:imagedata r:id="rId12" o:title=""/>
                 </v:shape>
-                <o:OLEObject Type="Embed" ProgID="Visio.Drawing.15" ShapeID="_x0000_i1027" DrawAspect="Content" ObjectID="_1646073748" r:id="rId13"/>
+                <o:OLEObject Type="Embed" ProgID="Visio.Drawing.15" ShapeID="_x0000_i1027" DrawAspect="Content" ObjectID="_1646986951" r:id="rId13"/>
               </w:object>
             </w:r>
           </w:p>
@@ -4077,7 +4077,7 @@
                 <v:shape id="_x0000_i1028" type="#_x0000_t75" style="width:231.6pt;height:231.6pt" o:ole="">
                   <v:imagedata r:id="rId14" o:title=""/>
                 </v:shape>
-                <o:OLEObject Type="Embed" ProgID="Visio.Drawing.15" ShapeID="_x0000_i1028" DrawAspect="Content" ObjectID="_1646073749" r:id="rId15"/>
+                <o:OLEObject Type="Embed" ProgID="Visio.Drawing.15" ShapeID="_x0000_i1028" DrawAspect="Content" ObjectID="_1646986952" r:id="rId15"/>
               </w:object>
             </w:r>
           </w:p>
@@ -4151,7 +4151,7 @@
                 <v:shape id="_x0000_i1029" type="#_x0000_t75" style="width:169.15pt;height:169.15pt" o:ole="">
                   <v:imagedata r:id="rId16" o:title=""/>
                 </v:shape>
-                <o:OLEObject Type="Embed" ProgID="Visio.Drawing.15" ShapeID="_x0000_i1029" DrawAspect="Content" ObjectID="_1646073750" r:id="rId17"/>
+                <o:OLEObject Type="Embed" ProgID="Visio.Drawing.15" ShapeID="_x0000_i1029" DrawAspect="Content" ObjectID="_1646986953" r:id="rId17"/>
               </w:object>
             </w:r>
           </w:p>
@@ -4170,7 +4170,7 @@
                 <v:shape id="_x0000_i1030" type="#_x0000_t75" style="width:159.6pt;height:159.6pt" o:ole="">
                   <v:imagedata r:id="rId18" o:title=""/>
                 </v:shape>
-                <o:OLEObject Type="Embed" ProgID="Visio.Drawing.15" ShapeID="_x0000_i1030" DrawAspect="Content" ObjectID="_1646073751" r:id="rId19"/>
+                <o:OLEObject Type="Embed" ProgID="Visio.Drawing.15" ShapeID="_x0000_i1030" DrawAspect="Content" ObjectID="_1646986954" r:id="rId19"/>
               </w:object>
             </w:r>
           </w:p>
@@ -4255,7 +4255,7 @@
                 <v:shape id="_x0000_i1031" type="#_x0000_t75" style="width:151.45pt;height:173.2pt" o:ole="">
                   <v:imagedata r:id="rId20" o:title=""/>
                 </v:shape>
-                <o:OLEObject Type="Embed" ProgID="Visio.Drawing.15" ShapeID="_x0000_i1031" DrawAspect="Content" ObjectID="_1646073752" r:id="rId21"/>
+                <o:OLEObject Type="Embed" ProgID="Visio.Drawing.15" ShapeID="_x0000_i1031" DrawAspect="Content" ObjectID="_1646986955" r:id="rId21"/>
               </w:object>
             </w:r>
           </w:p>
@@ -4277,7 +4277,7 @@
                 <v:shape id="_x0000_i1032" type="#_x0000_t75" style="width:174.55pt;height:174.55pt" o:ole="">
                   <v:imagedata r:id="rId22" o:title=""/>
                 </v:shape>
-                <o:OLEObject Type="Embed" ProgID="Visio.Drawing.15" ShapeID="_x0000_i1032" DrawAspect="Content" ObjectID="_1646073753" r:id="rId23"/>
+                <o:OLEObject Type="Embed" ProgID="Visio.Drawing.15" ShapeID="_x0000_i1032" DrawAspect="Content" ObjectID="_1646986956" r:id="rId23"/>
               </w:object>
             </w:r>
           </w:p>
@@ -4301,7 +4301,7 @@
                 <v:shape id="_x0000_i1033" type="#_x0000_t75" style="width:151.45pt;height:173.2pt" o:ole="">
                   <v:imagedata r:id="rId24" o:title=""/>
                 </v:shape>
-                <o:OLEObject Type="Embed" ProgID="Visio.Drawing.15" ShapeID="_x0000_i1033" DrawAspect="Content" ObjectID="_1646073754" r:id="rId25"/>
+                <o:OLEObject Type="Embed" ProgID="Visio.Drawing.15" ShapeID="_x0000_i1033" DrawAspect="Content" ObjectID="_1646986957" r:id="rId25"/>
               </w:object>
             </w:r>
           </w:p>
@@ -4326,7 +4326,7 @@
                 <v:shape id="_x0000_i1034" type="#_x0000_t75" style="width:179.3pt;height:179.3pt" o:ole="">
                   <v:imagedata r:id="rId26" o:title=""/>
                 </v:shape>
-                <o:OLEObject Type="Embed" ProgID="Visio.Drawing.15" ShapeID="_x0000_i1034" DrawAspect="Content" ObjectID="_1646073755" r:id="rId27"/>
+                <o:OLEObject Type="Embed" ProgID="Visio.Drawing.15" ShapeID="_x0000_i1034" DrawAspect="Content" ObjectID="_1646986958" r:id="rId27"/>
               </w:object>
             </w:r>
           </w:p>
@@ -4596,7 +4596,7 @@
           <v:shape id="_x0000_i1035" type="#_x0000_t75" style="width:383.75pt;height:178.65pt" o:ole="">
             <v:imagedata r:id="rId30" o:title=""/>
           </v:shape>
-          <o:OLEObject Type="Embed" ProgID="Visio.Drawing.15" ShapeID="_x0000_i1035" DrawAspect="Content" ObjectID="_1646073756" r:id="rId31"/>
+          <o:OLEObject Type="Embed" ProgID="Visio.Drawing.15" ShapeID="_x0000_i1035" DrawAspect="Content" ObjectID="_1646986959" r:id="rId31"/>
         </w:object>
       </w:r>
     </w:p>
@@ -5113,7 +5113,7 @@
           <v:shape id="_x0000_i1036" type="#_x0000_t75" style="width:362.05pt;height:218.05pt" o:ole="">
             <v:imagedata r:id="rId32" o:title=""/>
           </v:shape>
-          <o:OLEObject Type="Embed" ProgID="Visio.Drawing.15" ShapeID="_x0000_i1036" DrawAspect="Content" ObjectID="_1646073757" r:id="rId33"/>
+          <o:OLEObject Type="Embed" ProgID="Visio.Drawing.15" ShapeID="_x0000_i1036" DrawAspect="Content" ObjectID="_1646986960" r:id="rId33"/>
         </w:object>
       </w:r>
     </w:p>
@@ -6297,12 +6297,7 @@
     </w:p>
     <w:p>
       <w:r>
-        <w:t xml:space="preserve">ADC reading N = 1024*Vin/3.3 </w:t>
-      </w:r>
-      <w:bookmarkStart w:id="1" w:name="_GoBack"/>
-      <w:bookmarkEnd w:id="1"/>
-      <w:r>
-        <w:t>Therefore Vrms=85.7N/1024 = 0.0837N)</w:t>
+        <w:t>ADC reading N = 1024*Vin/3.3 Therefore Vrms=85.7N/1024 = 0.0837N)</w:t>
       </w:r>
     </w:p>
     <w:p>
@@ -7357,7 +7352,7 @@
           <v:shape id="_x0000_i1037" type="#_x0000_t75" style="width:292.75pt;height:383.75pt" o:ole="">
             <v:imagedata r:id="rId34" o:title=""/>
           </v:shape>
-          <o:OLEObject Type="Embed" ProgID="Excel.Sheet.12" ShapeID="_x0000_i1037" DrawAspect="Content" ObjectID="_1646073758" r:id="rId35"/>
+          <o:OLEObject Type="Embed" ProgID="Excel.Sheet.12" ShapeID="_x0000_i1037" DrawAspect="Content" ObjectID="_1646986961" r:id="rId35"/>
         </w:object>
       </w:r>
     </w:p>
@@ -8460,7 +8455,7 @@
           <v:shape id="_x0000_i1038" type="#_x0000_t75" style="width:397.35pt;height:494.5pt" o:ole="">
             <v:imagedata r:id="rId36" o:title=""/>
           </v:shape>
-          <o:OLEObject Type="Embed" ProgID="Visio.Drawing.11" ShapeID="_x0000_i1038" DrawAspect="Content" ObjectID="_1646073759" r:id="rId37"/>
+          <o:OLEObject Type="Embed" ProgID="Visio.Drawing.11" ShapeID="_x0000_i1038" DrawAspect="Content" ObjectID="_1646986962" r:id="rId37"/>
         </w:object>
       </w:r>
     </w:p>
@@ -10165,7 +10160,19 @@
     </w:p>
     <w:p>
       <w:r>
-        <w:t>For the “ebay relay” L/C module:</w:t>
+        <w:t xml:space="preserve">For the </w:t>
+      </w:r>
+      <w:r>
+        <w:t>Kjell 1</w:t>
+      </w:r>
+      <w:r>
+        <w:rPr>
+          <w:vertAlign w:val="superscript"/>
+        </w:rPr>
+        <w:t>st</w:t>
+      </w:r>
+      <w:r>
+        <w:t xml:space="preserve"> prototype board:</w:t>
       </w:r>
     </w:p>
     <w:tbl>
@@ -10195,6 +10202,7 @@
             <w:pPr>
               <w:keepNext/>
             </w:pPr>
+            <w:bookmarkStart w:id="1" w:name="_GoBack"/>
             <w:r>
               <w:t>Frequency: 1.9 MHz</w:t>
             </w:r>
@@ -11414,6 +11422,7 @@
           </w:p>
         </w:tc>
       </w:tr>
+      <w:bookmarkEnd w:id="1"/>
     </w:tbl>
     <w:p/>
     <w:tbl>
@@ -17845,7 +17854,7 @@
 </file>
 
 <file path=customXml/itemProps1.xml><?xml version="1.0" encoding="utf-8"?>
-<ds:datastoreItem xmlns:ds="http://schemas.openxmlformats.org/officeDocument/2006/customXml" ds:itemID="{E2CBC010-37AC-4DE9-A33D-6A5A14418B50}">
+<ds:datastoreItem xmlns:ds="http://schemas.openxmlformats.org/officeDocument/2006/customXml" ds:itemID="{B752149B-227B-453E-9E40-9D93D6B9002A}">
   <ds:schemaRefs>
     <ds:schemaRef ds:uri="http://schemas.openxmlformats.org/officeDocument/2006/bibliography"/>
   </ds:schemaRefs>

</xml_diff>

<commit_message>
Thetis integration for tuning algorithm
Numerous small changes to make the algorithm interface to Thetis
</commit_message>
<xml_diff>
--- a/documentation/Aries ATU concept nano IoT 33 version.docx
+++ b/documentation/Aries ATU concept nano IoT 33 version.docx
@@ -3907,37 +3907,39 @@
           <v:shape id="_x0000_i1025" type="#_x0000_t75" style="width:362.05pt;height:115.45pt" o:ole="">
             <v:imagedata r:id="rId8" o:title=""/>
           </v:shape>
-          <o:OLEObject Type="Embed" ProgID="Visio.Drawing.11" ShapeID="_x0000_i1025" DrawAspect="Content" ObjectID="_1646986949" r:id="rId9"/>
+          <o:OLEObject Type="Embed" ProgID="Visio.Drawing.11" ShapeID="_x0000_i1025" DrawAspect="Content" ObjectID="_1647521476" r:id="rId9"/>
         </w:object>
       </w:r>
     </w:p>
     <w:p/>
     <w:p>
       <w:r>
-        <w:t xml:space="preserve">For now we will use the principles established by the early </w:t>
-      </w:r>
-      <w:r>
-        <w:t>auto ATU</w:t>
-      </w:r>
-      <w:r>
-        <w:t xml:space="preserve"> tuner</w:t>
-      </w:r>
-      <w:r>
-        <w:t>s</w:t>
-      </w:r>
-      <w:r>
-        <w:t>. Capacitance is stepped in 5pF steps from 0 to 1280pF. Inductance is stepped in 80nH steps from 0 to 20uH.</w:t>
+        <w:t>1</w:t>
+      </w:r>
+      <w:r>
+        <w:rPr>
+          <w:vertAlign w:val="superscript"/>
+        </w:rPr>
+        <w:t>st</w:t>
+      </w:r>
+      <w:r>
+        <w:t xml:space="preserve"> bench model: capacitance steps in 10pF steps up to total 2800pF; inductance stepped 40nH steps to total 10uH. Tuner could match 8:1 low impedance and 8:1 high impedance resistive loads at 1.9MHz.</w:t>
+      </w:r>
+    </w:p>
+    <w:p>
+      <w:r>
+        <w:t>Suggested change: change capacitance step to 5PF, inductance step to 20nH to give better resolution on the other bands and accept limitation on Topband.</w:t>
       </w:r>
     </w:p>
     <w:bookmarkStart w:id="0" w:name="_MON_1629796925"/>
     <w:bookmarkEnd w:id="0"/>
     <w:p>
       <w:r>
-        <w:object w:dxaOrig="7248" w:dyaOrig="2633" w14:anchorId="12FB90A3">
-          <v:shape id="_x0000_i1026" type="#_x0000_t75" style="width:362.7pt;height:132.45pt" o:ole="">
+        <w:object w:dxaOrig="7231" w:dyaOrig="2630" w14:anchorId="12FB90A3">
+          <v:shape id="_x0000_i1026" type="#_x0000_t75" style="width:362.05pt;height:132.45pt" o:ole="">
             <v:imagedata r:id="rId10" o:title=""/>
           </v:shape>
-          <o:OLEObject Type="Embed" ProgID="Excel.Sheet.12" ShapeID="_x0000_i1026" DrawAspect="Content" ObjectID="_1646986950" r:id="rId11"/>
+          <o:OLEObject Type="Embed" ProgID="Excel.Sheet.12" ShapeID="_x0000_i1026" DrawAspect="Content" ObjectID="_1647521477" r:id="rId11"/>
         </w:object>
       </w:r>
     </w:p>
@@ -4062,7 +4064,7 @@
                 <v:shape id="_x0000_i1027" type="#_x0000_t75" style="width:202.4pt;height:202.4pt" o:ole="">
                   <v:imagedata r:id="rId12" o:title=""/>
                 </v:shape>
-                <o:OLEObject Type="Embed" ProgID="Visio.Drawing.15" ShapeID="_x0000_i1027" DrawAspect="Content" ObjectID="_1646986951" r:id="rId13"/>
+                <o:OLEObject Type="Embed" ProgID="Visio.Drawing.15" ShapeID="_x0000_i1027" DrawAspect="Content" ObjectID="_1647521478" r:id="rId13"/>
               </w:object>
             </w:r>
           </w:p>
@@ -4077,7 +4079,7 @@
                 <v:shape id="_x0000_i1028" type="#_x0000_t75" style="width:231.6pt;height:231.6pt" o:ole="">
                   <v:imagedata r:id="rId14" o:title=""/>
                 </v:shape>
-                <o:OLEObject Type="Embed" ProgID="Visio.Drawing.15" ShapeID="_x0000_i1028" DrawAspect="Content" ObjectID="_1646986952" r:id="rId15"/>
+                <o:OLEObject Type="Embed" ProgID="Visio.Drawing.15" ShapeID="_x0000_i1028" DrawAspect="Content" ObjectID="_1647521479" r:id="rId15"/>
               </w:object>
             </w:r>
           </w:p>
@@ -4151,7 +4153,7 @@
                 <v:shape id="_x0000_i1029" type="#_x0000_t75" style="width:169.15pt;height:169.15pt" o:ole="">
                   <v:imagedata r:id="rId16" o:title=""/>
                 </v:shape>
-                <o:OLEObject Type="Embed" ProgID="Visio.Drawing.15" ShapeID="_x0000_i1029" DrawAspect="Content" ObjectID="_1646986953" r:id="rId17"/>
+                <o:OLEObject Type="Embed" ProgID="Visio.Drawing.15" ShapeID="_x0000_i1029" DrawAspect="Content" ObjectID="_1647521480" r:id="rId17"/>
               </w:object>
             </w:r>
           </w:p>
@@ -4170,7 +4172,7 @@
                 <v:shape id="_x0000_i1030" type="#_x0000_t75" style="width:159.6pt;height:159.6pt" o:ole="">
                   <v:imagedata r:id="rId18" o:title=""/>
                 </v:shape>
-                <o:OLEObject Type="Embed" ProgID="Visio.Drawing.15" ShapeID="_x0000_i1030" DrawAspect="Content" ObjectID="_1646986954" r:id="rId19"/>
+                <o:OLEObject Type="Embed" ProgID="Visio.Drawing.15" ShapeID="_x0000_i1030" DrawAspect="Content" ObjectID="_1647521481" r:id="rId19"/>
               </w:object>
             </w:r>
           </w:p>
@@ -4255,7 +4257,7 @@
                 <v:shape id="_x0000_i1031" type="#_x0000_t75" style="width:151.45pt;height:173.2pt" o:ole="">
                   <v:imagedata r:id="rId20" o:title=""/>
                 </v:shape>
-                <o:OLEObject Type="Embed" ProgID="Visio.Drawing.15" ShapeID="_x0000_i1031" DrawAspect="Content" ObjectID="_1646986955" r:id="rId21"/>
+                <o:OLEObject Type="Embed" ProgID="Visio.Drawing.15" ShapeID="_x0000_i1031" DrawAspect="Content" ObjectID="_1647521482" r:id="rId21"/>
               </w:object>
             </w:r>
           </w:p>
@@ -4277,7 +4279,7 @@
                 <v:shape id="_x0000_i1032" type="#_x0000_t75" style="width:174.55pt;height:174.55pt" o:ole="">
                   <v:imagedata r:id="rId22" o:title=""/>
                 </v:shape>
-                <o:OLEObject Type="Embed" ProgID="Visio.Drawing.15" ShapeID="_x0000_i1032" DrawAspect="Content" ObjectID="_1646986956" r:id="rId23"/>
+                <o:OLEObject Type="Embed" ProgID="Visio.Drawing.15" ShapeID="_x0000_i1032" DrawAspect="Content" ObjectID="_1647521483" r:id="rId23"/>
               </w:object>
             </w:r>
           </w:p>
@@ -4301,7 +4303,7 @@
                 <v:shape id="_x0000_i1033" type="#_x0000_t75" style="width:151.45pt;height:173.2pt" o:ole="">
                   <v:imagedata r:id="rId24" o:title=""/>
                 </v:shape>
-                <o:OLEObject Type="Embed" ProgID="Visio.Drawing.15" ShapeID="_x0000_i1033" DrawAspect="Content" ObjectID="_1646986957" r:id="rId25"/>
+                <o:OLEObject Type="Embed" ProgID="Visio.Drawing.15" ShapeID="_x0000_i1033" DrawAspect="Content" ObjectID="_1647521484" r:id="rId25"/>
               </w:object>
             </w:r>
           </w:p>
@@ -4326,7 +4328,7 @@
                 <v:shape id="_x0000_i1034" type="#_x0000_t75" style="width:179.3pt;height:179.3pt" o:ole="">
                   <v:imagedata r:id="rId26" o:title=""/>
                 </v:shape>
-                <o:OLEObject Type="Embed" ProgID="Visio.Drawing.15" ShapeID="_x0000_i1034" DrawAspect="Content" ObjectID="_1646986958" r:id="rId27"/>
+                <o:OLEObject Type="Embed" ProgID="Visio.Drawing.15" ShapeID="_x0000_i1034" DrawAspect="Content" ObjectID="_1647521485" r:id="rId27"/>
               </w:object>
             </w:r>
           </w:p>
@@ -4572,7 +4574,12 @@
         <w:pStyle w:val="Heading2"/>
       </w:pPr>
       <w:r>
-        <w:t>Hardware I/O</w:t>
+        <w:t>Hard</w:t>
+      </w:r>
+      <w:bookmarkStart w:id="1" w:name="_GoBack"/>
+      <w:bookmarkEnd w:id="1"/>
+      <w:r>
+        <w:t>ware I/O</w:t>
       </w:r>
     </w:p>
     <w:p>
@@ -4596,7 +4603,7 @@
           <v:shape id="_x0000_i1035" type="#_x0000_t75" style="width:383.75pt;height:178.65pt" o:ole="">
             <v:imagedata r:id="rId30" o:title=""/>
           </v:shape>
-          <o:OLEObject Type="Embed" ProgID="Visio.Drawing.15" ShapeID="_x0000_i1035" DrawAspect="Content" ObjectID="_1646986959" r:id="rId31"/>
+          <o:OLEObject Type="Embed" ProgID="Visio.Drawing.15" ShapeID="_x0000_i1035" DrawAspect="Content" ObjectID="_1647521486" r:id="rId31"/>
         </w:object>
       </w:r>
     </w:p>
@@ -5113,7 +5120,7 @@
           <v:shape id="_x0000_i1036" type="#_x0000_t75" style="width:362.05pt;height:218.05pt" o:ole="">
             <v:imagedata r:id="rId32" o:title=""/>
           </v:shape>
-          <o:OLEObject Type="Embed" ProgID="Visio.Drawing.15" ShapeID="_x0000_i1036" DrawAspect="Content" ObjectID="_1646986960" r:id="rId33"/>
+          <o:OLEObject Type="Embed" ProgID="Visio.Drawing.15" ShapeID="_x0000_i1036" DrawAspect="Content" ObjectID="_1647521487" r:id="rId33"/>
         </w:object>
       </w:r>
     </w:p>
@@ -6266,6 +6273,68 @@
         <w:t>If TX strobe deasserted while tune solution being written out during the tune algorithm</w:t>
       </w:r>
     </w:p>
+    <w:p>
+      <w:pPr>
+        <w:pStyle w:val="Heading1"/>
+      </w:pPr>
+      <w:r>
+        <w:t>PTT</w:t>
+      </w:r>
+    </w:p>
+    <w:p>
+      <w:r>
+        <w:t xml:space="preserve">When PTT pressed you get several “press” events. This could be because of the presence of RF, moving the ground while the signal passes through the threshold. Suggest instead: </w:t>
+      </w:r>
+    </w:p>
+    <w:p>
+      <w:pPr>
+        <w:pStyle w:val="ListParagraph"/>
+        <w:numPr>
+          <w:ilvl w:val="0"/>
+          <w:numId w:val="20"/>
+        </w:numPr>
+      </w:pPr>
+      <w:r>
+        <w:t>Set PTT from interrupt;</w:t>
+      </w:r>
+    </w:p>
+    <w:p>
+      <w:pPr>
+        <w:pStyle w:val="ListParagraph"/>
+        <w:numPr>
+          <w:ilvl w:val="0"/>
+          <w:numId w:val="20"/>
+        </w:numPr>
+      </w:pPr>
+      <w:r>
+        <w:t>Set 32 ms “min PTT duration” timer;</w:t>
+      </w:r>
+    </w:p>
+    <w:p>
+      <w:pPr>
+        <w:pStyle w:val="ListParagraph"/>
+        <w:numPr>
+          <w:ilvl w:val="0"/>
+          <w:numId w:val="20"/>
+        </w:numPr>
+      </w:pPr>
+      <w:r>
+        <w:t>Poll PTT to see if it should be released</w:t>
+      </w:r>
+    </w:p>
+    <w:p>
+      <w:pPr>
+        <w:pStyle w:val="ListParagraph"/>
+        <w:numPr>
+          <w:ilvl w:val="0"/>
+          <w:numId w:val="20"/>
+        </w:numPr>
+      </w:pPr>
+      <w:r>
+        <w:t>When released, set 16ms “min PTT inactive” timer</w:t>
+      </w:r>
+    </w:p>
+    <w:p/>
     <w:p>
       <w:pPr>
         <w:pStyle w:val="Heading1"/>
@@ -7352,7 +7421,7 @@
           <v:shape id="_x0000_i1037" type="#_x0000_t75" style="width:292.75pt;height:383.75pt" o:ole="">
             <v:imagedata r:id="rId34" o:title=""/>
           </v:shape>
-          <o:OLEObject Type="Embed" ProgID="Excel.Sheet.12" ShapeID="_x0000_i1037" DrawAspect="Content" ObjectID="_1646986961" r:id="rId35"/>
+          <o:OLEObject Type="Embed" ProgID="Excel.Sheet.12" ShapeID="_x0000_i1037" DrawAspect="Content" ObjectID="_1647521488" r:id="rId35"/>
         </w:object>
       </w:r>
     </w:p>
@@ -8455,7 +8524,7 @@
           <v:shape id="_x0000_i1038" type="#_x0000_t75" style="width:397.35pt;height:494.5pt" o:ole="">
             <v:imagedata r:id="rId36" o:title=""/>
           </v:shape>
-          <o:OLEObject Type="Embed" ProgID="Visio.Drawing.11" ShapeID="_x0000_i1038" DrawAspect="Content" ObjectID="_1646986962" r:id="rId37"/>
+          <o:OLEObject Type="Embed" ProgID="Visio.Drawing.11" ShapeID="_x0000_i1038" DrawAspect="Content" ObjectID="_1647521489" r:id="rId37"/>
         </w:object>
       </w:r>
     </w:p>
@@ -8611,6 +8680,116 @@
         <w:t>New setting = constrain (setting+step, min, max);</w:t>
       </w:r>
     </w:p>
+    <w:p>
+      <w:pPr>
+        <w:pStyle w:val="Heading1"/>
+      </w:pPr>
+      <w:r>
+        <w:t>Algorithm Improvement</w:t>
+      </w:r>
+    </w:p>
+    <w:p>
+      <w:r>
+        <w:t>With real antennas the algorithm does not always find a match, or the best match. The “narrow down” process seems OK but the initial search isn’t</w:t>
+      </w:r>
+      <w:r>
+        <w:t xml:space="preserve"> comprehensive.</w:t>
+      </w:r>
+    </w:p>
+    <w:tbl>
+      <w:tblPr>
+        <w:tblStyle w:val="TableGrid"/>
+        <w:tblW w:w="0" w:type="auto"/>
+        <w:tblLook w:val="04A0" w:firstRow="1" w:lastRow="0" w:firstColumn="1" w:lastColumn="0" w:noHBand="0" w:noVBand="1"/>
+      </w:tblPr>
+      <w:tblGrid>
+        <w:gridCol w:w="1555"/>
+        <w:gridCol w:w="8073"/>
+      </w:tblGrid>
+      <w:tr>
+        <w:tc>
+          <w:tcPr>
+            <w:tcW w:w="1555" w:type="dxa"/>
+          </w:tcPr>
+          <w:p>
+            <w:r>
+              <w:t>Current</w:t>
+            </w:r>
+          </w:p>
+        </w:tc>
+        <w:tc>
+          <w:tcPr>
+            <w:tcW w:w="8073" w:type="dxa"/>
+          </w:tcPr>
+          <w:p>
+            <w:r>
+              <w:object w:dxaOrig="4560" w:dyaOrig="2295" w14:anchorId="0B85EA20">
+                <v:shape id="_x0000_i1039" type="#_x0000_t75" style="width:228.25pt;height:114.8pt" o:ole="">
+                  <v:imagedata r:id="rId38" o:title=""/>
+                </v:shape>
+                <o:OLEObject Type="Embed" ProgID="Visio.Drawing.11" ShapeID="_x0000_i1039" DrawAspect="Content" ObjectID="_1647521490" r:id="rId39"/>
+              </w:object>
+            </w:r>
+          </w:p>
+          <w:p/>
+        </w:tc>
+      </w:tr>
+      <w:tr>
+        <w:tc>
+          <w:tcPr>
+            <w:tcW w:w="1555" w:type="dxa"/>
+          </w:tcPr>
+          <w:p>
+            <w:r>
+              <w:t>Required</w:t>
+            </w:r>
+          </w:p>
+        </w:tc>
+        <w:tc>
+          <w:tcPr>
+            <w:tcW w:w="8073" w:type="dxa"/>
+          </w:tcPr>
+          <w:p>
+            <w:r>
+              <w:object w:dxaOrig="4560" w:dyaOrig="2295" w14:anchorId="07D79652">
+                <v:shape id="_x0000_i1040" type="#_x0000_t75" style="width:228.25pt;height:114.8pt" o:ole="">
+                  <v:imagedata r:id="rId40" o:title=""/>
+                </v:shape>
+                <o:OLEObject Type="Embed" ProgID="Visio.Drawing.11" ShapeID="_x0000_i1040" DrawAspect="Content" ObjectID="_1647521491" r:id="rId41"/>
+              </w:object>
+            </w:r>
+          </w:p>
+        </w:tc>
+      </w:tr>
+      <w:tr>
+        <w:tc>
+          <w:tcPr>
+            <w:tcW w:w="1555" w:type="dxa"/>
+          </w:tcPr>
+          <w:p>
+            <w:r>
+              <w:t>And Potentially</w:t>
+            </w:r>
+          </w:p>
+        </w:tc>
+        <w:tc>
+          <w:tcPr>
+            <w:tcW w:w="8073" w:type="dxa"/>
+          </w:tcPr>
+          <w:p>
+            <w:r>
+              <w:object w:dxaOrig="4560" w:dyaOrig="2295" w14:anchorId="47E700B9">
+                <v:shape id="_x0000_i1041" type="#_x0000_t75" style="width:228.25pt;height:114.8pt" o:ole="">
+                  <v:imagedata r:id="rId42" o:title=""/>
+                </v:shape>
+                <o:OLEObject Type="Embed" ProgID="Visio.Drawing.11" ShapeID="_x0000_i1041" DrawAspect="Content" ObjectID="_1647521492" r:id="rId43"/>
+              </w:object>
+            </w:r>
+          </w:p>
+        </w:tc>
+      </w:tr>
+    </w:tbl>
+    <w:p/>
     <w:p>
       <w:pPr>
         <w:pStyle w:val="Heading1"/>
@@ -10202,7 +10381,6 @@
             <w:pPr>
               <w:keepNext/>
             </w:pPr>
-            <w:bookmarkStart w:id="1" w:name="_GoBack"/>
             <w:r>
               <w:t>Frequency: 1.9 MHz</w:t>
             </w:r>
@@ -11388,1255 +11566,6 @@
             </w:pPr>
             <w:r>
               <w:t>1.4</w:t>
-            </w:r>
-          </w:p>
-        </w:tc>
-        <w:tc>
-          <w:tcPr>
-            <w:tcW w:w="850" w:type="dxa"/>
-          </w:tcPr>
-          <w:p>
-            <w:pPr>
-              <w:keepNext/>
-            </w:pPr>
-          </w:p>
-        </w:tc>
-        <w:tc>
-          <w:tcPr>
-            <w:tcW w:w="850" w:type="dxa"/>
-          </w:tcPr>
-          <w:p>
-            <w:pPr>
-              <w:keepNext/>
-            </w:pPr>
-          </w:p>
-        </w:tc>
-        <w:tc>
-          <w:tcPr>
-            <w:tcW w:w="850" w:type="dxa"/>
-          </w:tcPr>
-          <w:p>
-            <w:pPr>
-              <w:keepNext/>
-            </w:pPr>
-          </w:p>
-        </w:tc>
-      </w:tr>
-      <w:bookmarkEnd w:id="1"/>
-    </w:tbl>
-    <w:p/>
-    <w:tbl>
-      <w:tblPr>
-        <w:tblStyle w:val="TableGrid"/>
-        <w:tblW w:w="0" w:type="auto"/>
-        <w:tblLayout w:type="fixed"/>
-        <w:tblLook w:val="04A0" w:firstRow="1" w:lastRow="0" w:firstColumn="1" w:lastColumn="0" w:noHBand="0" w:noVBand="1"/>
-      </w:tblPr>
-      <w:tblGrid>
-        <w:gridCol w:w="2405"/>
-        <w:gridCol w:w="1134"/>
-        <w:gridCol w:w="709"/>
-        <w:gridCol w:w="709"/>
-        <w:gridCol w:w="850"/>
-        <w:gridCol w:w="850"/>
-        <w:gridCol w:w="850"/>
-        <w:gridCol w:w="850"/>
-      </w:tblGrid>
-      <w:tr>
-        <w:tc>
-          <w:tcPr>
-            <w:tcW w:w="2405" w:type="dxa"/>
-            <w:vMerge w:val="restart"/>
-          </w:tcPr>
-          <w:p>
-            <w:pPr>
-              <w:keepNext/>
-            </w:pPr>
-            <w:r>
-              <w:t>Frequency: 3.65MHz</w:t>
-            </w:r>
-          </w:p>
-        </w:tc>
-        <w:tc>
-          <w:tcPr>
-            <w:tcW w:w="1134" w:type="dxa"/>
-            <w:vMerge w:val="restart"/>
-          </w:tcPr>
-          <w:p>
-            <w:pPr>
-              <w:keepNext/>
-            </w:pPr>
-            <w:r>
-              <w:t>High/Low Z sw</w:t>
-            </w:r>
-          </w:p>
-        </w:tc>
-        <w:tc>
-          <w:tcPr>
-            <w:tcW w:w="2268" w:type="dxa"/>
-            <w:gridSpan w:val="3"/>
-          </w:tcPr>
-          <w:p>
-            <w:pPr>
-              <w:keepNext/>
-              <w:jc w:val="center"/>
-            </w:pPr>
-            <w:r>
-              <w:t>Antenna analyser</w:t>
-            </w:r>
-          </w:p>
-        </w:tc>
-        <w:tc>
-          <w:tcPr>
-            <w:tcW w:w="2550" w:type="dxa"/>
-            <w:gridSpan w:val="3"/>
-          </w:tcPr>
-          <w:p>
-            <w:pPr>
-              <w:keepNext/>
-              <w:jc w:val="center"/>
-            </w:pPr>
-            <w:r>
-              <w:t>algorithm</w:t>
-            </w:r>
-          </w:p>
-        </w:tc>
-      </w:tr>
-      <w:tr>
-        <w:tc>
-          <w:tcPr>
-            <w:tcW w:w="2405" w:type="dxa"/>
-            <w:vMerge/>
-          </w:tcPr>
-          <w:p>
-            <w:pPr>
-              <w:keepNext/>
-            </w:pPr>
-          </w:p>
-        </w:tc>
-        <w:tc>
-          <w:tcPr>
-            <w:tcW w:w="1134" w:type="dxa"/>
-            <w:vMerge/>
-          </w:tcPr>
-          <w:p>
-            <w:pPr>
-              <w:keepNext/>
-            </w:pPr>
-          </w:p>
-        </w:tc>
-        <w:tc>
-          <w:tcPr>
-            <w:tcW w:w="709" w:type="dxa"/>
-          </w:tcPr>
-          <w:p>
-            <w:pPr>
-              <w:keepNext/>
-            </w:pPr>
-            <w:r>
-              <w:t>L</w:t>
-            </w:r>
-          </w:p>
-        </w:tc>
-        <w:tc>
-          <w:tcPr>
-            <w:tcW w:w="709" w:type="dxa"/>
-          </w:tcPr>
-          <w:p>
-            <w:pPr>
-              <w:keepNext/>
-            </w:pPr>
-            <w:r>
-              <w:t>C</w:t>
-            </w:r>
-          </w:p>
-        </w:tc>
-        <w:tc>
-          <w:tcPr>
-            <w:tcW w:w="850" w:type="dxa"/>
-          </w:tcPr>
-          <w:p>
-            <w:pPr>
-              <w:keepNext/>
-            </w:pPr>
-            <w:r>
-              <w:t>VSWR</w:t>
-            </w:r>
-          </w:p>
-        </w:tc>
-        <w:tc>
-          <w:tcPr>
-            <w:tcW w:w="850" w:type="dxa"/>
-          </w:tcPr>
-          <w:p>
-            <w:pPr>
-              <w:keepNext/>
-            </w:pPr>
-            <w:r>
-              <w:t>L</w:t>
-            </w:r>
-          </w:p>
-        </w:tc>
-        <w:tc>
-          <w:tcPr>
-            <w:tcW w:w="850" w:type="dxa"/>
-          </w:tcPr>
-          <w:p>
-            <w:pPr>
-              <w:keepNext/>
-            </w:pPr>
-            <w:r>
-              <w:t>C</w:t>
-            </w:r>
-          </w:p>
-        </w:tc>
-        <w:tc>
-          <w:tcPr>
-            <w:tcW w:w="850" w:type="dxa"/>
-          </w:tcPr>
-          <w:p>
-            <w:pPr>
-              <w:keepNext/>
-            </w:pPr>
-            <w:r>
-              <w:t>VSWR</w:t>
-            </w:r>
-          </w:p>
-        </w:tc>
-      </w:tr>
-      <w:tr>
-        <w:tc>
-          <w:tcPr>
-            <w:tcW w:w="2405" w:type="dxa"/>
-          </w:tcPr>
-          <w:p>
-            <w:pPr>
-              <w:keepNext/>
-            </w:pPr>
-            <w:r>
-              <w:t>8:1 Low</w:t>
-            </w:r>
-          </w:p>
-        </w:tc>
-        <w:tc>
-          <w:tcPr>
-            <w:tcW w:w="1134" w:type="dxa"/>
-          </w:tcPr>
-          <w:p>
-            <w:pPr>
-              <w:keepNext/>
-            </w:pPr>
-            <w:r>
-              <w:t>L</w:t>
-            </w:r>
-          </w:p>
-        </w:tc>
-        <w:tc>
-          <w:tcPr>
-            <w:tcW w:w="709" w:type="dxa"/>
-          </w:tcPr>
-          <w:p>
-            <w:pPr>
-              <w:keepNext/>
-            </w:pPr>
-            <w:r>
-              <w:t>2</w:t>
-            </w:r>
-          </w:p>
-        </w:tc>
-        <w:tc>
-          <w:tcPr>
-            <w:tcW w:w="709" w:type="dxa"/>
-          </w:tcPr>
-          <w:p>
-            <w:pPr>
-              <w:keepNext/>
-            </w:pPr>
-            <w:r>
-              <w:t>163</w:t>
-            </w:r>
-          </w:p>
-        </w:tc>
-        <w:tc>
-          <w:tcPr>
-            <w:tcW w:w="850" w:type="dxa"/>
-          </w:tcPr>
-          <w:p>
-            <w:pPr>
-              <w:keepNext/>
-            </w:pPr>
-            <w:r>
-              <w:t>1.3</w:t>
-            </w:r>
-          </w:p>
-        </w:tc>
-        <w:tc>
-          <w:tcPr>
-            <w:tcW w:w="850" w:type="dxa"/>
-          </w:tcPr>
-          <w:p>
-            <w:pPr>
-              <w:keepNext/>
-            </w:pPr>
-          </w:p>
-        </w:tc>
-        <w:tc>
-          <w:tcPr>
-            <w:tcW w:w="850" w:type="dxa"/>
-          </w:tcPr>
-          <w:p>
-            <w:pPr>
-              <w:keepNext/>
-            </w:pPr>
-          </w:p>
-        </w:tc>
-        <w:tc>
-          <w:tcPr>
-            <w:tcW w:w="850" w:type="dxa"/>
-          </w:tcPr>
-          <w:p>
-            <w:pPr>
-              <w:keepNext/>
-            </w:pPr>
-          </w:p>
-        </w:tc>
-      </w:tr>
-      <w:tr>
-        <w:tc>
-          <w:tcPr>
-            <w:tcW w:w="2405" w:type="dxa"/>
-          </w:tcPr>
-          <w:p>
-            <w:pPr>
-              <w:keepNext/>
-            </w:pPr>
-            <w:r>
-              <w:t>5:1</w:t>
-            </w:r>
-          </w:p>
-        </w:tc>
-        <w:tc>
-          <w:tcPr>
-            <w:tcW w:w="1134" w:type="dxa"/>
-          </w:tcPr>
-          <w:p>
-            <w:pPr>
-              <w:keepNext/>
-            </w:pPr>
-            <w:r>
-              <w:t>L</w:t>
-            </w:r>
-          </w:p>
-        </w:tc>
-        <w:tc>
-          <w:tcPr>
-            <w:tcW w:w="709" w:type="dxa"/>
-          </w:tcPr>
-          <w:p>
-            <w:pPr>
-              <w:keepNext/>
-            </w:pPr>
-            <w:r>
-              <w:t>7</w:t>
-            </w:r>
-          </w:p>
-        </w:tc>
-        <w:tc>
-          <w:tcPr>
-            <w:tcW w:w="709" w:type="dxa"/>
-          </w:tcPr>
-          <w:p>
-            <w:pPr>
-              <w:keepNext/>
-            </w:pPr>
-            <w:r>
-              <w:t>125</w:t>
-            </w:r>
-          </w:p>
-        </w:tc>
-        <w:tc>
-          <w:tcPr>
-            <w:tcW w:w="850" w:type="dxa"/>
-          </w:tcPr>
-          <w:p>
-            <w:pPr>
-              <w:keepNext/>
-            </w:pPr>
-            <w:r>
-              <w:t>1.2</w:t>
-            </w:r>
-          </w:p>
-        </w:tc>
-        <w:tc>
-          <w:tcPr>
-            <w:tcW w:w="850" w:type="dxa"/>
-          </w:tcPr>
-          <w:p>
-            <w:pPr>
-              <w:keepNext/>
-            </w:pPr>
-          </w:p>
-        </w:tc>
-        <w:tc>
-          <w:tcPr>
-            <w:tcW w:w="850" w:type="dxa"/>
-          </w:tcPr>
-          <w:p>
-            <w:pPr>
-              <w:keepNext/>
-            </w:pPr>
-          </w:p>
-        </w:tc>
-        <w:tc>
-          <w:tcPr>
-            <w:tcW w:w="850" w:type="dxa"/>
-          </w:tcPr>
-          <w:p>
-            <w:pPr>
-              <w:keepNext/>
-            </w:pPr>
-          </w:p>
-        </w:tc>
-      </w:tr>
-      <w:tr>
-        <w:tc>
-          <w:tcPr>
-            <w:tcW w:w="2405" w:type="dxa"/>
-          </w:tcPr>
-          <w:p>
-            <w:pPr>
-              <w:keepNext/>
-            </w:pPr>
-            <w:r>
-              <w:t>4:1</w:t>
-            </w:r>
-          </w:p>
-        </w:tc>
-        <w:tc>
-          <w:tcPr>
-            <w:tcW w:w="1134" w:type="dxa"/>
-          </w:tcPr>
-          <w:p>
-            <w:pPr>
-              <w:keepNext/>
-            </w:pPr>
-            <w:r>
-              <w:t>L</w:t>
-            </w:r>
-          </w:p>
-        </w:tc>
-        <w:tc>
-          <w:tcPr>
-            <w:tcW w:w="709" w:type="dxa"/>
-          </w:tcPr>
-          <w:p>
-            <w:pPr>
-              <w:keepNext/>
-            </w:pPr>
-            <w:r>
-              <w:t>10</w:t>
-            </w:r>
-          </w:p>
-        </w:tc>
-        <w:tc>
-          <w:tcPr>
-            <w:tcW w:w="709" w:type="dxa"/>
-          </w:tcPr>
-          <w:p>
-            <w:pPr>
-              <w:keepNext/>
-            </w:pPr>
-            <w:r>
-              <w:t>111</w:t>
-            </w:r>
-          </w:p>
-        </w:tc>
-        <w:tc>
-          <w:tcPr>
-            <w:tcW w:w="850" w:type="dxa"/>
-          </w:tcPr>
-          <w:p>
-            <w:pPr>
-              <w:keepNext/>
-            </w:pPr>
-            <w:r>
-              <w:t>1.2</w:t>
-            </w:r>
-          </w:p>
-        </w:tc>
-        <w:tc>
-          <w:tcPr>
-            <w:tcW w:w="850" w:type="dxa"/>
-          </w:tcPr>
-          <w:p>
-            <w:pPr>
-              <w:keepNext/>
-            </w:pPr>
-          </w:p>
-        </w:tc>
-        <w:tc>
-          <w:tcPr>
-            <w:tcW w:w="850" w:type="dxa"/>
-          </w:tcPr>
-          <w:p>
-            <w:pPr>
-              <w:keepNext/>
-            </w:pPr>
-          </w:p>
-        </w:tc>
-        <w:tc>
-          <w:tcPr>
-            <w:tcW w:w="850" w:type="dxa"/>
-          </w:tcPr>
-          <w:p>
-            <w:pPr>
-              <w:keepNext/>
-            </w:pPr>
-          </w:p>
-        </w:tc>
-      </w:tr>
-      <w:tr>
-        <w:tc>
-          <w:tcPr>
-            <w:tcW w:w="2405" w:type="dxa"/>
-          </w:tcPr>
-          <w:p>
-            <w:pPr>
-              <w:keepNext/>
-            </w:pPr>
-            <w:r>
-              <w:t>3:1</w:t>
-            </w:r>
-          </w:p>
-        </w:tc>
-        <w:tc>
-          <w:tcPr>
-            <w:tcW w:w="1134" w:type="dxa"/>
-          </w:tcPr>
-          <w:p>
-            <w:pPr>
-              <w:keepNext/>
-            </w:pPr>
-            <w:r>
-              <w:t>L</w:t>
-            </w:r>
-          </w:p>
-        </w:tc>
-        <w:tc>
-          <w:tcPr>
-            <w:tcW w:w="709" w:type="dxa"/>
-          </w:tcPr>
-          <w:p>
-            <w:pPr>
-              <w:keepNext/>
-            </w:pPr>
-            <w:r>
-              <w:t>12</w:t>
-            </w:r>
-          </w:p>
-        </w:tc>
-        <w:tc>
-          <w:tcPr>
-            <w:tcW w:w="709" w:type="dxa"/>
-          </w:tcPr>
-          <w:p>
-            <w:pPr>
-              <w:keepNext/>
-            </w:pPr>
-            <w:r>
-              <w:t>94</w:t>
-            </w:r>
-          </w:p>
-        </w:tc>
-        <w:tc>
-          <w:tcPr>
-            <w:tcW w:w="850" w:type="dxa"/>
-          </w:tcPr>
-          <w:p>
-            <w:pPr>
-              <w:keepNext/>
-            </w:pPr>
-            <w:r>
-              <w:t>1.2</w:t>
-            </w:r>
-          </w:p>
-        </w:tc>
-        <w:tc>
-          <w:tcPr>
-            <w:tcW w:w="850" w:type="dxa"/>
-          </w:tcPr>
-          <w:p>
-            <w:pPr>
-              <w:keepNext/>
-            </w:pPr>
-          </w:p>
-        </w:tc>
-        <w:tc>
-          <w:tcPr>
-            <w:tcW w:w="850" w:type="dxa"/>
-          </w:tcPr>
-          <w:p>
-            <w:pPr>
-              <w:keepNext/>
-            </w:pPr>
-          </w:p>
-        </w:tc>
-        <w:tc>
-          <w:tcPr>
-            <w:tcW w:w="850" w:type="dxa"/>
-          </w:tcPr>
-          <w:p>
-            <w:pPr>
-              <w:keepNext/>
-            </w:pPr>
-          </w:p>
-        </w:tc>
-      </w:tr>
-      <w:tr>
-        <w:tc>
-          <w:tcPr>
-            <w:tcW w:w="2405" w:type="dxa"/>
-          </w:tcPr>
-          <w:p>
-            <w:pPr>
-              <w:keepNext/>
-            </w:pPr>
-            <w:r>
-              <w:t>2:1</w:t>
-            </w:r>
-          </w:p>
-        </w:tc>
-        <w:tc>
-          <w:tcPr>
-            <w:tcW w:w="1134" w:type="dxa"/>
-          </w:tcPr>
-          <w:p>
-            <w:pPr>
-              <w:keepNext/>
-            </w:pPr>
-            <w:r>
-              <w:t>L</w:t>
-            </w:r>
-          </w:p>
-        </w:tc>
-        <w:tc>
-          <w:tcPr>
-            <w:tcW w:w="709" w:type="dxa"/>
-          </w:tcPr>
-          <w:p>
-            <w:pPr>
-              <w:keepNext/>
-            </w:pPr>
-            <w:r>
-              <w:t>17</w:t>
-            </w:r>
-          </w:p>
-        </w:tc>
-        <w:tc>
-          <w:tcPr>
-            <w:tcW w:w="709" w:type="dxa"/>
-          </w:tcPr>
-          <w:p>
-            <w:pPr>
-              <w:keepNext/>
-            </w:pPr>
-            <w:r>
-              <w:t>77</w:t>
-            </w:r>
-          </w:p>
-        </w:tc>
-        <w:tc>
-          <w:tcPr>
-            <w:tcW w:w="850" w:type="dxa"/>
-          </w:tcPr>
-          <w:p>
-            <w:pPr>
-              <w:keepNext/>
-            </w:pPr>
-            <w:r>
-              <w:t>1.2</w:t>
-            </w:r>
-          </w:p>
-        </w:tc>
-        <w:tc>
-          <w:tcPr>
-            <w:tcW w:w="850" w:type="dxa"/>
-          </w:tcPr>
-          <w:p>
-            <w:pPr>
-              <w:keepNext/>
-            </w:pPr>
-          </w:p>
-        </w:tc>
-        <w:tc>
-          <w:tcPr>
-            <w:tcW w:w="850" w:type="dxa"/>
-          </w:tcPr>
-          <w:p>
-            <w:pPr>
-              <w:keepNext/>
-            </w:pPr>
-          </w:p>
-        </w:tc>
-        <w:tc>
-          <w:tcPr>
-            <w:tcW w:w="850" w:type="dxa"/>
-          </w:tcPr>
-          <w:p>
-            <w:pPr>
-              <w:keepNext/>
-            </w:pPr>
-          </w:p>
-        </w:tc>
-      </w:tr>
-      <w:tr>
-        <w:tc>
-          <w:tcPr>
-            <w:tcW w:w="2405" w:type="dxa"/>
-          </w:tcPr>
-          <w:p>
-            <w:pPr>
-              <w:keepNext/>
-            </w:pPr>
-            <w:r>
-              <w:t>1:1</w:t>
-            </w:r>
-          </w:p>
-        </w:tc>
-        <w:tc>
-          <w:tcPr>
-            <w:tcW w:w="1134" w:type="dxa"/>
-          </w:tcPr>
-          <w:p>
-            <w:pPr>
-              <w:keepNext/>
-            </w:pPr>
-            <w:r>
-              <w:t>L</w:t>
-            </w:r>
-          </w:p>
-        </w:tc>
-        <w:tc>
-          <w:tcPr>
-            <w:tcW w:w="709" w:type="dxa"/>
-          </w:tcPr>
-          <w:p>
-            <w:pPr>
-              <w:keepNext/>
-            </w:pPr>
-            <w:r>
-              <w:t>0</w:t>
-            </w:r>
-          </w:p>
-        </w:tc>
-        <w:tc>
-          <w:tcPr>
-            <w:tcW w:w="709" w:type="dxa"/>
-          </w:tcPr>
-          <w:p>
-            <w:pPr>
-              <w:keepNext/>
-            </w:pPr>
-            <w:r>
-              <w:t>5</w:t>
-            </w:r>
-          </w:p>
-        </w:tc>
-        <w:tc>
-          <w:tcPr>
-            <w:tcW w:w="850" w:type="dxa"/>
-          </w:tcPr>
-          <w:p>
-            <w:pPr>
-              <w:keepNext/>
-            </w:pPr>
-            <w:r>
-              <w:t>1.0</w:t>
-            </w:r>
-          </w:p>
-        </w:tc>
-        <w:tc>
-          <w:tcPr>
-            <w:tcW w:w="850" w:type="dxa"/>
-          </w:tcPr>
-          <w:p>
-            <w:pPr>
-              <w:keepNext/>
-            </w:pPr>
-          </w:p>
-        </w:tc>
-        <w:tc>
-          <w:tcPr>
-            <w:tcW w:w="850" w:type="dxa"/>
-          </w:tcPr>
-          <w:p>
-            <w:pPr>
-              <w:keepNext/>
-            </w:pPr>
-          </w:p>
-        </w:tc>
-        <w:tc>
-          <w:tcPr>
-            <w:tcW w:w="850" w:type="dxa"/>
-          </w:tcPr>
-          <w:p>
-            <w:pPr>
-              <w:keepNext/>
-            </w:pPr>
-          </w:p>
-        </w:tc>
-      </w:tr>
-      <w:tr>
-        <w:tc>
-          <w:tcPr>
-            <w:tcW w:w="2405" w:type="dxa"/>
-          </w:tcPr>
-          <w:p>
-            <w:pPr>
-              <w:keepNext/>
-            </w:pPr>
-            <w:r>
-              <w:t>2:1 High</w:t>
-            </w:r>
-          </w:p>
-        </w:tc>
-        <w:tc>
-          <w:tcPr>
-            <w:tcW w:w="1134" w:type="dxa"/>
-          </w:tcPr>
-          <w:p>
-            <w:pPr>
-              <w:keepNext/>
-            </w:pPr>
-            <w:r>
-              <w:t>H</w:t>
-            </w:r>
-          </w:p>
-        </w:tc>
-        <w:tc>
-          <w:tcPr>
-            <w:tcW w:w="709" w:type="dxa"/>
-          </w:tcPr>
-          <w:p>
-            <w:pPr>
-              <w:keepNext/>
-            </w:pPr>
-            <w:r>
-              <w:t>31</w:t>
-            </w:r>
-          </w:p>
-        </w:tc>
-        <w:tc>
-          <w:tcPr>
-            <w:tcW w:w="709" w:type="dxa"/>
-          </w:tcPr>
-          <w:p>
-            <w:pPr>
-              <w:keepNext/>
-            </w:pPr>
-            <w:r>
-              <w:t>24</w:t>
-            </w:r>
-          </w:p>
-        </w:tc>
-        <w:tc>
-          <w:tcPr>
-            <w:tcW w:w="850" w:type="dxa"/>
-          </w:tcPr>
-          <w:p>
-            <w:pPr>
-              <w:keepNext/>
-            </w:pPr>
-            <w:r>
-              <w:t>1.2</w:t>
-            </w:r>
-          </w:p>
-        </w:tc>
-        <w:tc>
-          <w:tcPr>
-            <w:tcW w:w="850" w:type="dxa"/>
-          </w:tcPr>
-          <w:p>
-            <w:pPr>
-              <w:keepNext/>
-            </w:pPr>
-          </w:p>
-        </w:tc>
-        <w:tc>
-          <w:tcPr>
-            <w:tcW w:w="850" w:type="dxa"/>
-          </w:tcPr>
-          <w:p>
-            <w:pPr>
-              <w:keepNext/>
-            </w:pPr>
-          </w:p>
-        </w:tc>
-        <w:tc>
-          <w:tcPr>
-            <w:tcW w:w="850" w:type="dxa"/>
-          </w:tcPr>
-          <w:p>
-            <w:pPr>
-              <w:keepNext/>
-            </w:pPr>
-          </w:p>
-        </w:tc>
-      </w:tr>
-      <w:tr>
-        <w:tc>
-          <w:tcPr>
-            <w:tcW w:w="2405" w:type="dxa"/>
-          </w:tcPr>
-          <w:p>
-            <w:pPr>
-              <w:keepNext/>
-            </w:pPr>
-            <w:r>
-              <w:t>3:1</w:t>
-            </w:r>
-          </w:p>
-        </w:tc>
-        <w:tc>
-          <w:tcPr>
-            <w:tcW w:w="1134" w:type="dxa"/>
-          </w:tcPr>
-          <w:p>
-            <w:pPr>
-              <w:keepNext/>
-            </w:pPr>
-            <w:r>
-              <w:t>H</w:t>
-            </w:r>
-          </w:p>
-        </w:tc>
-        <w:tc>
-          <w:tcPr>
-            <w:tcW w:w="709" w:type="dxa"/>
-          </w:tcPr>
-          <w:p>
-            <w:pPr>
-              <w:keepNext/>
-            </w:pPr>
-            <w:r>
-              <w:t>61</w:t>
-            </w:r>
-          </w:p>
-        </w:tc>
-        <w:tc>
-          <w:tcPr>
-            <w:tcW w:w="709" w:type="dxa"/>
-          </w:tcPr>
-          <w:p>
-            <w:pPr>
-              <w:keepNext/>
-            </w:pPr>
-            <w:r>
-              <w:t>20</w:t>
-            </w:r>
-          </w:p>
-        </w:tc>
-        <w:tc>
-          <w:tcPr>
-            <w:tcW w:w="850" w:type="dxa"/>
-          </w:tcPr>
-          <w:p>
-            <w:pPr>
-              <w:keepNext/>
-            </w:pPr>
-            <w:r>
-              <w:t>1.2</w:t>
-            </w:r>
-          </w:p>
-        </w:tc>
-        <w:tc>
-          <w:tcPr>
-            <w:tcW w:w="850" w:type="dxa"/>
-          </w:tcPr>
-          <w:p>
-            <w:pPr>
-              <w:keepNext/>
-            </w:pPr>
-          </w:p>
-        </w:tc>
-        <w:tc>
-          <w:tcPr>
-            <w:tcW w:w="850" w:type="dxa"/>
-          </w:tcPr>
-          <w:p>
-            <w:pPr>
-              <w:keepNext/>
-            </w:pPr>
-          </w:p>
-        </w:tc>
-        <w:tc>
-          <w:tcPr>
-            <w:tcW w:w="850" w:type="dxa"/>
-          </w:tcPr>
-          <w:p>
-            <w:pPr>
-              <w:keepNext/>
-            </w:pPr>
-          </w:p>
-        </w:tc>
-      </w:tr>
-      <w:tr>
-        <w:tc>
-          <w:tcPr>
-            <w:tcW w:w="2405" w:type="dxa"/>
-          </w:tcPr>
-          <w:p>
-            <w:pPr>
-              <w:keepNext/>
-            </w:pPr>
-            <w:r>
-              <w:t>4:1</w:t>
-            </w:r>
-          </w:p>
-        </w:tc>
-        <w:tc>
-          <w:tcPr>
-            <w:tcW w:w="1134" w:type="dxa"/>
-          </w:tcPr>
-          <w:p>
-            <w:pPr>
-              <w:keepNext/>
-            </w:pPr>
-            <w:r>
-              <w:t>H</w:t>
-            </w:r>
-          </w:p>
-        </w:tc>
-        <w:tc>
-          <w:tcPr>
-            <w:tcW w:w="709" w:type="dxa"/>
-          </w:tcPr>
-          <w:p>
-            <w:pPr>
-              <w:keepNext/>
-            </w:pPr>
-            <w:r>
-              <w:t>71</w:t>
-            </w:r>
-          </w:p>
-        </w:tc>
-        <w:tc>
-          <w:tcPr>
-            <w:tcW w:w="709" w:type="dxa"/>
-          </w:tcPr>
-          <w:p>
-            <w:pPr>
-              <w:keepNext/>
-            </w:pPr>
-            <w:r>
-              <w:t>18</w:t>
-            </w:r>
-          </w:p>
-        </w:tc>
-        <w:tc>
-          <w:tcPr>
-            <w:tcW w:w="850" w:type="dxa"/>
-          </w:tcPr>
-          <w:p>
-            <w:pPr>
-              <w:keepNext/>
-            </w:pPr>
-            <w:r>
-              <w:t>1.2</w:t>
-            </w:r>
-          </w:p>
-        </w:tc>
-        <w:tc>
-          <w:tcPr>
-            <w:tcW w:w="850" w:type="dxa"/>
-          </w:tcPr>
-          <w:p>
-            <w:pPr>
-              <w:keepNext/>
-            </w:pPr>
-          </w:p>
-        </w:tc>
-        <w:tc>
-          <w:tcPr>
-            <w:tcW w:w="850" w:type="dxa"/>
-          </w:tcPr>
-          <w:p>
-            <w:pPr>
-              <w:keepNext/>
-            </w:pPr>
-          </w:p>
-        </w:tc>
-        <w:tc>
-          <w:tcPr>
-            <w:tcW w:w="850" w:type="dxa"/>
-          </w:tcPr>
-          <w:p>
-            <w:pPr>
-              <w:keepNext/>
-            </w:pPr>
-          </w:p>
-        </w:tc>
-      </w:tr>
-      <w:tr>
-        <w:tc>
-          <w:tcPr>
-            <w:tcW w:w="2405" w:type="dxa"/>
-          </w:tcPr>
-          <w:p>
-            <w:pPr>
-              <w:keepNext/>
-            </w:pPr>
-            <w:r>
-              <w:t>5:1</w:t>
-            </w:r>
-          </w:p>
-        </w:tc>
-        <w:tc>
-          <w:tcPr>
-            <w:tcW w:w="1134" w:type="dxa"/>
-          </w:tcPr>
-          <w:p>
-            <w:pPr>
-              <w:keepNext/>
-            </w:pPr>
-            <w:r>
-              <w:t>H</w:t>
-            </w:r>
-          </w:p>
-        </w:tc>
-        <w:tc>
-          <w:tcPr>
-            <w:tcW w:w="709" w:type="dxa"/>
-          </w:tcPr>
-          <w:p>
-            <w:pPr>
-              <w:keepNext/>
-            </w:pPr>
-            <w:r>
-              <w:t>97</w:t>
-            </w:r>
-          </w:p>
-        </w:tc>
-        <w:tc>
-          <w:tcPr>
-            <w:tcW w:w="709" w:type="dxa"/>
-          </w:tcPr>
-          <w:p>
-            <w:pPr>
-              <w:keepNext/>
-            </w:pPr>
-            <w:r>
-              <w:t>14</w:t>
-            </w:r>
-          </w:p>
-        </w:tc>
-        <w:tc>
-          <w:tcPr>
-            <w:tcW w:w="850" w:type="dxa"/>
-          </w:tcPr>
-          <w:p>
-            <w:pPr>
-              <w:keepNext/>
-            </w:pPr>
-            <w:r>
-              <w:t>1.2</w:t>
-            </w:r>
-          </w:p>
-        </w:tc>
-        <w:tc>
-          <w:tcPr>
-            <w:tcW w:w="850" w:type="dxa"/>
-          </w:tcPr>
-          <w:p>
-            <w:pPr>
-              <w:keepNext/>
-            </w:pPr>
-          </w:p>
-        </w:tc>
-        <w:tc>
-          <w:tcPr>
-            <w:tcW w:w="850" w:type="dxa"/>
-          </w:tcPr>
-          <w:p>
-            <w:pPr>
-              <w:keepNext/>
-            </w:pPr>
-          </w:p>
-        </w:tc>
-        <w:tc>
-          <w:tcPr>
-            <w:tcW w:w="850" w:type="dxa"/>
-          </w:tcPr>
-          <w:p>
-            <w:pPr>
-              <w:keepNext/>
-            </w:pPr>
-          </w:p>
-        </w:tc>
-      </w:tr>
-      <w:tr>
-        <w:tc>
-          <w:tcPr>
-            <w:tcW w:w="2405" w:type="dxa"/>
-          </w:tcPr>
-          <w:p>
-            <w:pPr>
-              <w:keepNext/>
-            </w:pPr>
-            <w:r>
-              <w:t>8:1</w:t>
-            </w:r>
-          </w:p>
-        </w:tc>
-        <w:tc>
-          <w:tcPr>
-            <w:tcW w:w="1134" w:type="dxa"/>
-          </w:tcPr>
-          <w:p>
-            <w:pPr>
-              <w:keepNext/>
-            </w:pPr>
-            <w:r>
-              <w:t>H</w:t>
-            </w:r>
-          </w:p>
-        </w:tc>
-        <w:tc>
-          <w:tcPr>
-            <w:tcW w:w="709" w:type="dxa"/>
-          </w:tcPr>
-          <w:p>
-            <w:pPr>
-              <w:keepNext/>
-            </w:pPr>
-            <w:r>
-              <w:t>131</w:t>
-            </w:r>
-          </w:p>
-        </w:tc>
-        <w:tc>
-          <w:tcPr>
-            <w:tcW w:w="709" w:type="dxa"/>
-          </w:tcPr>
-          <w:p>
-            <w:pPr>
-              <w:keepNext/>
-            </w:pPr>
-            <w:r>
-              <w:t>10</w:t>
-            </w:r>
-          </w:p>
-        </w:tc>
-        <w:tc>
-          <w:tcPr>
-            <w:tcW w:w="850" w:type="dxa"/>
-          </w:tcPr>
-          <w:p>
-            <w:pPr>
-              <w:keepNext/>
-            </w:pPr>
-            <w:r>
-              <w:t>1.2</w:t>
             </w:r>
           </w:p>
         </w:tc>
@@ -12701,6 +11630,1254 @@
               <w:keepNext/>
             </w:pPr>
             <w:r>
+              <w:t>Frequency: 3.65MHz</w:t>
+            </w:r>
+          </w:p>
+        </w:tc>
+        <w:tc>
+          <w:tcPr>
+            <w:tcW w:w="1134" w:type="dxa"/>
+            <w:vMerge w:val="restart"/>
+          </w:tcPr>
+          <w:p>
+            <w:pPr>
+              <w:keepNext/>
+            </w:pPr>
+            <w:r>
+              <w:t>High/Low Z sw</w:t>
+            </w:r>
+          </w:p>
+        </w:tc>
+        <w:tc>
+          <w:tcPr>
+            <w:tcW w:w="2268" w:type="dxa"/>
+            <w:gridSpan w:val="3"/>
+          </w:tcPr>
+          <w:p>
+            <w:pPr>
+              <w:keepNext/>
+              <w:jc w:val="center"/>
+            </w:pPr>
+            <w:r>
+              <w:t>Antenna analyser</w:t>
+            </w:r>
+          </w:p>
+        </w:tc>
+        <w:tc>
+          <w:tcPr>
+            <w:tcW w:w="2550" w:type="dxa"/>
+            <w:gridSpan w:val="3"/>
+          </w:tcPr>
+          <w:p>
+            <w:pPr>
+              <w:keepNext/>
+              <w:jc w:val="center"/>
+            </w:pPr>
+            <w:r>
+              <w:t>algorithm</w:t>
+            </w:r>
+          </w:p>
+        </w:tc>
+      </w:tr>
+      <w:tr>
+        <w:tc>
+          <w:tcPr>
+            <w:tcW w:w="2405" w:type="dxa"/>
+            <w:vMerge/>
+          </w:tcPr>
+          <w:p>
+            <w:pPr>
+              <w:keepNext/>
+            </w:pPr>
+          </w:p>
+        </w:tc>
+        <w:tc>
+          <w:tcPr>
+            <w:tcW w:w="1134" w:type="dxa"/>
+            <w:vMerge/>
+          </w:tcPr>
+          <w:p>
+            <w:pPr>
+              <w:keepNext/>
+            </w:pPr>
+          </w:p>
+        </w:tc>
+        <w:tc>
+          <w:tcPr>
+            <w:tcW w:w="709" w:type="dxa"/>
+          </w:tcPr>
+          <w:p>
+            <w:pPr>
+              <w:keepNext/>
+            </w:pPr>
+            <w:r>
+              <w:t>L</w:t>
+            </w:r>
+          </w:p>
+        </w:tc>
+        <w:tc>
+          <w:tcPr>
+            <w:tcW w:w="709" w:type="dxa"/>
+          </w:tcPr>
+          <w:p>
+            <w:pPr>
+              <w:keepNext/>
+            </w:pPr>
+            <w:r>
+              <w:t>C</w:t>
+            </w:r>
+          </w:p>
+        </w:tc>
+        <w:tc>
+          <w:tcPr>
+            <w:tcW w:w="850" w:type="dxa"/>
+          </w:tcPr>
+          <w:p>
+            <w:pPr>
+              <w:keepNext/>
+            </w:pPr>
+            <w:r>
+              <w:t>VSWR</w:t>
+            </w:r>
+          </w:p>
+        </w:tc>
+        <w:tc>
+          <w:tcPr>
+            <w:tcW w:w="850" w:type="dxa"/>
+          </w:tcPr>
+          <w:p>
+            <w:pPr>
+              <w:keepNext/>
+            </w:pPr>
+            <w:r>
+              <w:t>L</w:t>
+            </w:r>
+          </w:p>
+        </w:tc>
+        <w:tc>
+          <w:tcPr>
+            <w:tcW w:w="850" w:type="dxa"/>
+          </w:tcPr>
+          <w:p>
+            <w:pPr>
+              <w:keepNext/>
+            </w:pPr>
+            <w:r>
+              <w:t>C</w:t>
+            </w:r>
+          </w:p>
+        </w:tc>
+        <w:tc>
+          <w:tcPr>
+            <w:tcW w:w="850" w:type="dxa"/>
+          </w:tcPr>
+          <w:p>
+            <w:pPr>
+              <w:keepNext/>
+            </w:pPr>
+            <w:r>
+              <w:t>VSWR</w:t>
+            </w:r>
+          </w:p>
+        </w:tc>
+      </w:tr>
+      <w:tr>
+        <w:tc>
+          <w:tcPr>
+            <w:tcW w:w="2405" w:type="dxa"/>
+          </w:tcPr>
+          <w:p>
+            <w:pPr>
+              <w:keepNext/>
+            </w:pPr>
+            <w:r>
+              <w:t>8:1 Low</w:t>
+            </w:r>
+          </w:p>
+        </w:tc>
+        <w:tc>
+          <w:tcPr>
+            <w:tcW w:w="1134" w:type="dxa"/>
+          </w:tcPr>
+          <w:p>
+            <w:pPr>
+              <w:keepNext/>
+            </w:pPr>
+            <w:r>
+              <w:t>L</w:t>
+            </w:r>
+          </w:p>
+        </w:tc>
+        <w:tc>
+          <w:tcPr>
+            <w:tcW w:w="709" w:type="dxa"/>
+          </w:tcPr>
+          <w:p>
+            <w:pPr>
+              <w:keepNext/>
+            </w:pPr>
+            <w:r>
+              <w:t>2</w:t>
+            </w:r>
+          </w:p>
+        </w:tc>
+        <w:tc>
+          <w:tcPr>
+            <w:tcW w:w="709" w:type="dxa"/>
+          </w:tcPr>
+          <w:p>
+            <w:pPr>
+              <w:keepNext/>
+            </w:pPr>
+            <w:r>
+              <w:t>163</w:t>
+            </w:r>
+          </w:p>
+        </w:tc>
+        <w:tc>
+          <w:tcPr>
+            <w:tcW w:w="850" w:type="dxa"/>
+          </w:tcPr>
+          <w:p>
+            <w:pPr>
+              <w:keepNext/>
+            </w:pPr>
+            <w:r>
+              <w:t>1.3</w:t>
+            </w:r>
+          </w:p>
+        </w:tc>
+        <w:tc>
+          <w:tcPr>
+            <w:tcW w:w="850" w:type="dxa"/>
+          </w:tcPr>
+          <w:p>
+            <w:pPr>
+              <w:keepNext/>
+            </w:pPr>
+          </w:p>
+        </w:tc>
+        <w:tc>
+          <w:tcPr>
+            <w:tcW w:w="850" w:type="dxa"/>
+          </w:tcPr>
+          <w:p>
+            <w:pPr>
+              <w:keepNext/>
+            </w:pPr>
+          </w:p>
+        </w:tc>
+        <w:tc>
+          <w:tcPr>
+            <w:tcW w:w="850" w:type="dxa"/>
+          </w:tcPr>
+          <w:p>
+            <w:pPr>
+              <w:keepNext/>
+            </w:pPr>
+          </w:p>
+        </w:tc>
+      </w:tr>
+      <w:tr>
+        <w:tc>
+          <w:tcPr>
+            <w:tcW w:w="2405" w:type="dxa"/>
+          </w:tcPr>
+          <w:p>
+            <w:pPr>
+              <w:keepNext/>
+            </w:pPr>
+            <w:r>
+              <w:t>5:1</w:t>
+            </w:r>
+          </w:p>
+        </w:tc>
+        <w:tc>
+          <w:tcPr>
+            <w:tcW w:w="1134" w:type="dxa"/>
+          </w:tcPr>
+          <w:p>
+            <w:pPr>
+              <w:keepNext/>
+            </w:pPr>
+            <w:r>
+              <w:t>L</w:t>
+            </w:r>
+          </w:p>
+        </w:tc>
+        <w:tc>
+          <w:tcPr>
+            <w:tcW w:w="709" w:type="dxa"/>
+          </w:tcPr>
+          <w:p>
+            <w:pPr>
+              <w:keepNext/>
+            </w:pPr>
+            <w:r>
+              <w:t>7</w:t>
+            </w:r>
+          </w:p>
+        </w:tc>
+        <w:tc>
+          <w:tcPr>
+            <w:tcW w:w="709" w:type="dxa"/>
+          </w:tcPr>
+          <w:p>
+            <w:pPr>
+              <w:keepNext/>
+            </w:pPr>
+            <w:r>
+              <w:t>125</w:t>
+            </w:r>
+          </w:p>
+        </w:tc>
+        <w:tc>
+          <w:tcPr>
+            <w:tcW w:w="850" w:type="dxa"/>
+          </w:tcPr>
+          <w:p>
+            <w:pPr>
+              <w:keepNext/>
+            </w:pPr>
+            <w:r>
+              <w:t>1.2</w:t>
+            </w:r>
+          </w:p>
+        </w:tc>
+        <w:tc>
+          <w:tcPr>
+            <w:tcW w:w="850" w:type="dxa"/>
+          </w:tcPr>
+          <w:p>
+            <w:pPr>
+              <w:keepNext/>
+            </w:pPr>
+          </w:p>
+        </w:tc>
+        <w:tc>
+          <w:tcPr>
+            <w:tcW w:w="850" w:type="dxa"/>
+          </w:tcPr>
+          <w:p>
+            <w:pPr>
+              <w:keepNext/>
+            </w:pPr>
+          </w:p>
+        </w:tc>
+        <w:tc>
+          <w:tcPr>
+            <w:tcW w:w="850" w:type="dxa"/>
+          </w:tcPr>
+          <w:p>
+            <w:pPr>
+              <w:keepNext/>
+            </w:pPr>
+          </w:p>
+        </w:tc>
+      </w:tr>
+      <w:tr>
+        <w:tc>
+          <w:tcPr>
+            <w:tcW w:w="2405" w:type="dxa"/>
+          </w:tcPr>
+          <w:p>
+            <w:pPr>
+              <w:keepNext/>
+            </w:pPr>
+            <w:r>
+              <w:t>4:1</w:t>
+            </w:r>
+          </w:p>
+        </w:tc>
+        <w:tc>
+          <w:tcPr>
+            <w:tcW w:w="1134" w:type="dxa"/>
+          </w:tcPr>
+          <w:p>
+            <w:pPr>
+              <w:keepNext/>
+            </w:pPr>
+            <w:r>
+              <w:t>L</w:t>
+            </w:r>
+          </w:p>
+        </w:tc>
+        <w:tc>
+          <w:tcPr>
+            <w:tcW w:w="709" w:type="dxa"/>
+          </w:tcPr>
+          <w:p>
+            <w:pPr>
+              <w:keepNext/>
+            </w:pPr>
+            <w:r>
+              <w:t>10</w:t>
+            </w:r>
+          </w:p>
+        </w:tc>
+        <w:tc>
+          <w:tcPr>
+            <w:tcW w:w="709" w:type="dxa"/>
+          </w:tcPr>
+          <w:p>
+            <w:pPr>
+              <w:keepNext/>
+            </w:pPr>
+            <w:r>
+              <w:t>111</w:t>
+            </w:r>
+          </w:p>
+        </w:tc>
+        <w:tc>
+          <w:tcPr>
+            <w:tcW w:w="850" w:type="dxa"/>
+          </w:tcPr>
+          <w:p>
+            <w:pPr>
+              <w:keepNext/>
+            </w:pPr>
+            <w:r>
+              <w:t>1.2</w:t>
+            </w:r>
+          </w:p>
+        </w:tc>
+        <w:tc>
+          <w:tcPr>
+            <w:tcW w:w="850" w:type="dxa"/>
+          </w:tcPr>
+          <w:p>
+            <w:pPr>
+              <w:keepNext/>
+            </w:pPr>
+          </w:p>
+        </w:tc>
+        <w:tc>
+          <w:tcPr>
+            <w:tcW w:w="850" w:type="dxa"/>
+          </w:tcPr>
+          <w:p>
+            <w:pPr>
+              <w:keepNext/>
+            </w:pPr>
+          </w:p>
+        </w:tc>
+        <w:tc>
+          <w:tcPr>
+            <w:tcW w:w="850" w:type="dxa"/>
+          </w:tcPr>
+          <w:p>
+            <w:pPr>
+              <w:keepNext/>
+            </w:pPr>
+          </w:p>
+        </w:tc>
+      </w:tr>
+      <w:tr>
+        <w:tc>
+          <w:tcPr>
+            <w:tcW w:w="2405" w:type="dxa"/>
+          </w:tcPr>
+          <w:p>
+            <w:pPr>
+              <w:keepNext/>
+            </w:pPr>
+            <w:r>
+              <w:t>3:1</w:t>
+            </w:r>
+          </w:p>
+        </w:tc>
+        <w:tc>
+          <w:tcPr>
+            <w:tcW w:w="1134" w:type="dxa"/>
+          </w:tcPr>
+          <w:p>
+            <w:pPr>
+              <w:keepNext/>
+            </w:pPr>
+            <w:r>
+              <w:t>L</w:t>
+            </w:r>
+          </w:p>
+        </w:tc>
+        <w:tc>
+          <w:tcPr>
+            <w:tcW w:w="709" w:type="dxa"/>
+          </w:tcPr>
+          <w:p>
+            <w:pPr>
+              <w:keepNext/>
+            </w:pPr>
+            <w:r>
+              <w:t>12</w:t>
+            </w:r>
+          </w:p>
+        </w:tc>
+        <w:tc>
+          <w:tcPr>
+            <w:tcW w:w="709" w:type="dxa"/>
+          </w:tcPr>
+          <w:p>
+            <w:pPr>
+              <w:keepNext/>
+            </w:pPr>
+            <w:r>
+              <w:t>94</w:t>
+            </w:r>
+          </w:p>
+        </w:tc>
+        <w:tc>
+          <w:tcPr>
+            <w:tcW w:w="850" w:type="dxa"/>
+          </w:tcPr>
+          <w:p>
+            <w:pPr>
+              <w:keepNext/>
+            </w:pPr>
+            <w:r>
+              <w:t>1.2</w:t>
+            </w:r>
+          </w:p>
+        </w:tc>
+        <w:tc>
+          <w:tcPr>
+            <w:tcW w:w="850" w:type="dxa"/>
+          </w:tcPr>
+          <w:p>
+            <w:pPr>
+              <w:keepNext/>
+            </w:pPr>
+          </w:p>
+        </w:tc>
+        <w:tc>
+          <w:tcPr>
+            <w:tcW w:w="850" w:type="dxa"/>
+          </w:tcPr>
+          <w:p>
+            <w:pPr>
+              <w:keepNext/>
+            </w:pPr>
+          </w:p>
+        </w:tc>
+        <w:tc>
+          <w:tcPr>
+            <w:tcW w:w="850" w:type="dxa"/>
+          </w:tcPr>
+          <w:p>
+            <w:pPr>
+              <w:keepNext/>
+            </w:pPr>
+          </w:p>
+        </w:tc>
+      </w:tr>
+      <w:tr>
+        <w:tc>
+          <w:tcPr>
+            <w:tcW w:w="2405" w:type="dxa"/>
+          </w:tcPr>
+          <w:p>
+            <w:pPr>
+              <w:keepNext/>
+            </w:pPr>
+            <w:r>
+              <w:t>2:1</w:t>
+            </w:r>
+          </w:p>
+        </w:tc>
+        <w:tc>
+          <w:tcPr>
+            <w:tcW w:w="1134" w:type="dxa"/>
+          </w:tcPr>
+          <w:p>
+            <w:pPr>
+              <w:keepNext/>
+            </w:pPr>
+            <w:r>
+              <w:t>L</w:t>
+            </w:r>
+          </w:p>
+        </w:tc>
+        <w:tc>
+          <w:tcPr>
+            <w:tcW w:w="709" w:type="dxa"/>
+          </w:tcPr>
+          <w:p>
+            <w:pPr>
+              <w:keepNext/>
+            </w:pPr>
+            <w:r>
+              <w:t>17</w:t>
+            </w:r>
+          </w:p>
+        </w:tc>
+        <w:tc>
+          <w:tcPr>
+            <w:tcW w:w="709" w:type="dxa"/>
+          </w:tcPr>
+          <w:p>
+            <w:pPr>
+              <w:keepNext/>
+            </w:pPr>
+            <w:r>
+              <w:t>77</w:t>
+            </w:r>
+          </w:p>
+        </w:tc>
+        <w:tc>
+          <w:tcPr>
+            <w:tcW w:w="850" w:type="dxa"/>
+          </w:tcPr>
+          <w:p>
+            <w:pPr>
+              <w:keepNext/>
+            </w:pPr>
+            <w:r>
+              <w:t>1.2</w:t>
+            </w:r>
+          </w:p>
+        </w:tc>
+        <w:tc>
+          <w:tcPr>
+            <w:tcW w:w="850" w:type="dxa"/>
+          </w:tcPr>
+          <w:p>
+            <w:pPr>
+              <w:keepNext/>
+            </w:pPr>
+          </w:p>
+        </w:tc>
+        <w:tc>
+          <w:tcPr>
+            <w:tcW w:w="850" w:type="dxa"/>
+          </w:tcPr>
+          <w:p>
+            <w:pPr>
+              <w:keepNext/>
+            </w:pPr>
+          </w:p>
+        </w:tc>
+        <w:tc>
+          <w:tcPr>
+            <w:tcW w:w="850" w:type="dxa"/>
+          </w:tcPr>
+          <w:p>
+            <w:pPr>
+              <w:keepNext/>
+            </w:pPr>
+          </w:p>
+        </w:tc>
+      </w:tr>
+      <w:tr>
+        <w:tc>
+          <w:tcPr>
+            <w:tcW w:w="2405" w:type="dxa"/>
+          </w:tcPr>
+          <w:p>
+            <w:pPr>
+              <w:keepNext/>
+            </w:pPr>
+            <w:r>
+              <w:t>1:1</w:t>
+            </w:r>
+          </w:p>
+        </w:tc>
+        <w:tc>
+          <w:tcPr>
+            <w:tcW w:w="1134" w:type="dxa"/>
+          </w:tcPr>
+          <w:p>
+            <w:pPr>
+              <w:keepNext/>
+            </w:pPr>
+            <w:r>
+              <w:t>L</w:t>
+            </w:r>
+          </w:p>
+        </w:tc>
+        <w:tc>
+          <w:tcPr>
+            <w:tcW w:w="709" w:type="dxa"/>
+          </w:tcPr>
+          <w:p>
+            <w:pPr>
+              <w:keepNext/>
+            </w:pPr>
+            <w:r>
+              <w:t>0</w:t>
+            </w:r>
+          </w:p>
+        </w:tc>
+        <w:tc>
+          <w:tcPr>
+            <w:tcW w:w="709" w:type="dxa"/>
+          </w:tcPr>
+          <w:p>
+            <w:pPr>
+              <w:keepNext/>
+            </w:pPr>
+            <w:r>
+              <w:t>5</w:t>
+            </w:r>
+          </w:p>
+        </w:tc>
+        <w:tc>
+          <w:tcPr>
+            <w:tcW w:w="850" w:type="dxa"/>
+          </w:tcPr>
+          <w:p>
+            <w:pPr>
+              <w:keepNext/>
+            </w:pPr>
+            <w:r>
+              <w:t>1.0</w:t>
+            </w:r>
+          </w:p>
+        </w:tc>
+        <w:tc>
+          <w:tcPr>
+            <w:tcW w:w="850" w:type="dxa"/>
+          </w:tcPr>
+          <w:p>
+            <w:pPr>
+              <w:keepNext/>
+            </w:pPr>
+          </w:p>
+        </w:tc>
+        <w:tc>
+          <w:tcPr>
+            <w:tcW w:w="850" w:type="dxa"/>
+          </w:tcPr>
+          <w:p>
+            <w:pPr>
+              <w:keepNext/>
+            </w:pPr>
+          </w:p>
+        </w:tc>
+        <w:tc>
+          <w:tcPr>
+            <w:tcW w:w="850" w:type="dxa"/>
+          </w:tcPr>
+          <w:p>
+            <w:pPr>
+              <w:keepNext/>
+            </w:pPr>
+          </w:p>
+        </w:tc>
+      </w:tr>
+      <w:tr>
+        <w:tc>
+          <w:tcPr>
+            <w:tcW w:w="2405" w:type="dxa"/>
+          </w:tcPr>
+          <w:p>
+            <w:pPr>
+              <w:keepNext/>
+            </w:pPr>
+            <w:r>
+              <w:t>2:1 High</w:t>
+            </w:r>
+          </w:p>
+        </w:tc>
+        <w:tc>
+          <w:tcPr>
+            <w:tcW w:w="1134" w:type="dxa"/>
+          </w:tcPr>
+          <w:p>
+            <w:pPr>
+              <w:keepNext/>
+            </w:pPr>
+            <w:r>
+              <w:t>H</w:t>
+            </w:r>
+          </w:p>
+        </w:tc>
+        <w:tc>
+          <w:tcPr>
+            <w:tcW w:w="709" w:type="dxa"/>
+          </w:tcPr>
+          <w:p>
+            <w:pPr>
+              <w:keepNext/>
+            </w:pPr>
+            <w:r>
+              <w:t>31</w:t>
+            </w:r>
+          </w:p>
+        </w:tc>
+        <w:tc>
+          <w:tcPr>
+            <w:tcW w:w="709" w:type="dxa"/>
+          </w:tcPr>
+          <w:p>
+            <w:pPr>
+              <w:keepNext/>
+            </w:pPr>
+            <w:r>
+              <w:t>24</w:t>
+            </w:r>
+          </w:p>
+        </w:tc>
+        <w:tc>
+          <w:tcPr>
+            <w:tcW w:w="850" w:type="dxa"/>
+          </w:tcPr>
+          <w:p>
+            <w:pPr>
+              <w:keepNext/>
+            </w:pPr>
+            <w:r>
+              <w:t>1.2</w:t>
+            </w:r>
+          </w:p>
+        </w:tc>
+        <w:tc>
+          <w:tcPr>
+            <w:tcW w:w="850" w:type="dxa"/>
+          </w:tcPr>
+          <w:p>
+            <w:pPr>
+              <w:keepNext/>
+            </w:pPr>
+          </w:p>
+        </w:tc>
+        <w:tc>
+          <w:tcPr>
+            <w:tcW w:w="850" w:type="dxa"/>
+          </w:tcPr>
+          <w:p>
+            <w:pPr>
+              <w:keepNext/>
+            </w:pPr>
+          </w:p>
+        </w:tc>
+        <w:tc>
+          <w:tcPr>
+            <w:tcW w:w="850" w:type="dxa"/>
+          </w:tcPr>
+          <w:p>
+            <w:pPr>
+              <w:keepNext/>
+            </w:pPr>
+          </w:p>
+        </w:tc>
+      </w:tr>
+      <w:tr>
+        <w:tc>
+          <w:tcPr>
+            <w:tcW w:w="2405" w:type="dxa"/>
+          </w:tcPr>
+          <w:p>
+            <w:pPr>
+              <w:keepNext/>
+            </w:pPr>
+            <w:r>
+              <w:t>3:1</w:t>
+            </w:r>
+          </w:p>
+        </w:tc>
+        <w:tc>
+          <w:tcPr>
+            <w:tcW w:w="1134" w:type="dxa"/>
+          </w:tcPr>
+          <w:p>
+            <w:pPr>
+              <w:keepNext/>
+            </w:pPr>
+            <w:r>
+              <w:t>H</w:t>
+            </w:r>
+          </w:p>
+        </w:tc>
+        <w:tc>
+          <w:tcPr>
+            <w:tcW w:w="709" w:type="dxa"/>
+          </w:tcPr>
+          <w:p>
+            <w:pPr>
+              <w:keepNext/>
+            </w:pPr>
+            <w:r>
+              <w:t>61</w:t>
+            </w:r>
+          </w:p>
+        </w:tc>
+        <w:tc>
+          <w:tcPr>
+            <w:tcW w:w="709" w:type="dxa"/>
+          </w:tcPr>
+          <w:p>
+            <w:pPr>
+              <w:keepNext/>
+            </w:pPr>
+            <w:r>
+              <w:t>20</w:t>
+            </w:r>
+          </w:p>
+        </w:tc>
+        <w:tc>
+          <w:tcPr>
+            <w:tcW w:w="850" w:type="dxa"/>
+          </w:tcPr>
+          <w:p>
+            <w:pPr>
+              <w:keepNext/>
+            </w:pPr>
+            <w:r>
+              <w:t>1.2</w:t>
+            </w:r>
+          </w:p>
+        </w:tc>
+        <w:tc>
+          <w:tcPr>
+            <w:tcW w:w="850" w:type="dxa"/>
+          </w:tcPr>
+          <w:p>
+            <w:pPr>
+              <w:keepNext/>
+            </w:pPr>
+          </w:p>
+        </w:tc>
+        <w:tc>
+          <w:tcPr>
+            <w:tcW w:w="850" w:type="dxa"/>
+          </w:tcPr>
+          <w:p>
+            <w:pPr>
+              <w:keepNext/>
+            </w:pPr>
+          </w:p>
+        </w:tc>
+        <w:tc>
+          <w:tcPr>
+            <w:tcW w:w="850" w:type="dxa"/>
+          </w:tcPr>
+          <w:p>
+            <w:pPr>
+              <w:keepNext/>
+            </w:pPr>
+          </w:p>
+        </w:tc>
+      </w:tr>
+      <w:tr>
+        <w:tc>
+          <w:tcPr>
+            <w:tcW w:w="2405" w:type="dxa"/>
+          </w:tcPr>
+          <w:p>
+            <w:pPr>
+              <w:keepNext/>
+            </w:pPr>
+            <w:r>
+              <w:t>4:1</w:t>
+            </w:r>
+          </w:p>
+        </w:tc>
+        <w:tc>
+          <w:tcPr>
+            <w:tcW w:w="1134" w:type="dxa"/>
+          </w:tcPr>
+          <w:p>
+            <w:pPr>
+              <w:keepNext/>
+            </w:pPr>
+            <w:r>
+              <w:t>H</w:t>
+            </w:r>
+          </w:p>
+        </w:tc>
+        <w:tc>
+          <w:tcPr>
+            <w:tcW w:w="709" w:type="dxa"/>
+          </w:tcPr>
+          <w:p>
+            <w:pPr>
+              <w:keepNext/>
+            </w:pPr>
+            <w:r>
+              <w:t>71</w:t>
+            </w:r>
+          </w:p>
+        </w:tc>
+        <w:tc>
+          <w:tcPr>
+            <w:tcW w:w="709" w:type="dxa"/>
+          </w:tcPr>
+          <w:p>
+            <w:pPr>
+              <w:keepNext/>
+            </w:pPr>
+            <w:r>
+              <w:t>18</w:t>
+            </w:r>
+          </w:p>
+        </w:tc>
+        <w:tc>
+          <w:tcPr>
+            <w:tcW w:w="850" w:type="dxa"/>
+          </w:tcPr>
+          <w:p>
+            <w:pPr>
+              <w:keepNext/>
+            </w:pPr>
+            <w:r>
+              <w:t>1.2</w:t>
+            </w:r>
+          </w:p>
+        </w:tc>
+        <w:tc>
+          <w:tcPr>
+            <w:tcW w:w="850" w:type="dxa"/>
+          </w:tcPr>
+          <w:p>
+            <w:pPr>
+              <w:keepNext/>
+            </w:pPr>
+          </w:p>
+        </w:tc>
+        <w:tc>
+          <w:tcPr>
+            <w:tcW w:w="850" w:type="dxa"/>
+          </w:tcPr>
+          <w:p>
+            <w:pPr>
+              <w:keepNext/>
+            </w:pPr>
+          </w:p>
+        </w:tc>
+        <w:tc>
+          <w:tcPr>
+            <w:tcW w:w="850" w:type="dxa"/>
+          </w:tcPr>
+          <w:p>
+            <w:pPr>
+              <w:keepNext/>
+            </w:pPr>
+          </w:p>
+        </w:tc>
+      </w:tr>
+      <w:tr>
+        <w:tc>
+          <w:tcPr>
+            <w:tcW w:w="2405" w:type="dxa"/>
+          </w:tcPr>
+          <w:p>
+            <w:pPr>
+              <w:keepNext/>
+            </w:pPr>
+            <w:r>
+              <w:t>5:1</w:t>
+            </w:r>
+          </w:p>
+        </w:tc>
+        <w:tc>
+          <w:tcPr>
+            <w:tcW w:w="1134" w:type="dxa"/>
+          </w:tcPr>
+          <w:p>
+            <w:pPr>
+              <w:keepNext/>
+            </w:pPr>
+            <w:r>
+              <w:t>H</w:t>
+            </w:r>
+          </w:p>
+        </w:tc>
+        <w:tc>
+          <w:tcPr>
+            <w:tcW w:w="709" w:type="dxa"/>
+          </w:tcPr>
+          <w:p>
+            <w:pPr>
+              <w:keepNext/>
+            </w:pPr>
+            <w:r>
+              <w:t>97</w:t>
+            </w:r>
+          </w:p>
+        </w:tc>
+        <w:tc>
+          <w:tcPr>
+            <w:tcW w:w="709" w:type="dxa"/>
+          </w:tcPr>
+          <w:p>
+            <w:pPr>
+              <w:keepNext/>
+            </w:pPr>
+            <w:r>
+              <w:t>14</w:t>
+            </w:r>
+          </w:p>
+        </w:tc>
+        <w:tc>
+          <w:tcPr>
+            <w:tcW w:w="850" w:type="dxa"/>
+          </w:tcPr>
+          <w:p>
+            <w:pPr>
+              <w:keepNext/>
+            </w:pPr>
+            <w:r>
+              <w:t>1.2</w:t>
+            </w:r>
+          </w:p>
+        </w:tc>
+        <w:tc>
+          <w:tcPr>
+            <w:tcW w:w="850" w:type="dxa"/>
+          </w:tcPr>
+          <w:p>
+            <w:pPr>
+              <w:keepNext/>
+            </w:pPr>
+          </w:p>
+        </w:tc>
+        <w:tc>
+          <w:tcPr>
+            <w:tcW w:w="850" w:type="dxa"/>
+          </w:tcPr>
+          <w:p>
+            <w:pPr>
+              <w:keepNext/>
+            </w:pPr>
+          </w:p>
+        </w:tc>
+        <w:tc>
+          <w:tcPr>
+            <w:tcW w:w="850" w:type="dxa"/>
+          </w:tcPr>
+          <w:p>
+            <w:pPr>
+              <w:keepNext/>
+            </w:pPr>
+          </w:p>
+        </w:tc>
+      </w:tr>
+      <w:tr>
+        <w:tc>
+          <w:tcPr>
+            <w:tcW w:w="2405" w:type="dxa"/>
+          </w:tcPr>
+          <w:p>
+            <w:pPr>
+              <w:keepNext/>
+            </w:pPr>
+            <w:r>
+              <w:t>8:1</w:t>
+            </w:r>
+          </w:p>
+        </w:tc>
+        <w:tc>
+          <w:tcPr>
+            <w:tcW w:w="1134" w:type="dxa"/>
+          </w:tcPr>
+          <w:p>
+            <w:pPr>
+              <w:keepNext/>
+            </w:pPr>
+            <w:r>
+              <w:t>H</w:t>
+            </w:r>
+          </w:p>
+        </w:tc>
+        <w:tc>
+          <w:tcPr>
+            <w:tcW w:w="709" w:type="dxa"/>
+          </w:tcPr>
+          <w:p>
+            <w:pPr>
+              <w:keepNext/>
+            </w:pPr>
+            <w:r>
+              <w:t>131</w:t>
+            </w:r>
+          </w:p>
+        </w:tc>
+        <w:tc>
+          <w:tcPr>
+            <w:tcW w:w="709" w:type="dxa"/>
+          </w:tcPr>
+          <w:p>
+            <w:pPr>
+              <w:keepNext/>
+            </w:pPr>
+            <w:r>
+              <w:t>10</w:t>
+            </w:r>
+          </w:p>
+        </w:tc>
+        <w:tc>
+          <w:tcPr>
+            <w:tcW w:w="850" w:type="dxa"/>
+          </w:tcPr>
+          <w:p>
+            <w:pPr>
+              <w:keepNext/>
+            </w:pPr>
+            <w:r>
+              <w:t>1.2</w:t>
+            </w:r>
+          </w:p>
+        </w:tc>
+        <w:tc>
+          <w:tcPr>
+            <w:tcW w:w="850" w:type="dxa"/>
+          </w:tcPr>
+          <w:p>
+            <w:pPr>
+              <w:keepNext/>
+            </w:pPr>
+          </w:p>
+        </w:tc>
+        <w:tc>
+          <w:tcPr>
+            <w:tcW w:w="850" w:type="dxa"/>
+          </w:tcPr>
+          <w:p>
+            <w:pPr>
+              <w:keepNext/>
+            </w:pPr>
+          </w:p>
+        </w:tc>
+        <w:tc>
+          <w:tcPr>
+            <w:tcW w:w="850" w:type="dxa"/>
+          </w:tcPr>
+          <w:p>
+            <w:pPr>
+              <w:keepNext/>
+            </w:pPr>
+          </w:p>
+        </w:tc>
+      </w:tr>
+    </w:tbl>
+    <w:p/>
+    <w:tbl>
+      <w:tblPr>
+        <w:tblStyle w:val="TableGrid"/>
+        <w:tblW w:w="0" w:type="auto"/>
+        <w:tblLayout w:type="fixed"/>
+        <w:tblLook w:val="04A0" w:firstRow="1" w:lastRow="0" w:firstColumn="1" w:lastColumn="0" w:noHBand="0" w:noVBand="1"/>
+      </w:tblPr>
+      <w:tblGrid>
+        <w:gridCol w:w="2405"/>
+        <w:gridCol w:w="1134"/>
+        <w:gridCol w:w="709"/>
+        <w:gridCol w:w="709"/>
+        <w:gridCol w:w="850"/>
+        <w:gridCol w:w="850"/>
+        <w:gridCol w:w="850"/>
+        <w:gridCol w:w="850"/>
+      </w:tblGrid>
+      <w:tr>
+        <w:tc>
+          <w:tcPr>
+            <w:tcW w:w="2405" w:type="dxa"/>
+            <w:vMerge w:val="restart"/>
+          </w:tcPr>
+          <w:p>
+            <w:pPr>
+              <w:keepNext/>
+            </w:pPr>
+            <w:r>
               <w:t>Frequency: 7.1MHz</w:t>
             </w:r>
           </w:p>
@@ -14747,7 +14924,7 @@
                     <pic:cNvPicPr/>
                   </pic:nvPicPr>
                   <pic:blipFill>
-                    <a:blip r:embed="rId38">
+                    <a:blip r:embed="rId44">
                       <a:extLst>
                         <a:ext uri="{28A0092B-C50C-407E-A947-70E740481C1C}">
                           <a14:useLocalDpi xmlns:a14="http://schemas.microsoft.com/office/drawing/2010/main" val="0"/>
@@ -14797,7 +14974,7 @@
       <w:r>
         <w:t xml:space="preserve">Download from </w:t>
       </w:r>
-      <w:hyperlink r:id="rId39" w:history="1">
+      <w:hyperlink r:id="rId45" w:history="1">
         <w:r>
           <w:rPr>
             <w:rStyle w:val="Hyperlink"/>
@@ -14881,7 +15058,7 @@
                     <pic:cNvPicPr/>
                   </pic:nvPicPr>
                   <pic:blipFill>
-                    <a:blip r:embed="rId40">
+                    <a:blip r:embed="rId46">
                       <a:extLst>
                         <a:ext uri="{28A0092B-C50C-407E-A947-70E740481C1C}">
                           <a14:useLocalDpi xmlns:a14="http://schemas.microsoft.com/office/drawing/2010/main" val="0"/>
@@ -15007,7 +15184,7 @@
                     <pic:cNvPicPr/>
                   </pic:nvPicPr>
                   <pic:blipFill>
-                    <a:blip r:embed="rId41">
+                    <a:blip r:embed="rId47">
                       <a:extLst>
                         <a:ext uri="{28A0092B-C50C-407E-A947-70E740481C1C}">
                           <a14:useLocalDpi xmlns:a14="http://schemas.microsoft.com/office/drawing/2010/main" val="0"/>
@@ -15142,7 +15319,7 @@
                     <pic:cNvPicPr/>
                   </pic:nvPicPr>
                   <pic:blipFill>
-                    <a:blip r:embed="rId42">
+                    <a:blip r:embed="rId48">
                       <a:extLst>
                         <a:ext uri="{28A0092B-C50C-407E-A947-70E740481C1C}">
                           <a14:useLocalDpi xmlns:a14="http://schemas.microsoft.com/office/drawing/2010/main" val="0"/>
@@ -16580,6 +16757,95 @@
     </w:lvl>
   </w:abstractNum>
   <w:abstractNum w:abstractNumId="15" w15:restartNumberingAfterBreak="0">
+    <w:nsid w:val="587A76CD"/>
+    <w:multiLevelType w:val="hybridMultilevel"/>
+    <w:tmpl w:val="0380AB98"/>
+    <w:lvl w:ilvl="0" w:tplc="0809000F">
+      <w:start w:val="1"/>
+      <w:numFmt w:val="decimal"/>
+      <w:lvlText w:val="%1."/>
+      <w:lvlJc w:val="left"/>
+      <w:pPr>
+        <w:ind w:left="720" w:hanging="360"/>
+      </w:pPr>
+      <w:rPr>
+        <w:rFonts w:hint="default"/>
+      </w:rPr>
+    </w:lvl>
+    <w:lvl w:ilvl="1" w:tplc="08090019" w:tentative="1">
+      <w:start w:val="1"/>
+      <w:numFmt w:val="lowerLetter"/>
+      <w:lvlText w:val="%2."/>
+      <w:lvlJc w:val="left"/>
+      <w:pPr>
+        <w:ind w:left="1440" w:hanging="360"/>
+      </w:pPr>
+    </w:lvl>
+    <w:lvl w:ilvl="2" w:tplc="0809001B" w:tentative="1">
+      <w:start w:val="1"/>
+      <w:numFmt w:val="lowerRoman"/>
+      <w:lvlText w:val="%3."/>
+      <w:lvlJc w:val="right"/>
+      <w:pPr>
+        <w:ind w:left="2160" w:hanging="180"/>
+      </w:pPr>
+    </w:lvl>
+    <w:lvl w:ilvl="3" w:tplc="0809000F" w:tentative="1">
+      <w:start w:val="1"/>
+      <w:numFmt w:val="decimal"/>
+      <w:lvlText w:val="%4."/>
+      <w:lvlJc w:val="left"/>
+      <w:pPr>
+        <w:ind w:left="2880" w:hanging="360"/>
+      </w:pPr>
+    </w:lvl>
+    <w:lvl w:ilvl="4" w:tplc="08090019" w:tentative="1">
+      <w:start w:val="1"/>
+      <w:numFmt w:val="lowerLetter"/>
+      <w:lvlText w:val="%5."/>
+      <w:lvlJc w:val="left"/>
+      <w:pPr>
+        <w:ind w:left="3600" w:hanging="360"/>
+      </w:pPr>
+    </w:lvl>
+    <w:lvl w:ilvl="5" w:tplc="0809001B" w:tentative="1">
+      <w:start w:val="1"/>
+      <w:numFmt w:val="lowerRoman"/>
+      <w:lvlText w:val="%6."/>
+      <w:lvlJc w:val="right"/>
+      <w:pPr>
+        <w:ind w:left="4320" w:hanging="180"/>
+      </w:pPr>
+    </w:lvl>
+    <w:lvl w:ilvl="6" w:tplc="0809000F" w:tentative="1">
+      <w:start w:val="1"/>
+      <w:numFmt w:val="decimal"/>
+      <w:lvlText w:val="%7."/>
+      <w:lvlJc w:val="left"/>
+      <w:pPr>
+        <w:ind w:left="5040" w:hanging="360"/>
+      </w:pPr>
+    </w:lvl>
+    <w:lvl w:ilvl="7" w:tplc="08090019" w:tentative="1">
+      <w:start w:val="1"/>
+      <w:numFmt w:val="lowerLetter"/>
+      <w:lvlText w:val="%8."/>
+      <w:lvlJc w:val="left"/>
+      <w:pPr>
+        <w:ind w:left="5760" w:hanging="360"/>
+      </w:pPr>
+    </w:lvl>
+    <w:lvl w:ilvl="8" w:tplc="0809001B" w:tentative="1">
+      <w:start w:val="1"/>
+      <w:numFmt w:val="lowerRoman"/>
+      <w:lvlText w:val="%9."/>
+      <w:lvlJc w:val="right"/>
+      <w:pPr>
+        <w:ind w:left="6480" w:hanging="180"/>
+      </w:pPr>
+    </w:lvl>
+  </w:abstractNum>
+  <w:abstractNum w:abstractNumId="16" w15:restartNumberingAfterBreak="0">
     <w:nsid w:val="5CF572AA"/>
     <w:multiLevelType w:val="hybridMultilevel"/>
     <w:tmpl w:val="8B5CE5A6"/>
@@ -16692,7 +16958,7 @@
       </w:rPr>
     </w:lvl>
   </w:abstractNum>
-  <w:abstractNum w:abstractNumId="16" w15:restartNumberingAfterBreak="0">
+  <w:abstractNum w:abstractNumId="17" w15:restartNumberingAfterBreak="0">
     <w:nsid w:val="66977680"/>
     <w:multiLevelType w:val="hybridMultilevel"/>
     <w:tmpl w:val="BC3003DE"/>
@@ -16778,7 +17044,7 @@
       </w:pPr>
     </w:lvl>
   </w:abstractNum>
-  <w:abstractNum w:abstractNumId="17" w15:restartNumberingAfterBreak="0">
+  <w:abstractNum w:abstractNumId="18" w15:restartNumberingAfterBreak="0">
     <w:nsid w:val="6CDA2F23"/>
     <w:multiLevelType w:val="hybridMultilevel"/>
     <w:tmpl w:val="40464CCE"/>
@@ -16928,7 +17194,7 @@
     </w:lvlOverride>
   </w:num>
   <w:num w:numId="4">
-    <w:abstractNumId w:val="16"/>
+    <w:abstractNumId w:val="17"/>
     <w:lvlOverride w:ilvl="0">
       <w:startOverride w:val="1"/>
     </w:lvlOverride>
@@ -16967,7 +17233,7 @@
     <w:abstractNumId w:val="13"/>
   </w:num>
   <w:num w:numId="8">
-    <w:abstractNumId w:val="15"/>
+    <w:abstractNumId w:val="16"/>
   </w:num>
   <w:num w:numId="9">
     <w:abstractNumId w:val="5"/>
@@ -16991,7 +17257,7 @@
     <w:abstractNumId w:val="1"/>
   </w:num>
   <w:num w:numId="16">
-    <w:abstractNumId w:val="17"/>
+    <w:abstractNumId w:val="18"/>
   </w:num>
   <w:num w:numId="17">
     <w:abstractNumId w:val="0"/>
@@ -17001,6 +17267,9 @@
   </w:num>
   <w:num w:numId="19">
     <w:abstractNumId w:val="14"/>
+  </w:num>
+  <w:num w:numId="20">
+    <w:abstractNumId w:val="15"/>
   </w:num>
 </w:numbering>
 </file>
@@ -17854,7 +18123,7 @@
 </file>
 
 <file path=customXml/itemProps1.xml><?xml version="1.0" encoding="utf-8"?>
-<ds:datastoreItem xmlns:ds="http://schemas.openxmlformats.org/officeDocument/2006/customXml" ds:itemID="{B752149B-227B-453E-9E40-9D93D6B9002A}">
+<ds:datastoreItem xmlns:ds="http://schemas.openxmlformats.org/officeDocument/2006/customXml" ds:itemID="{418184A3-604F-4275-AA6D-25983B4E9861}">
   <ds:schemaRefs>
     <ds:schemaRef ds:uri="http://schemas.openxmlformats.org/officeDocument/2006/bibliography"/>
   </ds:schemaRefs>

</xml_diff>

<commit_message>
Rev 4 hardware; code changes to integrate better to thetis
</commit_message>
<xml_diff>
--- a/documentation/Aries ATU concept nano IoT 33 version.docx
+++ b/documentation/Aries ATU concept nano IoT 33 version.docx
@@ -1,6 +1,6 @@
 
 <file path=word/document.xml><?xml version="1.0" encoding="utf-8"?>
-<w:document xmlns:wpc="http://schemas.microsoft.com/office/word/2010/wordprocessingCanvas" xmlns:mc="http://schemas.openxmlformats.org/markup-compatibility/2006" xmlns:o="urn:schemas-microsoft-com:office:office" xmlns:r="http://schemas.openxmlformats.org/officeDocument/2006/relationships" xmlns:m="http://schemas.openxmlformats.org/officeDocument/2006/math" xmlns:v="urn:schemas-microsoft-com:vml" xmlns:wp14="http://schemas.microsoft.com/office/word/2010/wordprocessingDrawing" xmlns:wp="http://schemas.openxmlformats.org/drawingml/2006/wordprocessingDrawing" xmlns:w10="urn:schemas-microsoft-com:office:word" xmlns:w="http://schemas.openxmlformats.org/wordprocessingml/2006/main" xmlns:w14="http://schemas.microsoft.com/office/word/2010/wordml" xmlns:w15="http://schemas.microsoft.com/office/word/2012/wordml" xmlns:wpg="http://schemas.microsoft.com/office/word/2010/wordprocessingGroup" xmlns:wpi="http://schemas.microsoft.com/office/word/2010/wordprocessingInk" xmlns:wne="http://schemas.microsoft.com/office/word/2006/wordml" xmlns:wps="http://schemas.microsoft.com/office/word/2010/wordprocessingShape" mc:Ignorable="w14 w15 wp14">
+<w:document xmlns:wpc="http://schemas.microsoft.com/office/word/2010/wordprocessingCanvas" xmlns:cx="http://schemas.microsoft.com/office/drawing/2014/chartex" xmlns:cx1="http://schemas.microsoft.com/office/drawing/2015/9/8/chartex" xmlns:cx2="http://schemas.microsoft.com/office/drawing/2015/10/21/chartex" xmlns:cx3="http://schemas.microsoft.com/office/drawing/2016/5/9/chartex" xmlns:cx4="http://schemas.microsoft.com/office/drawing/2016/5/10/chartex" xmlns:cx5="http://schemas.microsoft.com/office/drawing/2016/5/11/chartex" xmlns:cx6="http://schemas.microsoft.com/office/drawing/2016/5/12/chartex" xmlns:cx7="http://schemas.microsoft.com/office/drawing/2016/5/13/chartex" xmlns:cx8="http://schemas.microsoft.com/office/drawing/2016/5/14/chartex" xmlns:mc="http://schemas.openxmlformats.org/markup-compatibility/2006" xmlns:aink="http://schemas.microsoft.com/office/drawing/2016/ink" xmlns:am3d="http://schemas.microsoft.com/office/drawing/2017/model3d" xmlns:o="urn:schemas-microsoft-com:office:office" xmlns:r="http://schemas.openxmlformats.org/officeDocument/2006/relationships" xmlns:m="http://schemas.openxmlformats.org/officeDocument/2006/math" xmlns:v="urn:schemas-microsoft-com:vml" xmlns:wp14="http://schemas.microsoft.com/office/word/2010/wordprocessingDrawing" xmlns:wp="http://schemas.openxmlformats.org/drawingml/2006/wordprocessingDrawing" xmlns:w10="urn:schemas-microsoft-com:office:word" xmlns:w="http://schemas.openxmlformats.org/wordprocessingml/2006/main" xmlns:w14="http://schemas.microsoft.com/office/word/2010/wordml" xmlns:w15="http://schemas.microsoft.com/office/word/2012/wordml" xmlns:w16cex="http://schemas.microsoft.com/office/word/2018/wordml/cex" xmlns:w16cid="http://schemas.microsoft.com/office/word/2016/wordml/cid" xmlns:w16="http://schemas.microsoft.com/office/word/2018/wordml" xmlns:w16se="http://schemas.microsoft.com/office/word/2015/wordml/symex" xmlns:wpg="http://schemas.microsoft.com/office/word/2010/wordprocessingGroup" xmlns:wpi="http://schemas.microsoft.com/office/word/2010/wordprocessingInk" xmlns:wne="http://schemas.microsoft.com/office/word/2006/wordml" xmlns:wps="http://schemas.microsoft.com/office/word/2010/wordprocessingShape" mc:Ignorable="w14 w15 w16se w16cid w16 w16cex wp14">
   <w:body>
     <w:p>
       <w:pPr>
@@ -2832,7 +2832,7 @@
               </wp:anchor>
             </w:drawing>
           </mc:Choice>
-          <mc:Fallback xmlns:w16se="http://schemas.microsoft.com/office/word/2015/wordml/symex" xmlns:w16cid="http://schemas.microsoft.com/office/word/2016/wordml/cid" xmlns:am3d="http://schemas.microsoft.com/office/drawing/2017/model3d" xmlns:aink="http://schemas.microsoft.com/office/drawing/2016/ink" xmlns:cx8="http://schemas.microsoft.com/office/drawing/2016/5/14/chartex" xmlns:cx7="http://schemas.microsoft.com/office/drawing/2016/5/13/chartex" xmlns:cx6="http://schemas.microsoft.com/office/drawing/2016/5/12/chartex" xmlns:cx5="http://schemas.microsoft.com/office/drawing/2016/5/11/chartex" xmlns:cx4="http://schemas.microsoft.com/office/drawing/2016/5/10/chartex" xmlns:cx3="http://schemas.microsoft.com/office/drawing/2016/5/9/chartex" xmlns:cx2="http://schemas.microsoft.com/office/drawing/2015/10/21/chartex" xmlns:cx1="http://schemas.microsoft.com/office/drawing/2015/9/8/chartex" xmlns:cx="http://schemas.microsoft.com/office/drawing/2014/chartex">
+          <mc:Fallback>
             <w:pict>
               <v:rect w14:anchorId="1AD92680" id="Rectangle 3" o:spid="_x0000_s1026" style="position:absolute;margin-left:9.7pt;margin-top:57.7pt;width:297.75pt;height:167.05pt;z-index:251660288;visibility:visible;mso-wrap-style:square;mso-width-percent:0;mso-height-percent:0;mso-wrap-distance-left:9pt;mso-wrap-distance-top:0;mso-wrap-distance-right:9pt;mso-wrap-distance-bottom:0;mso-position-horizontal:absolute;mso-position-horizontal-relative:text;mso-position-vertical:absolute;mso-position-vertical-relative:text;mso-width-percent:0;mso-height-percent:0;mso-width-relative:margin;mso-height-relative:margin;v-text-anchor:middle" o:gfxdata="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" fillcolor="#f2f2f2 [3052]" strokecolor="#1f4d78 [1604]" strokeweight="1pt"/>
             </w:pict>
@@ -3317,6 +3317,7 @@
         </w:numPr>
       </w:pPr>
       <w:r>
+        <w:lastRenderedPageBreak/>
         <w:t xml:space="preserve">User interface in setup to enable/disable the </w:t>
       </w:r>
       <w:r>
@@ -3937,10 +3938,10 @@
             <v:path o:extrusionok="f" gradientshapeok="t" o:connecttype="rect"/>
             <o:lock v:ext="edit" aspectratio="t"/>
           </v:shapetype>
-          <v:shape id="_x0000_i1025" type="#_x0000_t75" style="width:361.9pt;height:115.85pt" o:ole="">
+          <v:shape id="_x0000_i1025" type="#_x0000_t75" style="width:361.75pt;height:115.8pt" o:ole="">
             <v:imagedata r:id="rId10" o:title=""/>
           </v:shape>
-          <o:OLEObject Type="Embed" ProgID="Visio.Drawing.11" ShapeID="_x0000_i1025" DrawAspect="Content" ObjectID="_1650388174" r:id="rId11"/>
+          <o:OLEObject Type="Embed" ProgID="Visio.Drawing.11" ShapeID="_x0000_i1025" DrawAspect="Content" ObjectID="_1665933757" r:id="rId11"/>
         </w:object>
       </w:r>
     </w:p>
@@ -3969,10 +3970,10 @@
     <w:p>
       <w:r>
         <w:object w:dxaOrig="7231" w:dyaOrig="2630" w14:anchorId="12FB90A3">
-          <v:shape id="_x0000_i1026" type="#_x0000_t75" style="width:361.9pt;height:132.75pt" o:ole="">
+          <v:shape id="_x0000_i1026" type="#_x0000_t75" style="width:361.75pt;height:133.05pt" o:ole="">
             <v:imagedata r:id="rId12" o:title=""/>
           </v:shape>
-          <o:OLEObject Type="Embed" ProgID="Excel.Sheet.12" ShapeID="_x0000_i1026" DrawAspect="Content" ObjectID="_1650388175" r:id="rId13"/>
+          <o:OLEObject Type="Embed" ProgID="Excel.Sheet.12" ShapeID="_x0000_i1026" DrawAspect="Content" ObjectID="_1665933758" r:id="rId13"/>
         </w:object>
       </w:r>
     </w:p>
@@ -4084,7 +4085,7 @@
       </w:tblPr>
       <w:tblGrid>
         <w:gridCol w:w="4508"/>
-        <w:gridCol w:w="4844"/>
+        <w:gridCol w:w="4851"/>
       </w:tblGrid>
       <w:tr>
         <w:tc>
@@ -4094,10 +4095,10 @@
           <w:p>
             <w:r>
               <w:object w:dxaOrig="6825" w:dyaOrig="6825" w14:anchorId="209D0ED1">
-                <v:shape id="_x0000_i1027" type="#_x0000_t75" style="width:202.25pt;height:202.25pt" o:ole="">
+                <v:shape id="_x0000_i1027" type="#_x0000_t75" style="width:202.2pt;height:202.2pt" o:ole="">
                   <v:imagedata r:id="rId14" o:title=""/>
                 </v:shape>
-                <o:OLEObject Type="Embed" ProgID="Visio.Drawing.15" ShapeID="_x0000_i1027" DrawAspect="Content" ObjectID="_1650388176" r:id="rId15"/>
+                <o:OLEObject Type="Embed" ProgID="Visio.Drawing.15" ShapeID="_x0000_i1027" DrawAspect="Content" ObjectID="_1665933759" r:id="rId15"/>
               </w:object>
             </w:r>
           </w:p>
@@ -4109,10 +4110,10 @@
           <w:p>
             <w:r>
               <w:object w:dxaOrig="6825" w:dyaOrig="6825" w14:anchorId="16879FFC">
-                <v:shape id="_x0000_i1028" type="#_x0000_t75" style="width:231.65pt;height:231.65pt" o:ole="">
+                <v:shape id="_x0000_i1028" type="#_x0000_t75" style="width:231.55pt;height:231.55pt" o:ole="">
                   <v:imagedata r:id="rId16" o:title=""/>
                 </v:shape>
-                <o:OLEObject Type="Embed" ProgID="Visio.Drawing.15" ShapeID="_x0000_i1028" DrawAspect="Content" ObjectID="_1650388177" r:id="rId17"/>
+                <o:OLEObject Type="Embed" ProgID="Visio.Drawing.15" ShapeID="_x0000_i1028" DrawAspect="Content" ObjectID="_1665933760" r:id="rId17"/>
               </w:object>
             </w:r>
           </w:p>
@@ -4144,6 +4145,7 @@
     <w:p/>
     <w:p>
       <w:r>
+        <w:lastRenderedPageBreak/>
         <w:t xml:space="preserve">It is then possible to plot how inductance and capacitance values move the impedance of a load. A </w:t>
       </w:r>
       <w:r>
@@ -4183,10 +4185,10 @@
           <w:p>
             <w:r>
               <w:object w:dxaOrig="4035" w:dyaOrig="4035" w14:anchorId="37CCAD3E">
-                <v:shape id="_x0000_i1029" type="#_x0000_t75" style="width:169.05pt;height:169.05pt" o:ole="">
+                <v:shape id="_x0000_i1029" type="#_x0000_t75" style="width:169.35pt;height:169.35pt" o:ole="">
                   <v:imagedata r:id="rId18" o:title=""/>
                 </v:shape>
-                <o:OLEObject Type="Embed" ProgID="Visio.Drawing.15" ShapeID="_x0000_i1029" DrawAspect="Content" ObjectID="_1650388178" r:id="rId19"/>
+                <o:OLEObject Type="Embed" ProgID="Visio.Drawing.15" ShapeID="_x0000_i1029" DrawAspect="Content" ObjectID="_1665933761" r:id="rId19"/>
               </w:object>
             </w:r>
           </w:p>
@@ -4202,10 +4204,10 @@
             </w:pPr>
             <w:r>
               <w:object w:dxaOrig="4095" w:dyaOrig="4095" w14:anchorId="421F00A9">
-                <v:shape id="_x0000_i1030" type="#_x0000_t75" style="width:159.65pt;height:159.65pt" o:ole="">
+                <v:shape id="_x0000_i1030" type="#_x0000_t75" style="width:159.55pt;height:159.55pt" o:ole="">
                   <v:imagedata r:id="rId20" o:title=""/>
                 </v:shape>
-                <o:OLEObject Type="Embed" ProgID="Visio.Drawing.15" ShapeID="_x0000_i1030" DrawAspect="Content" ObjectID="_1650388179" r:id="rId21"/>
+                <o:OLEObject Type="Embed" ProgID="Visio.Drawing.15" ShapeID="_x0000_i1030" DrawAspect="Content" ObjectID="_1665933762" r:id="rId21"/>
               </w:object>
             </w:r>
           </w:p>
@@ -4287,10 +4289,10 @@
           <w:p>
             <w:r>
               <w:object w:dxaOrig="3045" w:dyaOrig="3465" w14:anchorId="3A6924C4">
-                <v:shape id="_x0000_i1031" type="#_x0000_t75" style="width:151.5pt;height:173.45pt" o:ole="">
+                <v:shape id="_x0000_i1031" type="#_x0000_t75" style="width:151.5pt;height:173.4pt" o:ole="">
                   <v:imagedata r:id="rId22" o:title=""/>
                 </v:shape>
-                <o:OLEObject Type="Embed" ProgID="Visio.Drawing.15" ShapeID="_x0000_i1031" DrawAspect="Content" ObjectID="_1650388180" r:id="rId23"/>
+                <o:OLEObject Type="Embed" ProgID="Visio.Drawing.15" ShapeID="_x0000_i1031" DrawAspect="Content" ObjectID="_1665933763" r:id="rId23"/>
               </w:object>
             </w:r>
           </w:p>
@@ -4309,10 +4311,10 @@
           <w:p>
             <w:r>
               <w:object w:dxaOrig="4035" w:dyaOrig="4035" w14:anchorId="6EB45714">
-                <v:shape id="_x0000_i1032" type="#_x0000_t75" style="width:174.7pt;height:174.7pt" o:ole="">
+                <v:shape id="_x0000_i1032" type="#_x0000_t75" style="width:174.55pt;height:174.55pt" o:ole="">
                   <v:imagedata r:id="rId24" o:title=""/>
                 </v:shape>
-                <o:OLEObject Type="Embed" ProgID="Visio.Drawing.15" ShapeID="_x0000_i1032" DrawAspect="Content" ObjectID="_1650388181" r:id="rId25"/>
+                <o:OLEObject Type="Embed" ProgID="Visio.Drawing.15" ShapeID="_x0000_i1032" DrawAspect="Content" ObjectID="_1665933764" r:id="rId25"/>
               </w:object>
             </w:r>
           </w:p>
@@ -4333,10 +4335,10 @@
           <w:p>
             <w:r>
               <w:object w:dxaOrig="3045" w:dyaOrig="3465" w14:anchorId="177D9F57">
-                <v:shape id="_x0000_i1033" type="#_x0000_t75" style="width:151.5pt;height:173.45pt" o:ole="">
+                <v:shape id="_x0000_i1033" type="#_x0000_t75" style="width:151.5pt;height:173.4pt" o:ole="">
                   <v:imagedata r:id="rId26" o:title=""/>
                 </v:shape>
-                <o:OLEObject Type="Embed" ProgID="Visio.Drawing.15" ShapeID="_x0000_i1033" DrawAspect="Content" ObjectID="_1650388182" r:id="rId27"/>
+                <o:OLEObject Type="Embed" ProgID="Visio.Drawing.15" ShapeID="_x0000_i1033" DrawAspect="Content" ObjectID="_1665933765" r:id="rId27"/>
               </w:object>
             </w:r>
           </w:p>
@@ -4361,7 +4363,7 @@
                 <v:shape id="_x0000_i1034" type="#_x0000_t75" style="width:179.7pt;height:179.7pt" o:ole="">
                   <v:imagedata r:id="rId28" o:title=""/>
                 </v:shape>
-                <o:OLEObject Type="Embed" ProgID="Visio.Drawing.15" ShapeID="_x0000_i1034" DrawAspect="Content" ObjectID="_1650388183" r:id="rId29"/>
+                <o:OLEObject Type="Embed" ProgID="Visio.Drawing.15" ShapeID="_x0000_i1034" DrawAspect="Content" ObjectID="_1665933766" r:id="rId29"/>
               </w:object>
             </w:r>
           </w:p>
@@ -4425,6 +4427,7 @@
     </w:p>
     <w:p>
       <w:r>
+        <w:lastRenderedPageBreak/>
         <w:t xml:space="preserve">I need a user interface during development; can be ditched afterwards. </w:t>
       </w:r>
       <w:r>
@@ -4623,84 +4626,6 @@
     <w:p/>
     <w:p>
       <w:pPr>
-        <w:keepNext/>
-        <w:jc w:val="center"/>
-      </w:pPr>
-      <w:r>
-        <w:object w:dxaOrig="7680" w:dyaOrig="3570" w14:anchorId="3DC504B8">
-          <v:shape id="_x0000_i1035" type="#_x0000_t75" style="width:383.8pt;height:178.45pt" o:ole="">
-            <v:imagedata r:id="rId32" o:title=""/>
-          </v:shape>
-          <o:OLEObject Type="Embed" ProgID="Visio.Drawing.15" ShapeID="_x0000_i1035" DrawAspect="Content" ObjectID="_1650388184" r:id="rId33"/>
-        </w:object>
-      </w:r>
-    </w:p>
-    <w:p>
-      <w:pPr>
-        <w:pStyle w:val="Caption"/>
-        <w:jc w:val="center"/>
-        <w:rPr>
-          <w:i w:val="0"/>
-        </w:rPr>
-      </w:pPr>
-      <w:r>
-        <w:rPr>
-          <w:i w:val="0"/>
-        </w:rPr>
-        <w:t xml:space="preserve">Figure </w:t>
-      </w:r>
-      <w:r>
-        <w:rPr>
-          <w:i w:val="0"/>
-        </w:rPr>
-        <w:fldChar w:fldCharType="begin"/>
-      </w:r>
-      <w:r>
-        <w:rPr>
-          <w:i w:val="0"/>
-        </w:rPr>
-        <w:instrText xml:space="preserve"> SEQ Figure \* ARABIC </w:instrText>
-      </w:r>
-      <w:r>
-        <w:rPr>
-          <w:i w:val="0"/>
-        </w:rPr>
-        <w:fldChar w:fldCharType="separate"/>
-      </w:r>
-      <w:r>
-        <w:rPr>
-          <w:i w:val="0"/>
-          <w:noProof/>
-        </w:rPr>
-        <w:t>5</w:t>
-      </w:r>
-      <w:r>
-        <w:rPr>
-          <w:i w:val="0"/>
-        </w:rPr>
-        <w:fldChar w:fldCharType="end"/>
-      </w:r>
-      <w:r>
-        <w:rPr>
-          <w:i w:val="0"/>
-        </w:rPr>
-        <w:t>: Prescaler for fr</w:t>
-      </w:r>
-      <w:r>
-        <w:rPr>
-          <w:i w:val="0"/>
-        </w:rPr>
-        <w:t>e</w:t>
-      </w:r>
-      <w:r>
-        <w:rPr>
-          <w:i w:val="0"/>
-        </w:rPr>
-        <w:t>quency count</w:t>
-      </w:r>
-    </w:p>
-    <w:p>
-      <w:pPr>
         <w:pStyle w:val="Heading2"/>
       </w:pPr>
       <w:r>
@@ -4874,7 +4799,10 @@
               <w:keepNext/>
             </w:pPr>
             <w:r>
-              <w:t>SCL</w:t>
+              <w:t>RX</w:t>
+            </w:r>
+            <w:r>
+              <w:t>0 (Arduino pin)</w:t>
             </w:r>
           </w:p>
         </w:tc>
@@ -4900,7 +4828,7 @@
               <w:keepNext/>
             </w:pPr>
             <w:r>
-              <w:t>SDA</w:t>
+              <w:t>TX1 (Arduino pin)</w:t>
             </w:r>
           </w:p>
         </w:tc>
@@ -5145,10 +5073,10 @@
       </w:pPr>
       <w:r>
         <w:object w:dxaOrig="7230" w:dyaOrig="4350" w14:anchorId="684BFD91">
-          <v:shape id="_x0000_i1036" type="#_x0000_t75" style="width:361.9pt;height:217.9pt" o:ole="">
-            <v:imagedata r:id="rId34" o:title=""/>
+          <v:shape id="_x0000_i1036" type="#_x0000_t75" style="width:361.75pt;height:217.75pt" o:ole="">
+            <v:imagedata r:id="rId32" o:title=""/>
           </v:shape>
-          <o:OLEObject Type="Embed" ProgID="Visio.Drawing.15" ShapeID="_x0000_i1036" DrawAspect="Content" ObjectID="_1650388185" r:id="rId35"/>
+          <o:OLEObject Type="Embed" ProgID="Visio.Drawing.15" ShapeID="_x0000_i1036" DrawAspect="Content" ObjectID="_1665933767" r:id="rId33"/>
         </w:object>
       </w:r>
     </w:p>
@@ -6009,7 +5937,11 @@
     </w:p>
     <w:p>
       <w:r>
-        <w:t xml:space="preserve">An external EEPROM will be needed. We need 3 bytes per frequency to store tuning solutions. If we store a solution per 10KHz, we need 100 settings per MHz ie approx. 6000 settings for the HF band ie 18 KByte. If we have 3 antennas and separate solutions for each, that’s 54Kbyte ie near 500Kbit. 2Mbit+ EEPROMs are readily available with I2C interface. The Microchip 1Mbit EEPROM (24FC1026-I/P) will be suitable and an Arduino library is available. FC devices can clock at 1MHz. </w:t>
+        <w:t xml:space="preserve">An external EEPROM will be needed. We need 3 bytes per frequency to store tuning solutions. If we store a solution per 10KHz, we need 100 settings per MHz ie approx. 6000 settings for the HF band ie 18 KByte. If </w:t>
+      </w:r>
+      <w:r>
+        <w:lastRenderedPageBreak/>
+        <w:t xml:space="preserve">we have 3 antennas and separate solutions for each, that’s 54Kbyte ie near 500Kbit. 2Mbit+ EEPROMs are readily available with I2C interface. The Microchip 1Mbit EEPROM (24FC1026-I/P) will be suitable and an Arduino library is available. FC devices can clock at 1MHz. </w:t>
       </w:r>
     </w:p>
     <w:p>
@@ -6323,6 +6255,7 @@
         </w:numPr>
       </w:pPr>
       <w:r>
+        <w:lastRenderedPageBreak/>
         <w:t>Set PTT from interrupt;</w:t>
       </w:r>
     </w:p>
@@ -7000,6 +6933,7 @@
               <w:keepNext/>
             </w:pPr>
             <w:r>
+              <w:lastRenderedPageBreak/>
               <w:t>unsigned int</w:t>
             </w:r>
           </w:p>
@@ -7446,10 +7380,10 @@
       </w:pPr>
       <w:r>
         <w:object w:dxaOrig="7080" w:dyaOrig="9301" w14:anchorId="35263372">
-          <v:shape id="_x0000_i1037" type="#_x0000_t75" style="width:293pt;height:383.8pt" o:ole="">
-            <v:imagedata r:id="rId36" o:title=""/>
+          <v:shape id="_x0000_i1037" type="#_x0000_t75" style="width:293.2pt;height:383.6pt" o:ole="">
+            <v:imagedata r:id="rId34" o:title=""/>
           </v:shape>
-          <o:OLEObject Type="Embed" ProgID="Excel.Sheet.12" ShapeID="_x0000_i1037" DrawAspect="Content" ObjectID="_1650388186" r:id="rId37"/>
+          <o:OLEObject Type="Embed" ProgID="Excel.Sheet.12" ShapeID="_x0000_i1037" DrawAspect="Content" ObjectID="_1665933768" r:id="rId35"/>
         </w:object>
       </w:r>
     </w:p>
@@ -7511,21 +7445,16 @@
     <w:p>
       <w:r>
         <w:object w:dxaOrig="5970" w:dyaOrig="2295" w14:anchorId="110201D8">
-          <v:shape id="_x0000_i1044" type="#_x0000_t75" style="width:298.65pt;height:114.55pt" o:ole="">
-            <v:imagedata r:id="rId38" o:title=""/>
+          <v:shape id="_x0000_i1038" type="#_x0000_t75" style="width:298.95pt;height:114.6pt" o:ole="">
+            <v:imagedata r:id="rId36" o:title=""/>
           </v:shape>
-          <o:OLEObject Type="Embed" ProgID="Visio.Drawing.15" ShapeID="_x0000_i1044" DrawAspect="Content" ObjectID="_1650388187" r:id="rId39"/>
+          <o:OLEObject Type="Embed" ProgID="Visio.Drawing.15" ShapeID="_x0000_i1038" DrawAspect="Content" ObjectID="_1665933769" r:id="rId37"/>
         </w:object>
       </w:r>
     </w:p>
     <w:p>
       <w:r>
-        <w:t>An additional 4</w:t>
-      </w:r>
-      <w:bookmarkStart w:id="1" w:name="_GoBack"/>
-      <w:bookmarkEnd w:id="1"/>
-      <w:r>
-        <w:t xml:space="preserve"> bits are driven to the SPI shift register to control these relays.</w:t>
+        <w:t>An additional 4 bits are driven to the SPI shift register to control these relays.</w:t>
       </w:r>
     </w:p>
     <w:p>
@@ -7533,6 +7462,7 @@
         <w:pStyle w:val="Heading1"/>
       </w:pPr>
       <w:r>
+        <w:lastRenderedPageBreak/>
         <w:t>Software Algorithms</w:t>
       </w:r>
     </w:p>
@@ -8143,6 +8073,7 @@
         <w:pStyle w:val="Heading2"/>
       </w:pPr>
       <w:r>
+        <w:lastRenderedPageBreak/>
         <w:t>Original Search A</w:t>
       </w:r>
       <w:r>
@@ -8585,10 +8516,10 @@
     <w:p>
       <w:r>
         <w:object w:dxaOrig="7965" w:dyaOrig="9885" w14:anchorId="43CC96E3">
-          <v:shape id="_x0000_i1038" type="#_x0000_t75" style="width:397.55pt;height:494.6pt" o:ole="">
-            <v:imagedata r:id="rId40" o:title=""/>
+          <v:shape id="_x0000_i1039" type="#_x0000_t75" style="width:397.45pt;height:494.8pt" o:ole="">
+            <v:imagedata r:id="rId38" o:title=""/>
           </v:shape>
-          <o:OLEObject Type="Embed" ProgID="Visio.Drawing.11" ShapeID="_x0000_i1038" DrawAspect="Content" ObjectID="_1650388188" r:id="rId41"/>
+          <o:OLEObject Type="Embed" ProgID="Visio.Drawing.11" ShapeID="_x0000_i1039" DrawAspect="Content" ObjectID="_1665933770" r:id="rId39"/>
         </w:object>
       </w:r>
     </w:p>
@@ -8729,6 +8660,7 @@
     </w:p>
     <w:p>
       <w:r>
+        <w:lastRenderedPageBreak/>
         <w:tab/>
         <w:t>Signal end;</w:t>
       </w:r>
@@ -8962,14 +8894,41 @@
           <w:p>
             <w:r>
               <w:object w:dxaOrig="4560" w:dyaOrig="2295" w14:anchorId="0B85EA20">
-                <v:shape id="_x0000_i1039" type="#_x0000_t75" style="width:227.9pt;height:115.2pt" o:ole="">
+                <v:shape id="_x0000_i1040" type="#_x0000_t75" style="width:228.1pt;height:115.2pt" o:ole="">
+                  <v:imagedata r:id="rId40" o:title=""/>
+                </v:shape>
+                <o:OLEObject Type="Embed" ProgID="Visio.Drawing.11" ShapeID="_x0000_i1040" DrawAspect="Content" ObjectID="_1665933771" r:id="rId41"/>
+              </w:object>
+            </w:r>
+          </w:p>
+          <w:p/>
+        </w:tc>
+      </w:tr>
+      <w:tr>
+        <w:tc>
+          <w:tcPr>
+            <w:tcW w:w="1555" w:type="dxa"/>
+          </w:tcPr>
+          <w:p>
+            <w:r>
+              <w:t>Required</w:t>
+            </w:r>
+          </w:p>
+        </w:tc>
+        <w:tc>
+          <w:tcPr>
+            <w:tcW w:w="8073" w:type="dxa"/>
+          </w:tcPr>
+          <w:p>
+            <w:r>
+              <w:object w:dxaOrig="4560" w:dyaOrig="2295" w14:anchorId="07D79652">
+                <v:shape id="_x0000_i1041" type="#_x0000_t75" style="width:228.1pt;height:115.2pt" o:ole="">
                   <v:imagedata r:id="rId42" o:title=""/>
                 </v:shape>
-                <o:OLEObject Type="Embed" ProgID="Visio.Drawing.11" ShapeID="_x0000_i1039" DrawAspect="Content" ObjectID="_1650388189" r:id="rId43"/>
+                <o:OLEObject Type="Embed" ProgID="Visio.Drawing.11" ShapeID="_x0000_i1041" DrawAspect="Content" ObjectID="_1665933772" r:id="rId43"/>
               </w:object>
             </w:r>
           </w:p>
-          <w:p/>
         </w:tc>
       </w:tr>
       <w:tr>
@@ -8979,7 +8938,8 @@
           </w:tcPr>
           <w:p>
             <w:r>
-              <w:t>Required</w:t>
+              <w:lastRenderedPageBreak/>
+              <w:t>And Potentially</w:t>
             </w:r>
           </w:p>
         </w:tc>
@@ -8989,11 +8949,11 @@
           </w:tcPr>
           <w:p>
             <w:r>
-              <w:object w:dxaOrig="4560" w:dyaOrig="2295" w14:anchorId="07D79652">
-                <v:shape id="_x0000_i1040" type="#_x0000_t75" style="width:227.9pt;height:115.2pt" o:ole="">
+              <w:object w:dxaOrig="4560" w:dyaOrig="2295" w14:anchorId="47E700B9">
+                <v:shape id="_x0000_i1042" type="#_x0000_t75" style="width:228.1pt;height:115.2pt" o:ole="">
                   <v:imagedata r:id="rId44" o:title=""/>
                 </v:shape>
-                <o:OLEObject Type="Embed" ProgID="Visio.Drawing.11" ShapeID="_x0000_i1040" DrawAspect="Content" ObjectID="_1650388190" r:id="rId45"/>
+                <o:OLEObject Type="Embed" ProgID="Visio.Drawing.11" ShapeID="_x0000_i1042" DrawAspect="Content" ObjectID="_1665933773" r:id="rId45"/>
               </w:object>
             </w:r>
           </w:p>
@@ -9006,7 +8966,7 @@
           </w:tcPr>
           <w:p>
             <w:r>
-              <w:t>And Potentially</w:t>
+              <w:t>And for some loads</w:t>
             </w:r>
           </w:p>
         </w:tc>
@@ -9016,38 +8976,11 @@
           </w:tcPr>
           <w:p>
             <w:r>
-              <w:object w:dxaOrig="4560" w:dyaOrig="2295" w14:anchorId="47E700B9">
-                <v:shape id="_x0000_i1041" type="#_x0000_t75" style="width:227.9pt;height:115.2pt" o:ole="">
+              <w:object w:dxaOrig="4560" w:dyaOrig="2295" w14:anchorId="6172632D">
+                <v:shape id="_x0000_i1043" type="#_x0000_t75" style="width:228.1pt;height:115.2pt" o:ole="">
                   <v:imagedata r:id="rId46" o:title=""/>
                 </v:shape>
-                <o:OLEObject Type="Embed" ProgID="Visio.Drawing.11" ShapeID="_x0000_i1041" DrawAspect="Content" ObjectID="_1650388191" r:id="rId47"/>
-              </w:object>
-            </w:r>
-          </w:p>
-        </w:tc>
-      </w:tr>
-      <w:tr>
-        <w:tc>
-          <w:tcPr>
-            <w:tcW w:w="1555" w:type="dxa"/>
-          </w:tcPr>
-          <w:p>
-            <w:r>
-              <w:t>And for some loads</w:t>
-            </w:r>
-          </w:p>
-        </w:tc>
-        <w:tc>
-          <w:tcPr>
-            <w:tcW w:w="8073" w:type="dxa"/>
-          </w:tcPr>
-          <w:p>
-            <w:r>
-              <w:object w:dxaOrig="4560" w:dyaOrig="2295" w14:anchorId="6172632D">
-                <v:shape id="_x0000_i1042" type="#_x0000_t75" style="width:227.9pt;height:115.2pt" o:ole="">
-                  <v:imagedata r:id="rId48" o:title=""/>
-                </v:shape>
-                <o:OLEObject Type="Embed" ProgID="Visio.Drawing.11" ShapeID="_x0000_i1042" DrawAspect="Content" ObjectID="_1650388192" r:id="rId49"/>
+                <o:OLEObject Type="Embed" ProgID="Visio.Drawing.11" ShapeID="_x0000_i1043" DrawAspect="Content" ObjectID="_1665933774" r:id="rId47"/>
               </w:object>
             </w:r>
           </w:p>
@@ -9513,10 +9446,10 @@
       </w:pPr>
       <w:r>
         <w:object w:dxaOrig="7965" w:dyaOrig="9886" w14:anchorId="21F0EF16">
-          <v:shape id="_x0000_i1043" type="#_x0000_t75" style="width:397.55pt;height:494.6pt" o:ole="">
-            <v:imagedata r:id="rId50" o:title=""/>
+          <v:shape id="_x0000_i1044" type="#_x0000_t75" style="width:397.45pt;height:494.8pt" o:ole="">
+            <v:imagedata r:id="rId48" o:title=""/>
           </v:shape>
-          <o:OLEObject Type="Embed" ProgID="Visio.Drawing.11" ShapeID="_x0000_i1043" DrawAspect="Content" ObjectID="_1650388193" r:id="rId51"/>
+          <o:OLEObject Type="Embed" ProgID="Visio.Drawing.11" ShapeID="_x0000_i1044" DrawAspect="Content" ObjectID="_1665933775" r:id="rId49"/>
         </w:object>
       </w:r>
     </w:p>
@@ -9526,6 +9459,7 @@
         <w:pStyle w:val="Heading1"/>
       </w:pPr>
       <w:r>
+        <w:lastRenderedPageBreak/>
         <w:t>Testing</w:t>
       </w:r>
     </w:p>
@@ -10270,7 +10204,7 @@
                     <pic:cNvPicPr/>
                   </pic:nvPicPr>
                   <pic:blipFill>
-                    <a:blip r:embed="rId52">
+                    <a:blip r:embed="rId50">
                       <a:extLst>
                         <a:ext uri="{28A0092B-C50C-407E-A947-70E740481C1C}">
                           <a14:useLocalDpi xmlns:a14="http://schemas.microsoft.com/office/drawing/2010/main" val="0"/>
@@ -10320,7 +10254,7 @@
       <w:r>
         <w:t xml:space="preserve">Download from </w:t>
       </w:r>
-      <w:hyperlink r:id="rId53" w:history="1">
+      <w:hyperlink r:id="rId51" w:history="1">
         <w:r>
           <w:rPr>
             <w:rStyle w:val="Hyperlink"/>
@@ -10338,6 +10272,7 @@
         </w:numPr>
       </w:pPr>
       <w:r>
+        <w:lastRenderedPageBreak/>
         <w:t>Open the zip file and extract all files. You will now have a folder “ZeroTimer</w:t>
       </w:r>
       <w:r>
@@ -10404,7 +10339,7 @@
                     <pic:cNvPicPr/>
                   </pic:nvPicPr>
                   <pic:blipFill>
-                    <a:blip r:embed="rId54">
+                    <a:blip r:embed="rId52">
                       <a:extLst>
                         <a:ext uri="{28A0092B-C50C-407E-A947-70E740481C1C}">
                           <a14:useLocalDpi xmlns:a14="http://schemas.microsoft.com/office/drawing/2010/main" val="0"/>
@@ -10514,6 +10449,7 @@
           <w:noProof/>
           <w:lang w:eastAsia="en-GB"/>
         </w:rPr>
+        <w:lastRenderedPageBreak/>
         <w:drawing>
           <wp:inline distT="0" distB="0" distL="0" distR="0" wp14:anchorId="6F9B393D" wp14:editId="311F9324">
             <wp:extent cx="6120130" cy="3445510"/>
@@ -10530,7 +10466,7 @@
                     <pic:cNvPicPr/>
                   </pic:nvPicPr>
                   <pic:blipFill>
-                    <a:blip r:embed="rId55">
+                    <a:blip r:embed="rId53">
                       <a:extLst>
                         <a:ext uri="{28A0092B-C50C-407E-A947-70E740481C1C}">
                           <a14:useLocalDpi xmlns:a14="http://schemas.microsoft.com/office/drawing/2010/main" val="0"/>
@@ -10665,7 +10601,7 @@
                     <pic:cNvPicPr/>
                   </pic:nvPicPr>
                   <pic:blipFill>
-                    <a:blip r:embed="rId56">
+                    <a:blip r:embed="rId54">
                       <a:extLst>
                         <a:ext uri="{28A0092B-C50C-407E-A947-70E740481C1C}">
                           <a14:useLocalDpi xmlns:a14="http://schemas.microsoft.com/office/drawing/2010/main" val="0"/>
@@ -10712,12 +10648,13 @@
     </w:p>
     <w:p>
       <w:r>
+        <w:lastRenderedPageBreak/>
         <w:t>Click the “right arrow” icon to download</w:t>
       </w:r>
     </w:p>
     <w:p/>
     <w:sectPr>
-      <w:footerReference w:type="default" r:id="rId57"/>
+      <w:footerReference w:type="default" r:id="rId55"/>
       <w:pgSz w:w="11906" w:h="16838"/>
       <w:pgMar w:top="1134" w:right="1134" w:bottom="1134" w:left="1134" w:header="709" w:footer="709" w:gutter="0"/>
       <w:cols w:space="708"/>
@@ -10728,7 +10665,7 @@
 </file>
 
 <file path=word/endnotes.xml><?xml version="1.0" encoding="utf-8"?>
-<w:endnotes xmlns:wpc="http://schemas.microsoft.com/office/word/2010/wordprocessingCanvas" xmlns:mc="http://schemas.openxmlformats.org/markup-compatibility/2006" xmlns:o="urn:schemas-microsoft-com:office:office" xmlns:r="http://schemas.openxmlformats.org/officeDocument/2006/relationships" xmlns:m="http://schemas.openxmlformats.org/officeDocument/2006/math" xmlns:v="urn:schemas-microsoft-com:vml" xmlns:wp14="http://schemas.microsoft.com/office/word/2010/wordprocessingDrawing" xmlns:wp="http://schemas.openxmlformats.org/drawingml/2006/wordprocessingDrawing" xmlns:w10="urn:schemas-microsoft-com:office:word" xmlns:w="http://schemas.openxmlformats.org/wordprocessingml/2006/main" xmlns:w14="http://schemas.microsoft.com/office/word/2010/wordml" xmlns:w15="http://schemas.microsoft.com/office/word/2012/wordml" xmlns:wpg="http://schemas.microsoft.com/office/word/2010/wordprocessingGroup" xmlns:wpi="http://schemas.microsoft.com/office/word/2010/wordprocessingInk" xmlns:wne="http://schemas.microsoft.com/office/word/2006/wordml" xmlns:wps="http://schemas.microsoft.com/office/word/2010/wordprocessingShape" mc:Ignorable="w14 w15 wp14">
+<w:endnotes xmlns:wpc="http://schemas.microsoft.com/office/word/2010/wordprocessingCanvas" xmlns:cx="http://schemas.microsoft.com/office/drawing/2014/chartex" xmlns:cx1="http://schemas.microsoft.com/office/drawing/2015/9/8/chartex" xmlns:cx2="http://schemas.microsoft.com/office/drawing/2015/10/21/chartex" xmlns:cx3="http://schemas.microsoft.com/office/drawing/2016/5/9/chartex" xmlns:cx4="http://schemas.microsoft.com/office/drawing/2016/5/10/chartex" xmlns:cx5="http://schemas.microsoft.com/office/drawing/2016/5/11/chartex" xmlns:cx6="http://schemas.microsoft.com/office/drawing/2016/5/12/chartex" xmlns:cx7="http://schemas.microsoft.com/office/drawing/2016/5/13/chartex" xmlns:cx8="http://schemas.microsoft.com/office/drawing/2016/5/14/chartex" xmlns:mc="http://schemas.openxmlformats.org/markup-compatibility/2006" xmlns:aink="http://schemas.microsoft.com/office/drawing/2016/ink" xmlns:am3d="http://schemas.microsoft.com/office/drawing/2017/model3d" xmlns:o="urn:schemas-microsoft-com:office:office" xmlns:r="http://schemas.openxmlformats.org/officeDocument/2006/relationships" xmlns:m="http://schemas.openxmlformats.org/officeDocument/2006/math" xmlns:v="urn:schemas-microsoft-com:vml" xmlns:wp14="http://schemas.microsoft.com/office/word/2010/wordprocessingDrawing" xmlns:wp="http://schemas.openxmlformats.org/drawingml/2006/wordprocessingDrawing" xmlns:w10="urn:schemas-microsoft-com:office:word" xmlns:w="http://schemas.openxmlformats.org/wordprocessingml/2006/main" xmlns:w14="http://schemas.microsoft.com/office/word/2010/wordml" xmlns:w15="http://schemas.microsoft.com/office/word/2012/wordml" xmlns:w16cex="http://schemas.microsoft.com/office/word/2018/wordml/cex" xmlns:w16cid="http://schemas.microsoft.com/office/word/2016/wordml/cid" xmlns:w16="http://schemas.microsoft.com/office/word/2018/wordml" xmlns:w16se="http://schemas.microsoft.com/office/word/2015/wordml/symex" xmlns:wpg="http://schemas.microsoft.com/office/word/2010/wordprocessingGroup" xmlns:wpi="http://schemas.microsoft.com/office/word/2010/wordprocessingInk" xmlns:wne="http://schemas.microsoft.com/office/word/2006/wordml" xmlns:wps="http://schemas.microsoft.com/office/word/2010/wordprocessingShape" mc:Ignorable="w14 w15 w16se w16cid w16 w16cex wp14">
   <w:endnote w:type="separator" w:id="-1">
     <w:p>
       <w:pPr>
@@ -10753,7 +10690,7 @@
 </file>
 
 <file path=word/footer1.xml><?xml version="1.0" encoding="utf-8"?>
-<w:ftr xmlns:wpc="http://schemas.microsoft.com/office/word/2010/wordprocessingCanvas" xmlns:mc="http://schemas.openxmlformats.org/markup-compatibility/2006" xmlns:o="urn:schemas-microsoft-com:office:office" xmlns:r="http://schemas.openxmlformats.org/officeDocument/2006/relationships" xmlns:m="http://schemas.openxmlformats.org/officeDocument/2006/math" xmlns:v="urn:schemas-microsoft-com:vml" xmlns:wp14="http://schemas.microsoft.com/office/word/2010/wordprocessingDrawing" xmlns:wp="http://schemas.openxmlformats.org/drawingml/2006/wordprocessingDrawing" xmlns:w10="urn:schemas-microsoft-com:office:word" xmlns:w="http://schemas.openxmlformats.org/wordprocessingml/2006/main" xmlns:w14="http://schemas.microsoft.com/office/word/2010/wordml" xmlns:w15="http://schemas.microsoft.com/office/word/2012/wordml" xmlns:wpg="http://schemas.microsoft.com/office/word/2010/wordprocessingGroup" xmlns:wpi="http://schemas.microsoft.com/office/word/2010/wordprocessingInk" xmlns:wne="http://schemas.microsoft.com/office/word/2006/wordml" xmlns:wps="http://schemas.microsoft.com/office/word/2010/wordprocessingShape" mc:Ignorable="w14 w15 wp14">
+<w:ftr xmlns:wpc="http://schemas.microsoft.com/office/word/2010/wordprocessingCanvas" xmlns:cx="http://schemas.microsoft.com/office/drawing/2014/chartex" xmlns:cx1="http://schemas.microsoft.com/office/drawing/2015/9/8/chartex" xmlns:cx2="http://schemas.microsoft.com/office/drawing/2015/10/21/chartex" xmlns:cx3="http://schemas.microsoft.com/office/drawing/2016/5/9/chartex" xmlns:cx4="http://schemas.microsoft.com/office/drawing/2016/5/10/chartex" xmlns:cx5="http://schemas.microsoft.com/office/drawing/2016/5/11/chartex" xmlns:cx6="http://schemas.microsoft.com/office/drawing/2016/5/12/chartex" xmlns:cx7="http://schemas.microsoft.com/office/drawing/2016/5/13/chartex" xmlns:cx8="http://schemas.microsoft.com/office/drawing/2016/5/14/chartex" xmlns:mc="http://schemas.openxmlformats.org/markup-compatibility/2006" xmlns:aink="http://schemas.microsoft.com/office/drawing/2016/ink" xmlns:am3d="http://schemas.microsoft.com/office/drawing/2017/model3d" xmlns:o="urn:schemas-microsoft-com:office:office" xmlns:r="http://schemas.openxmlformats.org/officeDocument/2006/relationships" xmlns:m="http://schemas.openxmlformats.org/officeDocument/2006/math" xmlns:v="urn:schemas-microsoft-com:vml" xmlns:wp14="http://schemas.microsoft.com/office/word/2010/wordprocessingDrawing" xmlns:wp="http://schemas.openxmlformats.org/drawingml/2006/wordprocessingDrawing" xmlns:w10="urn:schemas-microsoft-com:office:word" xmlns:w="http://schemas.openxmlformats.org/wordprocessingml/2006/main" xmlns:w14="http://schemas.microsoft.com/office/word/2010/wordml" xmlns:w15="http://schemas.microsoft.com/office/word/2012/wordml" xmlns:w16cex="http://schemas.microsoft.com/office/word/2018/wordml/cex" xmlns:w16cid="http://schemas.microsoft.com/office/word/2016/wordml/cid" xmlns:w16="http://schemas.microsoft.com/office/word/2018/wordml" xmlns:w16se="http://schemas.microsoft.com/office/word/2015/wordml/symex" xmlns:wpg="http://schemas.microsoft.com/office/word/2010/wordprocessingGroup" xmlns:wpi="http://schemas.microsoft.com/office/word/2010/wordprocessingInk" xmlns:wne="http://schemas.microsoft.com/office/word/2006/wordml" xmlns:wps="http://schemas.microsoft.com/office/word/2010/wordprocessingShape" mc:Ignorable="w14 w15 w16se w16cid w16 w16cex wp14">
   <w:p>
     <w:pPr>
       <w:pStyle w:val="Footer"/>
@@ -10835,7 +10772,7 @@
 </file>
 
 <file path=word/footnotes.xml><?xml version="1.0" encoding="utf-8"?>
-<w:footnotes xmlns:wpc="http://schemas.microsoft.com/office/word/2010/wordprocessingCanvas" xmlns:mc="http://schemas.openxmlformats.org/markup-compatibility/2006" xmlns:o="urn:schemas-microsoft-com:office:office" xmlns:r="http://schemas.openxmlformats.org/officeDocument/2006/relationships" xmlns:m="http://schemas.openxmlformats.org/officeDocument/2006/math" xmlns:v="urn:schemas-microsoft-com:vml" xmlns:wp14="http://schemas.microsoft.com/office/word/2010/wordprocessingDrawing" xmlns:wp="http://schemas.openxmlformats.org/drawingml/2006/wordprocessingDrawing" xmlns:w10="urn:schemas-microsoft-com:office:word" xmlns:w="http://schemas.openxmlformats.org/wordprocessingml/2006/main" xmlns:w14="http://schemas.microsoft.com/office/word/2010/wordml" xmlns:w15="http://schemas.microsoft.com/office/word/2012/wordml" xmlns:wpg="http://schemas.microsoft.com/office/word/2010/wordprocessingGroup" xmlns:wpi="http://schemas.microsoft.com/office/word/2010/wordprocessingInk" xmlns:wne="http://schemas.microsoft.com/office/word/2006/wordml" xmlns:wps="http://schemas.microsoft.com/office/word/2010/wordprocessingShape" mc:Ignorable="w14 w15 wp14">
+<w:footnotes xmlns:wpc="http://schemas.microsoft.com/office/word/2010/wordprocessingCanvas" xmlns:cx="http://schemas.microsoft.com/office/drawing/2014/chartex" xmlns:cx1="http://schemas.microsoft.com/office/drawing/2015/9/8/chartex" xmlns:cx2="http://schemas.microsoft.com/office/drawing/2015/10/21/chartex" xmlns:cx3="http://schemas.microsoft.com/office/drawing/2016/5/9/chartex" xmlns:cx4="http://schemas.microsoft.com/office/drawing/2016/5/10/chartex" xmlns:cx5="http://schemas.microsoft.com/office/drawing/2016/5/11/chartex" xmlns:cx6="http://schemas.microsoft.com/office/drawing/2016/5/12/chartex" xmlns:cx7="http://schemas.microsoft.com/office/drawing/2016/5/13/chartex" xmlns:cx8="http://schemas.microsoft.com/office/drawing/2016/5/14/chartex" xmlns:mc="http://schemas.openxmlformats.org/markup-compatibility/2006" xmlns:aink="http://schemas.microsoft.com/office/drawing/2016/ink" xmlns:am3d="http://schemas.microsoft.com/office/drawing/2017/model3d" xmlns:o="urn:schemas-microsoft-com:office:office" xmlns:r="http://schemas.openxmlformats.org/officeDocument/2006/relationships" xmlns:m="http://schemas.openxmlformats.org/officeDocument/2006/math" xmlns:v="urn:schemas-microsoft-com:vml" xmlns:wp14="http://schemas.microsoft.com/office/word/2010/wordprocessingDrawing" xmlns:wp="http://schemas.openxmlformats.org/drawingml/2006/wordprocessingDrawing" xmlns:w10="urn:schemas-microsoft-com:office:word" xmlns:w="http://schemas.openxmlformats.org/wordprocessingml/2006/main" xmlns:w14="http://schemas.microsoft.com/office/word/2010/wordml" xmlns:w15="http://schemas.microsoft.com/office/word/2012/wordml" xmlns:w16cex="http://schemas.microsoft.com/office/word/2018/wordml/cex" xmlns:w16cid="http://schemas.microsoft.com/office/word/2016/wordml/cid" xmlns:w16="http://schemas.microsoft.com/office/word/2018/wordml" xmlns:w16se="http://schemas.microsoft.com/office/word/2015/wordml/symex" xmlns:wpg="http://schemas.microsoft.com/office/word/2010/wordprocessingGroup" xmlns:wpi="http://schemas.microsoft.com/office/word/2010/wordprocessingInk" xmlns:wne="http://schemas.microsoft.com/office/word/2006/wordml" xmlns:wps="http://schemas.microsoft.com/office/word/2010/wordprocessingShape" mc:Ignorable="w14 w15 w16se w16cid w16 w16cex wp14">
   <w:footnote w:type="separator" w:id="-1">
     <w:p>
       <w:pPr>
@@ -10860,7 +10797,7 @@
 </file>
 
 <file path=word/numbering.xml><?xml version="1.0" encoding="utf-8"?>
-<w:numbering xmlns:wpc="http://schemas.microsoft.com/office/word/2010/wordprocessingCanvas" xmlns:mc="http://schemas.openxmlformats.org/markup-compatibility/2006" xmlns:o="urn:schemas-microsoft-com:office:office" xmlns:r="http://schemas.openxmlformats.org/officeDocument/2006/relationships" xmlns:m="http://schemas.openxmlformats.org/officeDocument/2006/math" xmlns:v="urn:schemas-microsoft-com:vml" xmlns:wp14="http://schemas.microsoft.com/office/word/2010/wordprocessingDrawing" xmlns:wp="http://schemas.openxmlformats.org/drawingml/2006/wordprocessingDrawing" xmlns:w10="urn:schemas-microsoft-com:office:word" xmlns:w="http://schemas.openxmlformats.org/wordprocessingml/2006/main" xmlns:w14="http://schemas.microsoft.com/office/word/2010/wordml" xmlns:w15="http://schemas.microsoft.com/office/word/2012/wordml" xmlns:wpg="http://schemas.microsoft.com/office/word/2010/wordprocessingGroup" xmlns:wpi="http://schemas.microsoft.com/office/word/2010/wordprocessingInk" xmlns:wne="http://schemas.microsoft.com/office/word/2006/wordml" xmlns:wps="http://schemas.microsoft.com/office/word/2010/wordprocessingShape" mc:Ignorable="w14 w15 wp14">
+<w:numbering xmlns:wpc="http://schemas.microsoft.com/office/word/2010/wordprocessingCanvas" xmlns:cx="http://schemas.microsoft.com/office/drawing/2014/chartex" xmlns:cx1="http://schemas.microsoft.com/office/drawing/2015/9/8/chartex" xmlns:cx2="http://schemas.microsoft.com/office/drawing/2015/10/21/chartex" xmlns:cx3="http://schemas.microsoft.com/office/drawing/2016/5/9/chartex" xmlns:cx4="http://schemas.microsoft.com/office/drawing/2016/5/10/chartex" xmlns:cx5="http://schemas.microsoft.com/office/drawing/2016/5/11/chartex" xmlns:cx6="http://schemas.microsoft.com/office/drawing/2016/5/12/chartex" xmlns:cx7="http://schemas.microsoft.com/office/drawing/2016/5/13/chartex" xmlns:cx8="http://schemas.microsoft.com/office/drawing/2016/5/14/chartex" xmlns:mc="http://schemas.openxmlformats.org/markup-compatibility/2006" xmlns:aink="http://schemas.microsoft.com/office/drawing/2016/ink" xmlns:am3d="http://schemas.microsoft.com/office/drawing/2017/model3d" xmlns:o="urn:schemas-microsoft-com:office:office" xmlns:r="http://schemas.openxmlformats.org/officeDocument/2006/relationships" xmlns:m="http://schemas.openxmlformats.org/officeDocument/2006/math" xmlns:v="urn:schemas-microsoft-com:vml" xmlns:wp14="http://schemas.microsoft.com/office/word/2010/wordprocessingDrawing" xmlns:wp="http://schemas.openxmlformats.org/drawingml/2006/wordprocessingDrawing" xmlns:w10="urn:schemas-microsoft-com:office:word" xmlns:w="http://schemas.openxmlformats.org/wordprocessingml/2006/main" xmlns:w14="http://schemas.microsoft.com/office/word/2010/wordml" xmlns:w15="http://schemas.microsoft.com/office/word/2012/wordml" xmlns:w16cex="http://schemas.microsoft.com/office/word/2018/wordml/cex" xmlns:w16cid="http://schemas.microsoft.com/office/word/2016/wordml/cid" xmlns:w16="http://schemas.microsoft.com/office/word/2018/wordml" xmlns:w16se="http://schemas.microsoft.com/office/word/2015/wordml/symex" xmlns:wpg="http://schemas.microsoft.com/office/word/2010/wordprocessingGroup" xmlns:wpi="http://schemas.microsoft.com/office/word/2010/wordprocessingInk" xmlns:wne="http://schemas.microsoft.com/office/word/2006/wordml" xmlns:wps="http://schemas.microsoft.com/office/word/2010/wordprocessingShape" mc:Ignorable="w14 w15 w16se w16cid w16 w16cex wp14">
   <w:abstractNum w:abstractNumId="0" w15:restartNumberingAfterBreak="0">
     <w:nsid w:val="004A5127"/>
     <w:multiLevelType w:val="hybridMultilevel"/>
@@ -12986,7 +12923,7 @@
 </file>
 
 <file path=word/styles.xml><?xml version="1.0" encoding="utf-8"?>
-<w:styles xmlns:mc="http://schemas.openxmlformats.org/markup-compatibility/2006" xmlns:r="http://schemas.openxmlformats.org/officeDocument/2006/relationships" xmlns:w="http://schemas.openxmlformats.org/wordprocessingml/2006/main" xmlns:w14="http://schemas.microsoft.com/office/word/2010/wordml" xmlns:w15="http://schemas.microsoft.com/office/word/2012/wordml" mc:Ignorable="w14 w15">
+<w:styles xmlns:mc="http://schemas.openxmlformats.org/markup-compatibility/2006" xmlns:r="http://schemas.openxmlformats.org/officeDocument/2006/relationships" xmlns:w="http://schemas.openxmlformats.org/wordprocessingml/2006/main" xmlns:w14="http://schemas.microsoft.com/office/word/2010/wordml" xmlns:w15="http://schemas.microsoft.com/office/word/2012/wordml" xmlns:w16cex="http://schemas.microsoft.com/office/word/2018/wordml/cex" xmlns:w16cid="http://schemas.microsoft.com/office/word/2016/wordml/cid" xmlns:w16="http://schemas.microsoft.com/office/word/2018/wordml" xmlns:w16se="http://schemas.microsoft.com/office/word/2015/wordml/symex" mc:Ignorable="w14 w15 w16se w16cid w16 w16cex">
   <w:docDefaults>
     <w:rPrDefault>
       <w:rPr>
@@ -13002,7 +12939,7 @@
       </w:pPr>
     </w:pPrDefault>
   </w:docDefaults>
-  <w:latentStyles w:defLockedState="0" w:defUIPriority="99" w:defSemiHidden="0" w:defUnhideWhenUsed="0" w:defQFormat="0" w:count="371">
+  <w:latentStyles w:defLockedState="0" w:defUIPriority="99" w:defSemiHidden="0" w:defUnhideWhenUsed="0" w:defQFormat="0" w:count="376">
     <w:lsdException w:name="Normal" w:uiPriority="0" w:qFormat="1"/>
     <w:lsdException w:name="heading 1" w:uiPriority="9" w:qFormat="1"/>
     <w:lsdException w:name="heading 2" w:semiHidden="1" w:uiPriority="9" w:unhideWhenUsed="1" w:qFormat="1"/>
@@ -13108,7 +13045,6 @@
     <w:lsdException w:name="HTML Sample" w:semiHidden="1" w:unhideWhenUsed="1"/>
     <w:lsdException w:name="HTML Typewriter" w:semiHidden="1" w:unhideWhenUsed="1"/>
     <w:lsdException w:name="HTML Variable" w:semiHidden="1" w:unhideWhenUsed="1"/>
-    <w:lsdException w:name="Normal Table" w:semiHidden="1" w:unhideWhenUsed="1"/>
     <w:lsdException w:name="annotation subject" w:semiHidden="1" w:unhideWhenUsed="1"/>
     <w:lsdException w:name="No List" w:semiHidden="1" w:unhideWhenUsed="1"/>
     <w:lsdException w:name="Outline List 1" w:semiHidden="1" w:unhideWhenUsed="1"/>
@@ -13151,11 +13087,8 @@
     <w:lsdException w:name="Table Contemporary" w:semiHidden="1" w:unhideWhenUsed="1"/>
     <w:lsdException w:name="Table Elegant" w:semiHidden="1" w:unhideWhenUsed="1"/>
     <w:lsdException w:name="Table Professional" w:semiHidden="1" w:unhideWhenUsed="1"/>
-    <w:lsdException w:name="Table Subtle 1" w:semiHidden="1" w:unhideWhenUsed="1"/>
     <w:lsdException w:name="Table Subtle 2" w:semiHidden="1" w:unhideWhenUsed="1"/>
     <w:lsdException w:name="Table Web 1" w:semiHidden="1" w:unhideWhenUsed="1"/>
-    <w:lsdException w:name="Table Web 2" w:semiHidden="1" w:unhideWhenUsed="1"/>
-    <w:lsdException w:name="Table Web 3" w:semiHidden="1" w:unhideWhenUsed="1"/>
     <w:lsdException w:name="Balloon Text" w:semiHidden="1" w:unhideWhenUsed="1"/>
     <w:lsdException w:name="Table Grid" w:uiPriority="39"/>
     <w:lsdException w:name="Table Theme" w:semiHidden="1" w:unhideWhenUsed="1"/>
@@ -13374,6 +13307,11 @@
     <w:lsdException w:name="List Table 5 Dark Accent 6" w:uiPriority="50"/>
     <w:lsdException w:name="List Table 6 Colorful Accent 6" w:uiPriority="51"/>
     <w:lsdException w:name="List Table 7 Colorful Accent 6" w:uiPriority="52"/>
+    <w:lsdException w:name="Mention" w:semiHidden="1" w:unhideWhenUsed="1"/>
+    <w:lsdException w:name="Smart Hyperlink" w:semiHidden="1" w:unhideWhenUsed="1"/>
+    <w:lsdException w:name="Hashtag" w:semiHidden="1" w:unhideWhenUsed="1"/>
+    <w:lsdException w:name="Unresolved Mention" w:semiHidden="1" w:unhideWhenUsed="1"/>
+    <w:lsdException w:name="Smart Link" w:semiHidden="1" w:unhideWhenUsed="1"/>
   </w:latentStyles>
   <w:style w:type="paragraph" w:default="1" w:styleId="Normal">
     <w:name w:val="Normal"/>

</xml_diff>